<commit_message>
update note and main
</commit_message>
<xml_diff>
--- a/GenderDetection.docx
+++ b/GenderDetection.docx
@@ -1,6 +1,6 @@
 
 <file path=word/document.xml><?xml version="1.0" encoding="utf-8"?>
-<w:document xmlns:o="urn:schemas-microsoft-com:office:office" xmlns:r="http://schemas.openxmlformats.org/officeDocument/2006/relationships" xmlns:v="urn:schemas-microsoft-com:vml" xmlns:w="http://schemas.openxmlformats.org/wordprocessingml/2006/main" xmlns:w10="urn:schemas-microsoft-com:office:word" xmlns:wp="http://schemas.openxmlformats.org/drawingml/2006/wordprocessingDrawing" xmlns:wps="http://schemas.microsoft.com/office/word/2010/wordprocessingShape" xmlns:wpg="http://schemas.microsoft.com/office/word/2010/wordprocessingGroup" xmlns:mc="http://schemas.openxmlformats.org/markup-compatibility/2006" xmlns:wp14="http://schemas.microsoft.com/office/word/2010/wordprocessingDrawing" xmlns:w14="http://schemas.microsoft.com/office/word/2010/wordml" mc:Ignorable="w14 wp14">
+<w:document xmlns:o="urn:schemas-microsoft-com:office:office" xmlns:r="http://schemas.openxmlformats.org/officeDocument/2006/relationships" xmlns:v="urn:schemas-microsoft-com:vml" xmlns:w="http://schemas.openxmlformats.org/wordprocessingml/2006/main" xmlns:w10="urn:schemas-microsoft-com:office:word" xmlns:wp="http://schemas.openxmlformats.org/drawingml/2006/wordprocessingDrawing" xmlns:wps="http://schemas.microsoft.com/office/word/2010/wordprocessingShape" xmlns:wpg="http://schemas.microsoft.com/office/word/2010/wordprocessingGroup" xmlns:mc="http://schemas.openxmlformats.org/markup-compatibility/2006" xmlns:wp14="http://schemas.microsoft.com/office/word/2010/wordprocessingDrawing" xmlns:w14="http://schemas.microsoft.com/office/word/2010/wordml" xmlns:w15="http://schemas.microsoft.com/office/word/2012/wordml" mc:Ignorable="w14 wp14 w15">
   <w:body>
     <w:p>
       <w:pPr>
@@ -180,12 +180,7 @@
         </w:rPr>
       </w:pPr>
       <w:r>
-        <w:rPr>
-          <w:rFonts w:cs="Calibri" w:cstheme="minorHAnsi"/>
-          <w:sz w:val="24"/>
-          <w:szCs w:val="24"/>
-          <w:lang w:val="en-GB"/>
-        </w:rPr>
+        <w:rPr/>
         <w:drawing>
           <wp:inline distT="0" distB="0" distL="0" distR="0">
             <wp:extent cx="1464945" cy="1097915"/>
@@ -225,12 +220,7 @@
         </w:drawing>
       </w:r>
       <w:r>
-        <w:rPr>
-          <w:rFonts w:cs="Calibri" w:cstheme="minorHAnsi"/>
-          <w:sz w:val="24"/>
-          <w:szCs w:val="24"/>
-          <w:lang w:val="en-GB"/>
-        </w:rPr>
+        <w:rPr/>
         <w:drawing>
           <wp:inline distT="0" distB="0" distL="0" distR="0">
             <wp:extent cx="1464945" cy="1097915"/>
@@ -270,12 +260,7 @@
         </w:drawing>
       </w:r>
       <w:r>
-        <w:rPr>
-          <w:rFonts w:cs="Calibri" w:cstheme="minorHAnsi"/>
-          <w:sz w:val="24"/>
-          <w:szCs w:val="24"/>
-          <w:lang w:val="en-GB"/>
-        </w:rPr>
+        <w:rPr/>
         <w:drawing>
           <wp:inline distT="0" distB="0" distL="0" distR="0">
             <wp:extent cx="1464945" cy="1097915"/>
@@ -315,12 +300,7 @@
         </w:drawing>
       </w:r>
       <w:r>
-        <w:rPr>
-          <w:rFonts w:cs="Calibri" w:cstheme="minorHAnsi"/>
-          <w:sz w:val="24"/>
-          <w:szCs w:val="24"/>
-          <w:lang w:val="en-GB"/>
-        </w:rPr>
+        <w:rPr/>
         <w:drawing>
           <wp:inline distT="0" distB="0" distL="0" distR="0">
             <wp:extent cx="1464945" cy="1101725"/>
@@ -360,12 +340,7 @@
         </w:drawing>
       </w:r>
       <w:r>
-        <w:rPr>
-          <w:rFonts w:cs="Calibri" w:cstheme="minorHAnsi"/>
-          <w:sz w:val="24"/>
-          <w:szCs w:val="24"/>
-          <w:lang w:val="en-GB"/>
-        </w:rPr>
+        <w:rPr/>
         <w:drawing>
           <wp:inline distT="0" distB="0" distL="0" distR="0">
             <wp:extent cx="1464945" cy="1097915"/>
@@ -405,12 +380,7 @@
         </w:drawing>
       </w:r>
       <w:r>
-        <w:rPr>
-          <w:rFonts w:cs="Calibri" w:cstheme="minorHAnsi"/>
-          <w:sz w:val="24"/>
-          <w:szCs w:val="24"/>
-          <w:lang w:val="en-GB"/>
-        </w:rPr>
+        <w:rPr/>
         <w:drawing>
           <wp:inline distT="0" distB="0" distL="0" distR="0">
             <wp:extent cx="1464945" cy="1097915"/>
@@ -450,12 +420,7 @@
         </w:drawing>
       </w:r>
       <w:r>
-        <w:rPr>
-          <w:rFonts w:cs="Calibri" w:cstheme="minorHAnsi"/>
-          <w:sz w:val="24"/>
-          <w:szCs w:val="24"/>
-          <w:lang w:val="en-GB"/>
-        </w:rPr>
+        <w:rPr/>
         <w:drawing>
           <wp:inline distT="0" distB="0" distL="0" distR="0">
             <wp:extent cx="1464945" cy="1097915"/>
@@ -495,12 +460,7 @@
         </w:drawing>
       </w:r>
       <w:r>
-        <w:rPr>
-          <w:rFonts w:cs="Calibri" w:cstheme="minorHAnsi"/>
-          <w:sz w:val="24"/>
-          <w:szCs w:val="24"/>
-          <w:lang w:val="en-GB"/>
-        </w:rPr>
+        <w:rPr/>
         <w:drawing>
           <wp:inline distT="0" distB="0" distL="0" distR="0">
             <wp:extent cx="1464945" cy="1097915"/>
@@ -551,12 +511,7 @@
         </w:rPr>
       </w:pPr>
       <w:r>
-        <w:rPr>
-          <w:rFonts w:cs="Calibri" w:cstheme="minorHAnsi"/>
-          <w:sz w:val="24"/>
-          <w:szCs w:val="24"/>
-          <w:lang w:val="en-GB"/>
-        </w:rPr>
+        <w:rPr/>
         <w:drawing>
           <wp:inline distT="0" distB="0" distL="0" distR="0">
             <wp:extent cx="1464945" cy="1097915"/>
@@ -596,12 +551,7 @@
         </w:drawing>
       </w:r>
       <w:r>
-        <w:rPr>
-          <w:rFonts w:cs="Calibri" w:cstheme="minorHAnsi"/>
-          <w:sz w:val="24"/>
-          <w:szCs w:val="24"/>
-          <w:lang w:val="en-GB"/>
-        </w:rPr>
+        <w:rPr/>
         <w:drawing>
           <wp:inline distT="0" distB="0" distL="0" distR="0">
             <wp:extent cx="1464945" cy="1097915"/>
@@ -641,12 +591,7 @@
         </w:drawing>
       </w:r>
       <w:r>
-        <w:rPr>
-          <w:rFonts w:cs="Calibri" w:cstheme="minorHAnsi"/>
-          <w:sz w:val="24"/>
-          <w:szCs w:val="24"/>
-          <w:lang w:val="en-GB"/>
-        </w:rPr>
+        <w:rPr/>
         <w:drawing>
           <wp:inline distT="0" distB="0" distL="0" distR="0">
             <wp:extent cx="1464945" cy="1097915"/>
@@ -686,12 +631,7 @@
         </w:drawing>
       </w:r>
       <w:r>
-        <w:rPr>
-          <w:rFonts w:cs="Calibri" w:cstheme="minorHAnsi"/>
-          <w:sz w:val="24"/>
-          <w:szCs w:val="24"/>
-          <w:lang w:val="en-GB"/>
-        </w:rPr>
+        <w:rPr/>
         <w:drawing>
           <wp:inline distT="0" distB="0" distL="0" distR="0">
             <wp:extent cx="1464945" cy="1097915"/>
@@ -748,16 +688,7 @@
           <w:szCs w:val="24"/>
           <w:lang w:val="en-GB"/>
         </w:rPr>
-        <w:t xml:space="preserve">At first glance it’s easy to recognise the four different gaussians on features 3, 7, 9, but also on features 0 we can clearly recognise 2 spikes. Although on features 2,8,10 there are more peaks, they could be caused by imprecision in bins separation. </w:t>
-      </w:r>
-      <w:r>
-        <w:rPr>
-          <w:rFonts w:cs="Calibri" w:cstheme="minorHAnsi"/>
-          <w:sz w:val="24"/>
-          <w:szCs w:val="24"/>
-          <w:lang w:val="en-GB"/>
-        </w:rPr>
-        <w:t xml:space="preserve">Concerning features ranges we are lucky, as they are similar (10-30), but we will eventually apply a Z-Normalisation to them. We will see that while is never detrimental, in certain it increases a lot the performance of the classifier. </w:t>
+        <w:t xml:space="preserve">At first glance it’s easy to recognise the four different gaussians on features 3, 7, 9, but also on features 0 we can clearly recognise 2 spikes. Although on features 2,8,10 there are more peaks, they could be caused by imprecision in bins separation. Concerning features ranges we are lucky, as they are similar (10-30), but we will eventually apply a Z-Normalisation to them. We will see that while is never detrimental, in certain it increases a lot the performance of the classifier. </w:t>
       </w:r>
     </w:p>
     <w:p>
@@ -777,16 +708,7 @@
           <w:szCs w:val="24"/>
           <w:lang w:val="en-GB"/>
         </w:rPr>
-        <w:t xml:space="preserve">We will also apply Gaussianification to help models needing a gaussian features, but will see that it even lowers classifier performance, plus some classifiers, like GMM and RBF kernel Support vector machines, can exploit better those well separated features. </w:t>
-      </w:r>
-      <w:r>
-        <w:rPr>
-          <w:rFonts w:cs="Calibri" w:cstheme="minorHAnsi"/>
-          <w:sz w:val="24"/>
-          <w:szCs w:val="24"/>
-          <w:lang w:val="en-GB"/>
-        </w:rPr>
-        <w:t>Here the features of train set after applying guassianify:</w:t>
+        <w:t>We will also apply Gaussianification to help models needing a gaussian features, but will see that it even lowers classifier performance, plus some classifiers, like GMM and RBF kernel Support vector machines, can exploit better those well separated features. Here the features of train set after applying guassianify:</w:t>
       </w:r>
     </w:p>
     <w:p>
@@ -800,12 +722,7 @@
         </w:rPr>
       </w:pPr>
       <w:r>
-        <w:rPr>
-          <w:rFonts w:cs="Calibri" w:cstheme="minorHAnsi"/>
-          <w:sz w:val="24"/>
-          <w:szCs w:val="24"/>
-          <w:lang w:val="en-GB"/>
-        </w:rPr>
+        <w:rPr/>
         <w:drawing>
           <wp:inline distT="0" distB="0" distL="0" distR="0">
             <wp:extent cx="1464945" cy="1097915"/>
@@ -845,12 +762,7 @@
         </w:drawing>
       </w:r>
       <w:r>
-        <w:rPr>
-          <w:rFonts w:cs="Calibri" w:cstheme="minorHAnsi"/>
-          <w:sz w:val="24"/>
-          <w:szCs w:val="24"/>
-          <w:lang w:val="en-GB"/>
-        </w:rPr>
+        <w:rPr/>
         <w:drawing>
           <wp:inline distT="0" distB="0" distL="0" distR="0">
             <wp:extent cx="1464945" cy="1097915"/>
@@ -890,12 +802,7 @@
         </w:drawing>
       </w:r>
       <w:r>
-        <w:rPr>
-          <w:rFonts w:cs="Calibri" w:cstheme="minorHAnsi"/>
-          <w:sz w:val="24"/>
-          <w:szCs w:val="24"/>
-          <w:lang w:val="en-GB"/>
-        </w:rPr>
+        <w:rPr/>
         <w:drawing>
           <wp:inline distT="0" distB="0" distL="0" distR="0">
             <wp:extent cx="1464945" cy="1097915"/>
@@ -935,12 +842,7 @@
         </w:drawing>
       </w:r>
       <w:r>
-        <w:rPr>
-          <w:rFonts w:cs="Calibri" w:cstheme="minorHAnsi"/>
-          <w:sz w:val="24"/>
-          <w:szCs w:val="24"/>
-          <w:lang w:val="en-GB"/>
-        </w:rPr>
+        <w:rPr/>
         <w:drawing>
           <wp:inline distT="0" distB="0" distL="0" distR="0">
             <wp:extent cx="1464945" cy="1097915"/>
@@ -991,12 +893,7 @@
         </w:rPr>
       </w:pPr>
       <w:r>
-        <w:rPr>
-          <w:rFonts w:cs="Calibri" w:cstheme="minorHAnsi"/>
-          <w:sz w:val="24"/>
-          <w:szCs w:val="24"/>
-          <w:lang w:val="en-GB"/>
-        </w:rPr>
+        <w:rPr/>
         <w:drawing>
           <wp:inline distT="0" distB="0" distL="0" distR="0">
             <wp:extent cx="1464945" cy="1097915"/>
@@ -1036,12 +933,7 @@
         </w:drawing>
       </w:r>
       <w:r>
-        <w:rPr>
-          <w:rFonts w:cs="Calibri" w:cstheme="minorHAnsi"/>
-          <w:sz w:val="24"/>
-          <w:szCs w:val="24"/>
-          <w:lang w:val="en-GB"/>
-        </w:rPr>
+        <w:rPr/>
         <w:drawing>
           <wp:inline distT="0" distB="0" distL="0" distR="0">
             <wp:extent cx="1464945" cy="1097915"/>
@@ -1081,12 +973,7 @@
         </w:drawing>
       </w:r>
       <w:r>
-        <w:rPr>
-          <w:rFonts w:cs="Calibri" w:cstheme="minorHAnsi"/>
-          <w:sz w:val="24"/>
-          <w:szCs w:val="24"/>
-          <w:lang w:val="en-GB"/>
-        </w:rPr>
+        <w:rPr/>
         <w:drawing>
           <wp:inline distT="0" distB="0" distL="0" distR="0">
             <wp:extent cx="1464945" cy="1097915"/>
@@ -1126,12 +1013,7 @@
         </w:drawing>
       </w:r>
       <w:r>
-        <w:rPr>
-          <w:rFonts w:cs="Calibri" w:cstheme="minorHAnsi"/>
-          <w:sz w:val="24"/>
-          <w:szCs w:val="24"/>
-          <w:lang w:val="en-GB"/>
-        </w:rPr>
+        <w:rPr/>
         <w:drawing>
           <wp:inline distT="0" distB="0" distL="0" distR="0">
             <wp:extent cx="1464945" cy="1097915"/>
@@ -1182,12 +1064,7 @@
         </w:rPr>
       </w:pPr>
       <w:r>
-        <w:rPr>
-          <w:rFonts w:cs="Calibri" w:cstheme="minorHAnsi"/>
-          <w:sz w:val="24"/>
-          <w:szCs w:val="24"/>
-          <w:lang w:val="en-GB"/>
-        </w:rPr>
+        <w:rPr/>
         <w:drawing>
           <wp:inline distT="0" distB="0" distL="0" distR="0">
             <wp:extent cx="1464945" cy="1097915"/>
@@ -1227,12 +1104,7 @@
         </w:drawing>
       </w:r>
       <w:r>
-        <w:rPr>
-          <w:rFonts w:cs="Calibri" w:cstheme="minorHAnsi"/>
-          <w:sz w:val="24"/>
-          <w:szCs w:val="24"/>
-          <w:lang w:val="en-GB"/>
-        </w:rPr>
+        <w:rPr/>
         <w:drawing>
           <wp:inline distT="0" distB="0" distL="0" distR="0">
             <wp:extent cx="1464945" cy="1097915"/>
@@ -1272,12 +1144,7 @@
         </w:drawing>
       </w:r>
       <w:r>
-        <w:rPr>
-          <w:rFonts w:cs="Calibri" w:cstheme="minorHAnsi"/>
-          <w:sz w:val="24"/>
-          <w:szCs w:val="24"/>
-          <w:lang w:val="en-GB"/>
-        </w:rPr>
+        <w:rPr/>
         <w:drawing>
           <wp:inline distT="0" distB="0" distL="0" distR="0">
             <wp:extent cx="1464945" cy="1097915"/>
@@ -1317,12 +1184,7 @@
         </w:drawing>
       </w:r>
       <w:r>
-        <w:rPr>
-          <w:rFonts w:cs="Calibri" w:cstheme="minorHAnsi"/>
-          <w:sz w:val="24"/>
-          <w:szCs w:val="24"/>
-          <w:lang w:val="en-GB"/>
-        </w:rPr>
+        <w:rPr/>
         <w:drawing>
           <wp:inline distT="0" distB="0" distL="0" distR="0">
             <wp:extent cx="1464945" cy="1097915"/>
@@ -1612,12 +1474,7 @@
         </w:rPr>
       </w:pPr>
       <w:r>
-        <w:rPr>
-          <w:rFonts w:eastAsia="" w:cs="Calibri" w:cstheme="minorHAnsi" w:eastAsiaTheme="minorEastAsia"/>
-          <w:sz w:val="24"/>
-          <w:szCs w:val="24"/>
-          <w:lang w:val="en-GB"/>
-        </w:rPr>
+        <w:rPr/>
         <w:drawing>
           <wp:inline distT="0" distB="0" distL="0" distR="0">
             <wp:extent cx="1464945" cy="1097915"/>
@@ -1657,12 +1514,7 @@
         </w:drawing>
       </w:r>
       <w:r>
-        <w:rPr>
-          <w:rFonts w:eastAsia="" w:cs="Calibri" w:cstheme="minorHAnsi" w:eastAsiaTheme="minorEastAsia"/>
-          <w:sz w:val="24"/>
-          <w:szCs w:val="24"/>
-          <w:lang w:val="en-GB"/>
-        </w:rPr>
+        <w:rPr/>
         <w:drawing>
           <wp:inline distT="0" distB="0" distL="0" distR="0">
             <wp:extent cx="1464945" cy="1097915"/>
@@ -1702,12 +1554,7 @@
         </w:drawing>
       </w:r>
       <w:r>
-        <w:rPr>
-          <w:rFonts w:eastAsia="" w:cs="Calibri" w:cstheme="minorHAnsi" w:eastAsiaTheme="minorEastAsia"/>
-          <w:sz w:val="24"/>
-          <w:szCs w:val="24"/>
-          <w:lang w:val="en-GB"/>
-        </w:rPr>
+        <w:rPr/>
         <w:drawing>
           <wp:inline distT="0" distB="0" distL="0" distR="0">
             <wp:extent cx="1464945" cy="1097915"/>
@@ -1779,12 +1626,7 @@
         </w:rPr>
       </w:pPr>
       <w:r>
-        <w:rPr>
-          <w:rFonts w:eastAsia="" w:cs="Calibri" w:cstheme="minorHAnsi" w:eastAsiaTheme="minorEastAsia"/>
-          <w:sz w:val="24"/>
-          <w:szCs w:val="24"/>
-          <w:lang w:val="en-GB"/>
-        </w:rPr>
+        <w:rPr/>
         <w:drawing>
           <wp:inline distT="0" distB="0" distL="0" distR="0">
             <wp:extent cx="1464945" cy="1097915"/>
@@ -1824,12 +1666,7 @@
         </w:drawing>
       </w:r>
       <w:r>
-        <w:rPr>
-          <w:rFonts w:eastAsia="" w:cs="Calibri" w:cstheme="minorHAnsi" w:eastAsiaTheme="minorEastAsia"/>
-          <w:sz w:val="24"/>
-          <w:szCs w:val="24"/>
-          <w:lang w:val="en-GB"/>
-        </w:rPr>
+        <w:rPr/>
         <w:drawing>
           <wp:inline distT="0" distB="0" distL="0" distR="0">
             <wp:extent cx="1464945" cy="1097915"/>
@@ -1869,12 +1706,7 @@
         </w:drawing>
       </w:r>
       <w:r>
-        <w:rPr>
-          <w:rFonts w:eastAsia="" w:cs="Calibri" w:cstheme="minorHAnsi" w:eastAsiaTheme="minorEastAsia"/>
-          <w:sz w:val="24"/>
-          <w:szCs w:val="24"/>
-          <w:lang w:val="en-GB"/>
-        </w:rPr>
+        <w:rPr/>
         <w:drawing>
           <wp:inline distT="0" distB="0" distL="0" distR="0">
             <wp:extent cx="1464945" cy="1097915"/>
@@ -1932,16 +1764,7 @@
           <w:szCs w:val="24"/>
           <w:lang w:val="en-GB"/>
         </w:rPr>
-        <w:t xml:space="preserve">Although feature correlation has well decreased, results will show that PCA fails in dividing classes,  </w:t>
-      </w:r>
-      <w:r>
-        <w:rPr>
-          <w:rFonts w:eastAsia="" w:cs="Calibri" w:cstheme="minorHAnsi" w:eastAsiaTheme="minorEastAsia"/>
-          <w:sz w:val="24"/>
-          <w:szCs w:val="24"/>
-          <w:lang w:val="en-GB"/>
-        </w:rPr>
-        <w:t>causing also those classifier that benefit from it not to reach their competitor performance</w:t>
+        <w:t>Although feature correlation has well decreased, results will show that PCA fails in dividing classes,  causing also those classifier that benefit from it not to reach their competitor performance</w:t>
       </w:r>
     </w:p>
     <w:p>
@@ -2130,24 +1953,10 @@
           <w:szCs w:val="24"/>
           <w:lang w:val="en-GB"/>
         </w:rPr>
-        <w:t xml:space="preserve">) = (0.1, 1, 1) </w:t>
-      </w:r>
-      <w:r>
-        <w:rPr>
-          <w:rFonts w:eastAsia="" w:cs="Calibri" w:cstheme="minorHAnsi" w:eastAsiaTheme="minorEastAsia"/>
-          <w:sz w:val="24"/>
-          <w:szCs w:val="24"/>
-          <w:lang w:val="en-GB"/>
-        </w:rPr>
-        <w:t>and (</w:t>
-      </w:r>
-      <w:r>
-        <w:rPr>
-          <w:rFonts w:eastAsia="" w:cs="Calibri" w:cstheme="minorHAnsi" w:eastAsiaTheme="minorEastAsia"/>
-          <w:sz w:val="24"/>
-          <w:szCs w:val="24"/>
-          <w:lang w:val="en-GB"/>
-        </w:rPr>
+        <w:t>) = (0.1, 1, 1) and (</w:t>
+      </w:r>
+      <w:r>
+        <w:rPr/>
       </w:r>
       <m:oMath xmlns:m="http://schemas.openxmlformats.org/officeDocument/2006/math">
         <m:acc>
@@ -2209,25 +2018,7 @@
           <w:szCs w:val="24"/>
           <w:lang w:val="en-GB"/>
         </w:rPr>
-        <w:t>) = (0.9, 1, 1)</w:t>
-      </w:r>
-      <w:r>
-        <w:rPr>
-          <w:rFonts w:eastAsia="" w:cs="Calibri" w:cstheme="minorHAnsi" w:eastAsiaTheme="minorEastAsia"/>
-          <w:sz w:val="24"/>
-          <w:szCs w:val="24"/>
-          <w:lang w:val="en-GB"/>
-        </w:rPr>
-        <w:t xml:space="preserve">, </w:t>
-      </w:r>
-      <w:r>
-        <w:rPr>
-          <w:rFonts w:eastAsia="" w:cs="Calibri" w:cstheme="minorHAnsi" w:eastAsiaTheme="minorEastAsia"/>
-          <w:sz w:val="24"/>
-          <w:szCs w:val="24"/>
-          <w:lang w:val="en-GB"/>
-        </w:rPr>
-        <w:t>even if both Train and Test dataset are perfectly balanced.</w:t>
+        <w:t>) = (0.9, 1, 1), even if both Train and Test dataset are perfectly balanced.</w:t>
       </w:r>
     </w:p>
     <w:p>
@@ -2268,9 +2059,9 @@
       </w:tblPr>
       <w:tblGrid>
         <w:gridCol w:w="1569"/>
-        <w:gridCol w:w="1570"/>
-        <w:gridCol w:w="1571"/>
-        <w:gridCol w:w="2512"/>
+        <w:gridCol w:w="1569"/>
+        <w:gridCol w:w="1572"/>
+        <w:gridCol w:w="2511"/>
       </w:tblGrid>
       <w:tr>
         <w:trPr/>
@@ -2299,16 +2090,16 @@
             <w:r>
               <w:rPr>
                 <w:rFonts w:eastAsia="" w:cs="Calibri" w:cstheme="minorHAnsi" w:eastAsiaTheme="minorEastAsia"/>
-                <w:sz w:val="24"/>
-                <w:szCs w:val="24"/>
-                <w:lang w:val="en-GB"/>
-              </w:rPr>
-            </w:r>
-          </w:p>
-        </w:tc>
-        <w:tc>
-          <w:tcPr>
-            <w:tcW w:w="1570" w:type="dxa"/>
+                <w:sz w:val="22"/>
+                <w:szCs w:val="24"/>
+                <w:lang w:val="en-GB"/>
+              </w:rPr>
+            </w:r>
+          </w:p>
+        </w:tc>
+        <w:tc>
+          <w:tcPr>
+            <w:tcW w:w="1569" w:type="dxa"/>
             <w:tcBorders>
               <w:left w:val="nil"/>
               <w:right w:val="nil"/>
@@ -2329,7 +2120,9 @@
               </w:rPr>
             </w:pPr>
             <w:r>
-              <w:rPr/>
+              <w:rPr>
+                <w:sz w:val="22"/>
+              </w:rPr>
             </w:r>
             <m:oMathPara xmlns:m="http://schemas.openxmlformats.org/officeDocument/2006/math">
               <m:oMathParaPr>
@@ -2367,7 +2160,7 @@
         </w:tc>
         <w:tc>
           <w:tcPr>
-            <w:tcW w:w="1571" w:type="dxa"/>
+            <w:tcW w:w="1572" w:type="dxa"/>
             <w:tcBorders>
               <w:left w:val="nil"/>
               <w:right w:val="nil"/>
@@ -2388,7 +2181,9 @@
               </w:rPr>
             </w:pPr>
             <w:r>
-              <w:rPr/>
+              <w:rPr>
+                <w:sz w:val="22"/>
+              </w:rPr>
             </w:r>
             <m:oMathPara xmlns:m="http://schemas.openxmlformats.org/officeDocument/2006/math">
               <m:oMathParaPr>
@@ -2426,7 +2221,7 @@
         </w:tc>
         <w:tc>
           <w:tcPr>
-            <w:tcW w:w="2512" w:type="dxa"/>
+            <w:tcW w:w="2511" w:type="dxa"/>
             <w:tcBorders>
               <w:left w:val="nil"/>
               <w:right w:val="nil"/>
@@ -2447,7 +2242,9 @@
               </w:rPr>
             </w:pPr>
             <w:r>
-              <w:rPr/>
+              <w:rPr>
+                <w:sz w:val="22"/>
+              </w:rPr>
             </w:r>
             <m:oMathPara xmlns:m="http://schemas.openxmlformats.org/officeDocument/2006/math">
               <m:oMathParaPr>
@@ -2488,7 +2285,7 @@
         <w:trPr/>
         <w:tc>
           <w:tcPr>
-            <w:tcW w:w="7222" w:type="dxa"/>
+            <w:tcW w:w="7221" w:type="dxa"/>
             <w:gridSpan w:val="4"/>
             <w:tcBorders>
               <w:left w:val="nil"/>
@@ -2560,7 +2357,7 @@
         </w:tc>
         <w:tc>
           <w:tcPr>
-            <w:tcW w:w="1570" w:type="dxa"/>
+            <w:tcW w:w="1569" w:type="dxa"/>
             <w:tcBorders>
               <w:left w:val="nil"/>
               <w:right w:val="nil"/>
@@ -2596,7 +2393,7 @@
         </w:tc>
         <w:tc>
           <w:tcPr>
-            <w:tcW w:w="1571" w:type="dxa"/>
+            <w:tcW w:w="1572" w:type="dxa"/>
             <w:tcBorders>
               <w:left w:val="nil"/>
               <w:right w:val="nil"/>
@@ -2630,7 +2427,7 @@
         </w:tc>
         <w:tc>
           <w:tcPr>
-            <w:tcW w:w="2512" w:type="dxa"/>
+            <w:tcW w:w="2511" w:type="dxa"/>
             <w:tcBorders>
               <w:left w:val="nil"/>
               <w:right w:val="nil"/>
@@ -2700,7 +2497,7 @@
         </w:tc>
         <w:tc>
           <w:tcPr>
-            <w:tcW w:w="1570" w:type="dxa"/>
+            <w:tcW w:w="1569" w:type="dxa"/>
             <w:tcBorders>
               <w:left w:val="nil"/>
               <w:right w:val="nil"/>
@@ -2736,7 +2533,7 @@
         </w:tc>
         <w:tc>
           <w:tcPr>
-            <w:tcW w:w="1571" w:type="dxa"/>
+            <w:tcW w:w="1572" w:type="dxa"/>
             <w:tcBorders>
               <w:left w:val="nil"/>
               <w:right w:val="nil"/>
@@ -2772,7 +2569,7 @@
         </w:tc>
         <w:tc>
           <w:tcPr>
-            <w:tcW w:w="2512" w:type="dxa"/>
+            <w:tcW w:w="2511" w:type="dxa"/>
             <w:tcBorders>
               <w:left w:val="nil"/>
               <w:right w:val="nil"/>
@@ -2842,7 +2639,7 @@
         </w:tc>
         <w:tc>
           <w:tcPr>
-            <w:tcW w:w="1570" w:type="dxa"/>
+            <w:tcW w:w="1569" w:type="dxa"/>
             <w:tcBorders>
               <w:top w:val="nil"/>
               <w:left w:val="nil"/>
@@ -2878,7 +2675,7 @@
         </w:tc>
         <w:tc>
           <w:tcPr>
-            <w:tcW w:w="1571" w:type="dxa"/>
+            <w:tcW w:w="1572" w:type="dxa"/>
             <w:tcBorders>
               <w:top w:val="nil"/>
               <w:left w:val="nil"/>
@@ -2914,7 +2711,7 @@
         </w:tc>
         <w:tc>
           <w:tcPr>
-            <w:tcW w:w="2512" w:type="dxa"/>
+            <w:tcW w:w="2511" w:type="dxa"/>
             <w:tcBorders>
               <w:top w:val="nil"/>
               <w:left w:val="nil"/>
@@ -2985,7 +2782,7 @@
         </w:tc>
         <w:tc>
           <w:tcPr>
-            <w:tcW w:w="1570" w:type="dxa"/>
+            <w:tcW w:w="1569" w:type="dxa"/>
             <w:tcBorders>
               <w:top w:val="nil"/>
               <w:left w:val="nil"/>
@@ -3021,7 +2818,7 @@
         </w:tc>
         <w:tc>
           <w:tcPr>
-            <w:tcW w:w="1571" w:type="dxa"/>
+            <w:tcW w:w="1572" w:type="dxa"/>
             <w:tcBorders>
               <w:top w:val="nil"/>
               <w:left w:val="nil"/>
@@ -3057,7 +2854,7 @@
         </w:tc>
         <w:tc>
           <w:tcPr>
-            <w:tcW w:w="2512" w:type="dxa"/>
+            <w:tcW w:w="2511" w:type="dxa"/>
             <w:tcBorders>
               <w:top w:val="nil"/>
               <w:left w:val="nil"/>
@@ -3094,7 +2891,7 @@
         <w:trPr/>
         <w:tc>
           <w:tcPr>
-            <w:tcW w:w="7222" w:type="dxa"/>
+            <w:tcW w:w="7221" w:type="dxa"/>
             <w:gridSpan w:val="4"/>
             <w:tcBorders>
               <w:left w:val="nil"/>
@@ -3166,7 +2963,7 @@
         </w:tc>
         <w:tc>
           <w:tcPr>
-            <w:tcW w:w="1570" w:type="dxa"/>
+            <w:tcW w:w="1569" w:type="dxa"/>
             <w:tcBorders>
               <w:left w:val="nil"/>
               <w:right w:val="nil"/>
@@ -3200,7 +2997,7 @@
         </w:tc>
         <w:tc>
           <w:tcPr>
-            <w:tcW w:w="1571" w:type="dxa"/>
+            <w:tcW w:w="1572" w:type="dxa"/>
             <w:tcBorders>
               <w:left w:val="nil"/>
               <w:right w:val="nil"/>
@@ -3234,7 +3031,7 @@
         </w:tc>
         <w:tc>
           <w:tcPr>
-            <w:tcW w:w="2512" w:type="dxa"/>
+            <w:tcW w:w="2511" w:type="dxa"/>
             <w:tcBorders>
               <w:left w:val="nil"/>
               <w:right w:val="nil"/>
@@ -3304,7 +3101,7 @@
         </w:tc>
         <w:tc>
           <w:tcPr>
-            <w:tcW w:w="1570" w:type="dxa"/>
+            <w:tcW w:w="1569" w:type="dxa"/>
             <w:tcBorders>
               <w:left w:val="nil"/>
               <w:right w:val="nil"/>
@@ -3340,7 +3137,7 @@
         </w:tc>
         <w:tc>
           <w:tcPr>
-            <w:tcW w:w="1571" w:type="dxa"/>
+            <w:tcW w:w="1572" w:type="dxa"/>
             <w:tcBorders>
               <w:left w:val="nil"/>
               <w:right w:val="nil"/>
@@ -3376,7 +3173,7 @@
         </w:tc>
         <w:tc>
           <w:tcPr>
-            <w:tcW w:w="2512" w:type="dxa"/>
+            <w:tcW w:w="2511" w:type="dxa"/>
             <w:tcBorders>
               <w:left w:val="nil"/>
               <w:right w:val="nil"/>
@@ -3446,7 +3243,7 @@
         </w:tc>
         <w:tc>
           <w:tcPr>
-            <w:tcW w:w="1570" w:type="dxa"/>
+            <w:tcW w:w="1569" w:type="dxa"/>
             <w:tcBorders>
               <w:top w:val="nil"/>
               <w:left w:val="nil"/>
@@ -3482,7 +3279,7 @@
         </w:tc>
         <w:tc>
           <w:tcPr>
-            <w:tcW w:w="1571" w:type="dxa"/>
+            <w:tcW w:w="1572" w:type="dxa"/>
             <w:tcBorders>
               <w:top w:val="nil"/>
               <w:left w:val="nil"/>
@@ -3518,7 +3315,7 @@
         </w:tc>
         <w:tc>
           <w:tcPr>
-            <w:tcW w:w="2512" w:type="dxa"/>
+            <w:tcW w:w="2511" w:type="dxa"/>
             <w:tcBorders>
               <w:top w:val="nil"/>
               <w:left w:val="nil"/>
@@ -3589,7 +3386,7 @@
         </w:tc>
         <w:tc>
           <w:tcPr>
-            <w:tcW w:w="1570" w:type="dxa"/>
+            <w:tcW w:w="1569" w:type="dxa"/>
             <w:tcBorders>
               <w:top w:val="nil"/>
               <w:left w:val="nil"/>
@@ -3625,7 +3422,7 @@
         </w:tc>
         <w:tc>
           <w:tcPr>
-            <w:tcW w:w="1571" w:type="dxa"/>
+            <w:tcW w:w="1572" w:type="dxa"/>
             <w:tcBorders>
               <w:top w:val="nil"/>
               <w:left w:val="nil"/>
@@ -3661,7 +3458,7 @@
         </w:tc>
         <w:tc>
           <w:tcPr>
-            <w:tcW w:w="2512" w:type="dxa"/>
+            <w:tcW w:w="2511" w:type="dxa"/>
             <w:tcBorders>
               <w:top w:val="nil"/>
               <w:left w:val="nil"/>
@@ -3698,7 +3495,7 @@
         <w:trPr/>
         <w:tc>
           <w:tcPr>
-            <w:tcW w:w="7222" w:type="dxa"/>
+            <w:tcW w:w="7221" w:type="dxa"/>
             <w:gridSpan w:val="4"/>
             <w:tcBorders>
               <w:left w:val="nil"/>
@@ -3770,7 +3567,7 @@
         </w:tc>
         <w:tc>
           <w:tcPr>
-            <w:tcW w:w="1570" w:type="dxa"/>
+            <w:tcW w:w="1569" w:type="dxa"/>
             <w:tcBorders>
               <w:left w:val="nil"/>
               <w:right w:val="nil"/>
@@ -3804,7 +3601,7 @@
         </w:tc>
         <w:tc>
           <w:tcPr>
-            <w:tcW w:w="1571" w:type="dxa"/>
+            <w:tcW w:w="1572" w:type="dxa"/>
             <w:tcBorders>
               <w:left w:val="nil"/>
               <w:right w:val="nil"/>
@@ -3838,7 +3635,7 @@
         </w:tc>
         <w:tc>
           <w:tcPr>
-            <w:tcW w:w="2512" w:type="dxa"/>
+            <w:tcW w:w="2511" w:type="dxa"/>
             <w:tcBorders>
               <w:left w:val="nil"/>
               <w:right w:val="nil"/>
@@ -3908,7 +3705,7 @@
         </w:tc>
         <w:tc>
           <w:tcPr>
-            <w:tcW w:w="1570" w:type="dxa"/>
+            <w:tcW w:w="1569" w:type="dxa"/>
             <w:tcBorders>
               <w:left w:val="nil"/>
               <w:right w:val="nil"/>
@@ -3942,7 +3739,7 @@
         </w:tc>
         <w:tc>
           <w:tcPr>
-            <w:tcW w:w="1571" w:type="dxa"/>
+            <w:tcW w:w="1572" w:type="dxa"/>
             <w:tcBorders>
               <w:left w:val="nil"/>
               <w:right w:val="nil"/>
@@ -3976,7 +3773,7 @@
         </w:tc>
         <w:tc>
           <w:tcPr>
-            <w:tcW w:w="2512" w:type="dxa"/>
+            <w:tcW w:w="2511" w:type="dxa"/>
             <w:tcBorders>
               <w:left w:val="nil"/>
               <w:right w:val="nil"/>
@@ -4046,7 +3843,7 @@
         </w:tc>
         <w:tc>
           <w:tcPr>
-            <w:tcW w:w="1570" w:type="dxa"/>
+            <w:tcW w:w="1569" w:type="dxa"/>
             <w:tcBorders>
               <w:top w:val="nil"/>
               <w:left w:val="nil"/>
@@ -4082,7 +3879,7 @@
         </w:tc>
         <w:tc>
           <w:tcPr>
-            <w:tcW w:w="1571" w:type="dxa"/>
+            <w:tcW w:w="1572" w:type="dxa"/>
             <w:tcBorders>
               <w:top w:val="nil"/>
               <w:left w:val="nil"/>
@@ -4116,7 +3913,7 @@
         </w:tc>
         <w:tc>
           <w:tcPr>
-            <w:tcW w:w="2512" w:type="dxa"/>
+            <w:tcW w:w="2511" w:type="dxa"/>
             <w:tcBorders>
               <w:top w:val="nil"/>
               <w:left w:val="nil"/>
@@ -4187,7 +3984,7 @@
         </w:tc>
         <w:tc>
           <w:tcPr>
-            <w:tcW w:w="1570" w:type="dxa"/>
+            <w:tcW w:w="1569" w:type="dxa"/>
             <w:tcBorders>
               <w:top w:val="nil"/>
               <w:left w:val="nil"/>
@@ -4223,7 +4020,7 @@
         </w:tc>
         <w:tc>
           <w:tcPr>
-            <w:tcW w:w="1571" w:type="dxa"/>
+            <w:tcW w:w="1572" w:type="dxa"/>
             <w:tcBorders>
               <w:top w:val="nil"/>
               <w:left w:val="nil"/>
@@ -4257,7 +4054,7 @@
         </w:tc>
         <w:tc>
           <w:tcPr>
-            <w:tcW w:w="2512" w:type="dxa"/>
+            <w:tcW w:w="2511" w:type="dxa"/>
             <w:tcBorders>
               <w:top w:val="nil"/>
               <w:left w:val="nil"/>
@@ -4294,7 +4091,7 @@
         <w:trPr/>
         <w:tc>
           <w:tcPr>
-            <w:tcW w:w="7222" w:type="dxa"/>
+            <w:tcW w:w="7221" w:type="dxa"/>
             <w:gridSpan w:val="4"/>
             <w:tcBorders>
               <w:top w:val="nil"/>
@@ -4367,7 +4164,7 @@
         </w:tc>
         <w:tc>
           <w:tcPr>
-            <w:tcW w:w="1570" w:type="dxa"/>
+            <w:tcW w:w="1569" w:type="dxa"/>
             <w:tcBorders>
               <w:top w:val="nil"/>
               <w:left w:val="nil"/>
@@ -4410,7 +4207,7 @@
         </w:tc>
         <w:tc>
           <w:tcPr>
-            <w:tcW w:w="1571" w:type="dxa"/>
+            <w:tcW w:w="1572" w:type="dxa"/>
             <w:tcBorders>
               <w:top w:val="nil"/>
               <w:left w:val="nil"/>
@@ -4444,7 +4241,7 @@
         </w:tc>
         <w:tc>
           <w:tcPr>
-            <w:tcW w:w="2512" w:type="dxa"/>
+            <w:tcW w:w="2511" w:type="dxa"/>
             <w:tcBorders>
               <w:top w:val="nil"/>
               <w:left w:val="nil"/>
@@ -4516,7 +4313,7 @@
         </w:tc>
         <w:tc>
           <w:tcPr>
-            <w:tcW w:w="1570" w:type="dxa"/>
+            <w:tcW w:w="1569" w:type="dxa"/>
             <w:tcBorders>
               <w:top w:val="nil"/>
               <w:left w:val="nil"/>
@@ -4550,7 +4347,7 @@
         </w:tc>
         <w:tc>
           <w:tcPr>
-            <w:tcW w:w="1571" w:type="dxa"/>
+            <w:tcW w:w="1572" w:type="dxa"/>
             <w:tcBorders>
               <w:top w:val="nil"/>
               <w:left w:val="nil"/>
@@ -4584,7 +4381,7 @@
         </w:tc>
         <w:tc>
           <w:tcPr>
-            <w:tcW w:w="2512" w:type="dxa"/>
+            <w:tcW w:w="2511" w:type="dxa"/>
             <w:tcBorders>
               <w:top w:val="nil"/>
               <w:left w:val="nil"/>
@@ -4655,7 +4452,7 @@
         </w:tc>
         <w:tc>
           <w:tcPr>
-            <w:tcW w:w="1570" w:type="dxa"/>
+            <w:tcW w:w="1569" w:type="dxa"/>
             <w:tcBorders>
               <w:top w:val="nil"/>
               <w:left w:val="nil"/>
@@ -4691,7 +4488,7 @@
         </w:tc>
         <w:tc>
           <w:tcPr>
-            <w:tcW w:w="1571" w:type="dxa"/>
+            <w:tcW w:w="1572" w:type="dxa"/>
             <w:tcBorders>
               <w:top w:val="nil"/>
               <w:left w:val="nil"/>
@@ -4725,7 +4522,7 @@
         </w:tc>
         <w:tc>
           <w:tcPr>
-            <w:tcW w:w="2512" w:type="dxa"/>
+            <w:tcW w:w="2511" w:type="dxa"/>
             <w:tcBorders>
               <w:top w:val="nil"/>
               <w:left w:val="nil"/>
@@ -4796,7 +4593,7 @@
         </w:tc>
         <w:tc>
           <w:tcPr>
-            <w:tcW w:w="1570" w:type="dxa"/>
+            <w:tcW w:w="1569" w:type="dxa"/>
             <w:tcBorders>
               <w:top w:val="nil"/>
               <w:left w:val="nil"/>
@@ -4832,7 +4629,7 @@
         </w:tc>
         <w:tc>
           <w:tcPr>
-            <w:tcW w:w="1571" w:type="dxa"/>
+            <w:tcW w:w="1572" w:type="dxa"/>
             <w:tcBorders>
               <w:top w:val="nil"/>
               <w:left w:val="nil"/>
@@ -4866,7 +4663,7 @@
         </w:tc>
         <w:tc>
           <w:tcPr>
-            <w:tcW w:w="2512" w:type="dxa"/>
+            <w:tcW w:w="2511" w:type="dxa"/>
             <w:tcBorders>
               <w:top w:val="nil"/>
               <w:left w:val="nil"/>
@@ -4936,16 +4733,7 @@
           <w:szCs w:val="24"/>
           <w:lang w:val="en-GB"/>
         </w:rPr>
-        <w:t xml:space="preserve">The table shows how for MVG raw and Normalised dataset behave the same, while PCA helps increasing performance of diagonal models (in green). On the other hand, full and tied covariance completely overwhelm the others on every dataset, never having a clear winner. </w:t>
-      </w:r>
-      <w:r>
-        <w:rPr>
-          <w:rFonts w:eastAsia="" w:cs="Calibri" w:cstheme="minorHAnsi" w:eastAsiaTheme="minorEastAsia"/>
-          <w:sz w:val="24"/>
-          <w:szCs w:val="24"/>
-          <w:lang w:val="en-GB"/>
-        </w:rPr>
-        <w:t xml:space="preserve">By analysing the a sample couple of covariance matrix produced during the K-Fold protocol of the FullCov MVG we have seen that class T and class F matrices were very similar, so the FullCov model in this case is producing a close to linear separation rule. For this reason, for the next evaluations, we will consider the TiedCov MVG as representative of Gaussian Classifiers. </w:t>
+        <w:t xml:space="preserve">The table shows how for MVG raw and Normalised dataset behave the same, while PCA helps increasing performance of diagonal models (in green). On the other hand, full and tied covariance completely overwhelm the others on every dataset, never having a clear winner. By analysing the a sample couple of covariance matrix produced during the K-Fold protocol of the FullCov MVG we have seen that class T and class F matrices were very similar, so the FullCov model in this case is producing a close to linear separation rule. For this reason, for the next evaluations, we will consider the TiedCov MVG as representative of Gaussian Classifiers. </w:t>
       </w:r>
     </w:p>
     <w:p>
@@ -5006,25 +4794,7 @@
           <w:szCs w:val="24"/>
           <w:lang w:val="en-GB"/>
         </w:rPr>
-        <w:t xml:space="preserve"> for unregularized dataset. </w:t>
-      </w:r>
-      <w:r>
-        <w:rPr>
-          <w:rFonts w:cs="Calibri" w:cstheme="minorHAnsi"/>
-          <w:sz w:val="24"/>
-          <w:szCs w:val="24"/>
-          <w:lang w:val="en-GB"/>
-        </w:rPr>
-        <w:t>On this dataset there is no need to rebalance the Logistic Regression objective function</w:t>
-      </w:r>
-      <w:r>
-        <w:rPr>
-          <w:rFonts w:cs="Calibri" w:cstheme="minorHAnsi"/>
-          <w:sz w:val="24"/>
-          <w:szCs w:val="24"/>
-          <w:lang w:val="en-GB"/>
-        </w:rPr>
-        <w:t xml:space="preserve">. Here we can compare the effect of different </w:t>
+        <w:t xml:space="preserve"> for unregularized dataset. On this dataset there is no need to rebalance the Logistic Regression objective function. Here we can compare the effect of different </w:t>
       </w:r>
       <w:r>
         <w:rPr>
@@ -5056,12 +4826,7 @@
         </w:rPr>
       </w:pPr>
       <w:r>
-        <w:rPr>
-          <w:rFonts w:cs="Calibri" w:cstheme="minorHAnsi"/>
-          <w:sz w:val="24"/>
-          <w:szCs w:val="24"/>
-          <w:lang w:val="en-GB"/>
-        </w:rPr>
+        <w:rPr/>
         <w:drawing>
           <wp:inline distT="0" distB="0" distL="0" distR="0">
             <wp:extent cx="2771775" cy="2080895"/>
@@ -5101,12 +4866,7 @@
         </w:drawing>
       </w:r>
       <w:r>
-        <w:rPr>
-          <w:rFonts w:cs="Calibri" w:cstheme="minorHAnsi"/>
-          <w:sz w:val="24"/>
-          <w:szCs w:val="24"/>
-          <w:lang w:val="en-GB"/>
-        </w:rPr>
+        <w:rPr/>
         <w:drawing>
           <wp:inline distT="0" distB="0" distL="0" distR="0">
             <wp:extent cx="2771140" cy="2078990"/>
@@ -5163,25 +4923,7 @@
           <w:szCs w:val="24"/>
           <w:lang w:val="en-US"/>
         </w:rPr>
-        <w:t xml:space="preserve">The two diagrams show that gaussianification doesn’t </w:t>
-      </w:r>
-      <w:r>
-        <w:rPr>
-          <w:rFonts w:cs="Calibri" w:cstheme="minorHAnsi"/>
-          <w:sz w:val="24"/>
-          <w:szCs w:val="24"/>
-          <w:lang w:val="en-US"/>
-        </w:rPr>
-        <w:t xml:space="preserve">improve performance, instead it reduces those of unbalanced applications. </w:t>
-      </w:r>
-      <w:r>
-        <w:rPr>
-          <w:rFonts w:cs="Calibri" w:cstheme="minorHAnsi"/>
-          <w:sz w:val="24"/>
-          <w:szCs w:val="24"/>
-          <w:lang w:val="en-US"/>
-        </w:rPr>
-        <w:t xml:space="preserve">In addition we can see that for </w:t>
+        <w:t xml:space="preserve">The two diagrams show that gaussianification doesn’t improve performance, instead it reduces those of unbalanced applications. In addition we can see that for </w:t>
       </w:r>
       <w:r>
         <w:rPr>
@@ -5210,16 +4952,16 @@
         <w:tblLook w:firstRow="1" w:noVBand="1" w:lastRow="0" w:firstColumn="1" w:lastColumn="0" w:noHBand="0" w:val="04a0"/>
       </w:tblPr>
       <w:tblGrid>
-        <w:gridCol w:w="2775"/>
-        <w:gridCol w:w="1308"/>
+        <w:gridCol w:w="2774"/>
+        <w:gridCol w:w="1309"/>
         <w:gridCol w:w="1417"/>
-        <w:gridCol w:w="1584"/>
+        <w:gridCol w:w="1583"/>
       </w:tblGrid>
       <w:tr>
         <w:trPr/>
         <w:tc>
           <w:tcPr>
-            <w:tcW w:w="2775" w:type="dxa"/>
+            <w:tcW w:w="2774" w:type="dxa"/>
             <w:tcBorders>
               <w:left w:val="nil"/>
               <w:right w:val="nil"/>
@@ -5242,7 +4984,7 @@
             <w:r>
               <w:rPr>
                 <w:rFonts w:cs="Calibri" w:cstheme="minorHAnsi"/>
-                <w:sz w:val="24"/>
+                <w:sz w:val="22"/>
                 <w:szCs w:val="24"/>
                 <w:lang w:val="en-US"/>
               </w:rPr>
@@ -5251,7 +4993,7 @@
         </w:tc>
         <w:tc>
           <w:tcPr>
-            <w:tcW w:w="1308" w:type="dxa"/>
+            <w:tcW w:w="1309" w:type="dxa"/>
             <w:tcBorders>
               <w:left w:val="nil"/>
               <w:right w:val="nil"/>
@@ -5272,7 +5014,9 @@
               </w:rPr>
             </w:pPr>
             <w:r>
-              <w:rPr/>
+              <w:rPr>
+                <w:sz w:val="22"/>
+              </w:rPr>
             </w:r>
             <m:oMathPara xmlns:m="http://schemas.openxmlformats.org/officeDocument/2006/math">
               <m:oMathParaPr>
@@ -5331,7 +5075,9 @@
               </w:rPr>
             </w:pPr>
             <w:r>
-              <w:rPr/>
+              <w:rPr>
+                <w:sz w:val="22"/>
+              </w:rPr>
             </w:r>
             <m:oMathPara xmlns:m="http://schemas.openxmlformats.org/officeDocument/2006/math">
               <m:oMathParaPr>
@@ -5369,7 +5115,7 @@
         </w:tc>
         <w:tc>
           <w:tcPr>
-            <w:tcW w:w="1584" w:type="dxa"/>
+            <w:tcW w:w="1583" w:type="dxa"/>
             <w:tcBorders>
               <w:left w:val="nil"/>
               <w:right w:val="nil"/>
@@ -5390,7 +5136,9 @@
               </w:rPr>
             </w:pPr>
             <w:r>
-              <w:rPr/>
+              <w:rPr>
+                <w:sz w:val="22"/>
+              </w:rPr>
             </w:r>
             <m:oMathPara xmlns:m="http://schemas.openxmlformats.org/officeDocument/2006/math">
               <m:oMathParaPr>
@@ -5431,7 +5179,7 @@
         <w:trPr/>
         <w:tc>
           <w:tcPr>
-            <w:tcW w:w="7084" w:type="dxa"/>
+            <w:tcW w:w="7083" w:type="dxa"/>
             <w:gridSpan w:val="4"/>
             <w:tcBorders>
               <w:left w:val="nil"/>
@@ -5468,7 +5216,7 @@
         </w:trPr>
         <w:tc>
           <w:tcPr>
-            <w:tcW w:w="2775" w:type="dxa"/>
+            <w:tcW w:w="2774" w:type="dxa"/>
             <w:tcBorders>
               <w:left w:val="nil"/>
               <w:right w:val="nil"/>
@@ -5544,7 +5292,7 @@
         </w:tc>
         <w:tc>
           <w:tcPr>
-            <w:tcW w:w="1308" w:type="dxa"/>
+            <w:tcW w:w="1309" w:type="dxa"/>
             <w:tcBorders>
               <w:left w:val="nil"/>
               <w:right w:val="nil"/>
@@ -5607,7 +5355,7 @@
         </w:tc>
         <w:tc>
           <w:tcPr>
-            <w:tcW w:w="1584" w:type="dxa"/>
+            <w:tcW w:w="1583" w:type="dxa"/>
             <w:tcBorders>
               <w:left w:val="nil"/>
               <w:right w:val="nil"/>
@@ -5627,6 +5375,7 @@
             <w:r>
               <w:rPr>
                 <w:rFonts w:cs="Calibri"/>
+                <w:sz w:val="22"/>
               </w:rPr>
               <w:t>0.125</w:t>
             </w:r>
@@ -5637,7 +5386,7 @@
         <w:trPr/>
         <w:tc>
           <w:tcPr>
-            <w:tcW w:w="7084" w:type="dxa"/>
+            <w:tcW w:w="7083" w:type="dxa"/>
             <w:gridSpan w:val="4"/>
             <w:tcBorders>
               <w:left w:val="nil"/>
@@ -5672,7 +5421,7 @@
         <w:trPr/>
         <w:tc>
           <w:tcPr>
-            <w:tcW w:w="2775" w:type="dxa"/>
+            <w:tcW w:w="2774" w:type="dxa"/>
             <w:tcBorders>
               <w:left w:val="nil"/>
               <w:right w:val="nil"/>
@@ -5748,7 +5497,7 @@
         </w:tc>
         <w:tc>
           <w:tcPr>
-            <w:tcW w:w="1308" w:type="dxa"/>
+            <w:tcW w:w="1309" w:type="dxa"/>
             <w:tcBorders>
               <w:left w:val="nil"/>
               <w:right w:val="nil"/>
@@ -5812,7 +5561,7 @@
         </w:tc>
         <w:tc>
           <w:tcPr>
-            <w:tcW w:w="1584" w:type="dxa"/>
+            <w:tcW w:w="1583" w:type="dxa"/>
             <w:tcBorders>
               <w:left w:val="nil"/>
               <w:right w:val="nil"/>
@@ -5832,6 +5581,7 @@
             <w:r>
               <w:rPr>
                 <w:rFonts w:cs="Calibri"/>
+                <w:sz w:val="22"/>
               </w:rPr>
               <w:t>0.125</w:t>
             </w:r>
@@ -5842,9 +5592,134 @@
         <w:trPr/>
         <w:tc>
           <w:tcPr>
-            <w:tcW w:w="7084" w:type="dxa"/>
-            <w:gridSpan w:val="4"/>
-            <w:tcBorders>
+            <w:tcW w:w="2774" w:type="dxa"/>
+            <w:tcBorders>
+              <w:top w:val="nil"/>
+              <w:left w:val="nil"/>
+              <w:right w:val="nil"/>
+            </w:tcBorders>
+          </w:tcPr>
+          <w:p>
+            <w:pPr>
+              <w:pStyle w:val="Normal"/>
+              <w:widowControl w:val="false"/>
+              <w:suppressAutoHyphens w:val="true"/>
+              <w:spacing w:lineRule="auto" w:line="240" w:before="0" w:after="0"/>
+              <w:jc w:val="left"/>
+              <w:rPr>
+                <w:sz w:val="24"/>
+                <w:szCs w:val="24"/>
+              </w:rPr>
+            </w:pPr>
+            <w:r>
+              <w:rPr>
+                <w:rFonts w:eastAsia="Calibri"/>
+                <w:kern w:val="0"/>
+                <w:sz w:val="24"/>
+                <w:szCs w:val="24"/>
+                <w:lang w:eastAsia="en-US" w:bidi="ar-SA"/>
+              </w:rPr>
+              <w:t>Log Reg (λ = 10</w:t>
+            </w:r>
+            <w:r>
+              <w:rPr>
+                <w:rFonts w:eastAsia="Calibri"/>
+                <w:kern w:val="0"/>
+                <w:sz w:val="24"/>
+                <w:szCs w:val="24"/>
+                <w:vertAlign w:val="superscript"/>
+                <w:lang w:eastAsia="en-US" w:bidi="ar-SA"/>
+              </w:rPr>
+              <w:t>−4</w:t>
+            </w:r>
+            <w:r>
+              <w:rPr>
+                <w:rFonts w:eastAsia="Calibri"/>
+                <w:kern w:val="0"/>
+                <w:sz w:val="24"/>
+                <w:szCs w:val="24"/>
+                <w:lang w:eastAsia="en-US" w:bidi="ar-SA"/>
+              </w:rPr>
+              <w:t>, π</w:t>
+            </w:r>
+            <w:r>
+              <w:rPr>
+                <w:rFonts w:eastAsia="Calibri"/>
+                <w:kern w:val="0"/>
+                <w:sz w:val="24"/>
+                <w:szCs w:val="24"/>
+                <w:vertAlign w:val="subscript"/>
+                <w:lang w:eastAsia="en-US" w:bidi="ar-SA"/>
+              </w:rPr>
+              <w:t>T</w:t>
+            </w:r>
+            <w:r>
+              <w:rPr>
+                <w:rFonts w:eastAsia="Calibri"/>
+                <w:kern w:val="0"/>
+                <w:sz w:val="24"/>
+                <w:szCs w:val="24"/>
+                <w:lang w:eastAsia="en-US" w:bidi="ar-SA"/>
+              </w:rPr>
+              <w:t xml:space="preserve"> = 0.</w:t>
+            </w:r>
+            <w:r>
+              <w:rPr>
+                <w:rFonts w:eastAsia="Calibri"/>
+                <w:kern w:val="0"/>
+                <w:sz w:val="24"/>
+                <w:szCs w:val="24"/>
+                <w:lang w:eastAsia="en-US" w:bidi="ar-SA"/>
+              </w:rPr>
+              <w:t>1</w:t>
+            </w:r>
+            <w:r>
+              <w:rPr>
+                <w:rFonts w:eastAsia="Calibri"/>
+                <w:kern w:val="0"/>
+                <w:sz w:val="24"/>
+                <w:szCs w:val="24"/>
+                <w:lang w:eastAsia="en-US" w:bidi="ar-SA"/>
+              </w:rPr>
+              <w:t>)</w:t>
+            </w:r>
+          </w:p>
+        </w:tc>
+        <w:tc>
+          <w:tcPr>
+            <w:tcW w:w="1309" w:type="dxa"/>
+            <w:tcBorders>
+              <w:top w:val="nil"/>
+              <w:left w:val="nil"/>
+              <w:right w:val="nil"/>
+            </w:tcBorders>
+          </w:tcPr>
+          <w:p>
+            <w:pPr>
+              <w:pStyle w:val="Normal"/>
+              <w:widowControl w:val="false"/>
+              <w:suppressAutoHyphens w:val="true"/>
+              <w:spacing w:lineRule="auto" w:line="240" w:before="0" w:after="0"/>
+              <w:jc w:val="center"/>
+              <w:rPr>
+                <w:rFonts w:cs="Calibri"/>
+                <w:color w:val="auto"/>
+              </w:rPr>
+            </w:pPr>
+            <w:r>
+              <w:rPr>
+                <w:rFonts w:cs="Calibri"/>
+                <w:color w:val="auto"/>
+              </w:rPr>
+              <w:t>0.046</w:t>
+            </w:r>
+          </w:p>
+        </w:tc>
+        <w:tc>
+          <w:tcPr>
+            <w:tcW w:w="1417" w:type="dxa"/>
+            <w:tcBorders>
+              <w:top w:val="nil"/>
               <w:left w:val="nil"/>
               <w:right w:val="nil"/>
             </w:tcBorders>
@@ -5858,17 +5733,43 @@
               <w:jc w:val="center"/>
               <w:rPr>
                 <w:rFonts w:cs="Calibri" w:cstheme="minorHAnsi"/>
-              </w:rPr>
-            </w:pPr>
-            <w:r>
-              <w:rPr>
-                <w:rFonts w:eastAsia="Calibri" w:cs="Calibri" w:cstheme="minorHAnsi"/>
-                <w:kern w:val="0"/>
-                <w:sz w:val="24"/>
-                <w:szCs w:val="24"/>
-                <w:lang w:val="en-US" w:eastAsia="en-US" w:bidi="ar-SA"/>
-              </w:rPr>
-              <w:t>Z-normalized</w:t>
+                <w:color w:val="00A933"/>
+              </w:rPr>
+            </w:pPr>
+            <w:r>
+              <w:rPr>
+                <w:rFonts w:cs="Calibri" w:cstheme="minorHAnsi"/>
+                <w:color w:val="00A933"/>
+              </w:rPr>
+              <w:t>0.135</w:t>
+            </w:r>
+          </w:p>
+        </w:tc>
+        <w:tc>
+          <w:tcPr>
+            <w:tcW w:w="1583" w:type="dxa"/>
+            <w:tcBorders>
+              <w:top w:val="nil"/>
+              <w:left w:val="nil"/>
+              <w:right w:val="nil"/>
+            </w:tcBorders>
+          </w:tcPr>
+          <w:p>
+            <w:pPr>
+              <w:pStyle w:val="Normal"/>
+              <w:widowControl w:val="false"/>
+              <w:suppressAutoHyphens w:val="true"/>
+              <w:spacing w:lineRule="auto" w:line="240" w:before="0" w:after="0"/>
+              <w:jc w:val="center"/>
+              <w:rPr>
+                <w:rFonts w:cs="Calibri" w:cstheme="minorHAnsi"/>
+              </w:rPr>
+            </w:pPr>
+            <w:r>
+              <w:rPr>
+                <w:rFonts w:cs="Calibri" w:cstheme="minorHAnsi"/>
+              </w:rPr>
+              <w:t>0.128</w:t>
             </w:r>
           </w:p>
         </w:tc>
@@ -5877,8 +5778,9 @@
         <w:trPr/>
         <w:tc>
           <w:tcPr>
-            <w:tcW w:w="2775" w:type="dxa"/>
-            <w:tcBorders>
+            <w:tcW w:w="2774" w:type="dxa"/>
+            <w:tcBorders>
+              <w:top w:val="nil"/>
               <w:left w:val="nil"/>
               <w:right w:val="nil"/>
             </w:tcBorders>
@@ -5891,10 +5793,193 @@
               <w:spacing w:lineRule="auto" w:line="240" w:before="0" w:after="0"/>
               <w:jc w:val="left"/>
               <w:rPr>
+                <w:sz w:val="24"/>
+                <w:szCs w:val="24"/>
+              </w:rPr>
+            </w:pPr>
+            <w:r>
+              <w:rPr>
+                <w:rFonts w:eastAsia="Calibri"/>
+                <w:kern w:val="0"/>
+                <w:sz w:val="24"/>
+                <w:szCs w:val="24"/>
+                <w:lang w:eastAsia="en-US" w:bidi="ar-SA"/>
+              </w:rPr>
+              <w:t>Log Reg (λ = 10</w:t>
+            </w:r>
+            <w:r>
+              <w:rPr>
+                <w:rFonts w:eastAsia="Calibri"/>
+                <w:kern w:val="0"/>
+                <w:sz w:val="24"/>
+                <w:szCs w:val="24"/>
+                <w:vertAlign w:val="superscript"/>
+                <w:lang w:eastAsia="en-US" w:bidi="ar-SA"/>
+              </w:rPr>
+              <w:t>−4</w:t>
+            </w:r>
+            <w:r>
+              <w:rPr>
+                <w:rFonts w:eastAsia="Calibri"/>
+                <w:kern w:val="0"/>
+                <w:sz w:val="24"/>
+                <w:szCs w:val="24"/>
+                <w:lang w:eastAsia="en-US" w:bidi="ar-SA"/>
+              </w:rPr>
+              <w:t>, π</w:t>
+            </w:r>
+            <w:r>
+              <w:rPr>
+                <w:rFonts w:eastAsia="Calibri"/>
+                <w:kern w:val="0"/>
+                <w:sz w:val="24"/>
+                <w:szCs w:val="24"/>
+                <w:vertAlign w:val="subscript"/>
+                <w:lang w:eastAsia="en-US" w:bidi="ar-SA"/>
+              </w:rPr>
+              <w:t>T</w:t>
+            </w:r>
+            <w:r>
+              <w:rPr>
+                <w:rFonts w:eastAsia="Calibri"/>
+                <w:kern w:val="0"/>
+                <w:sz w:val="24"/>
+                <w:szCs w:val="24"/>
+                <w:lang w:eastAsia="en-US" w:bidi="ar-SA"/>
+              </w:rPr>
+              <w:t xml:space="preserve"> = 0.</w:t>
+            </w:r>
+            <w:r>
+              <w:rPr>
+                <w:rFonts w:eastAsia="Calibri"/>
+                <w:kern w:val="0"/>
+                <w:sz w:val="24"/>
+                <w:szCs w:val="24"/>
+                <w:lang w:eastAsia="en-US" w:bidi="ar-SA"/>
+              </w:rPr>
+              <w:t>9</w:t>
+            </w:r>
+            <w:r>
+              <w:rPr>
+                <w:rFonts w:eastAsia="Calibri"/>
+                <w:kern w:val="0"/>
+                <w:sz w:val="24"/>
+                <w:szCs w:val="24"/>
+                <w:lang w:eastAsia="en-US" w:bidi="ar-SA"/>
+              </w:rPr>
+              <w:t>)</w:t>
+            </w:r>
+          </w:p>
+        </w:tc>
+        <w:tc>
+          <w:tcPr>
+            <w:tcW w:w="1309" w:type="dxa"/>
+            <w:tcBorders>
+              <w:top w:val="nil"/>
+              <w:left w:val="nil"/>
+              <w:right w:val="nil"/>
+            </w:tcBorders>
+          </w:tcPr>
+          <w:p>
+            <w:pPr>
+              <w:pStyle w:val="Normal"/>
+              <w:widowControl w:val="false"/>
+              <w:suppressAutoHyphens w:val="true"/>
+              <w:spacing w:lineRule="auto" w:line="240" w:before="0" w:after="0"/>
+              <w:jc w:val="center"/>
+              <w:rPr>
+                <w:rFonts w:cs="Calibri"/>
+                <w:color w:val="auto"/>
+              </w:rPr>
+            </w:pPr>
+            <w:r>
+              <w:rPr>
+                <w:rFonts w:cs="Calibri"/>
+                <w:color w:val="auto"/>
+              </w:rPr>
+              <w:t>0.047</w:t>
+            </w:r>
+          </w:p>
+        </w:tc>
+        <w:tc>
+          <w:tcPr>
+            <w:tcW w:w="1417" w:type="dxa"/>
+            <w:tcBorders>
+              <w:top w:val="nil"/>
+              <w:left w:val="nil"/>
+              <w:right w:val="nil"/>
+            </w:tcBorders>
+          </w:tcPr>
+          <w:p>
+            <w:pPr>
+              <w:pStyle w:val="Normal"/>
+              <w:widowControl w:val="false"/>
+              <w:suppressAutoHyphens w:val="true"/>
+              <w:spacing w:lineRule="auto" w:line="240" w:before="0" w:after="0"/>
+              <w:jc w:val="center"/>
+              <w:rPr>
                 <w:rFonts w:cs="Calibri" w:cstheme="minorHAnsi"/>
-                <w:sz w:val="24"/>
-                <w:szCs w:val="24"/>
-                <w:lang w:val="en-US"/>
+              </w:rPr>
+            </w:pPr>
+            <w:r>
+              <w:rPr>
+                <w:rFonts w:cs="Calibri" w:cstheme="minorHAnsi"/>
+              </w:rPr>
+              <w:t>0.130</w:t>
+            </w:r>
+          </w:p>
+        </w:tc>
+        <w:tc>
+          <w:tcPr>
+            <w:tcW w:w="1583" w:type="dxa"/>
+            <w:tcBorders>
+              <w:top w:val="nil"/>
+              <w:left w:val="nil"/>
+              <w:right w:val="nil"/>
+            </w:tcBorders>
+          </w:tcPr>
+          <w:p>
+            <w:pPr>
+              <w:pStyle w:val="Normal"/>
+              <w:widowControl w:val="false"/>
+              <w:suppressAutoHyphens w:val="true"/>
+              <w:spacing w:lineRule="auto" w:line="240" w:before="0" w:after="0"/>
+              <w:jc w:val="center"/>
+              <w:rPr>
+                <w:rFonts w:cs="Calibri" w:cstheme="minorHAnsi"/>
+                <w:color w:val="00A933"/>
+              </w:rPr>
+            </w:pPr>
+            <w:r>
+              <w:rPr>
+                <w:rFonts w:cs="Calibri" w:cstheme="minorHAnsi"/>
+                <w:color w:val="00A933"/>
+              </w:rPr>
+              <w:t>0.128</w:t>
+            </w:r>
+          </w:p>
+        </w:tc>
+      </w:tr>
+      <w:tr>
+        <w:trPr/>
+        <w:tc>
+          <w:tcPr>
+            <w:tcW w:w="7083" w:type="dxa"/>
+            <w:gridSpan w:val="4"/>
+            <w:tcBorders>
+              <w:left w:val="nil"/>
+              <w:right w:val="nil"/>
+            </w:tcBorders>
+          </w:tcPr>
+          <w:p>
+            <w:pPr>
+              <w:pStyle w:val="Normal"/>
+              <w:widowControl w:val="false"/>
+              <w:suppressAutoHyphens w:val="true"/>
+              <w:spacing w:lineRule="auto" w:line="240" w:before="0" w:after="0"/>
+              <w:jc w:val="center"/>
+              <w:rPr>
+                <w:rFonts w:cs="Calibri" w:cstheme="minorHAnsi"/>
               </w:rPr>
             </w:pPr>
             <w:r>
@@ -5905,14 +5990,51 @@
                 <w:szCs w:val="24"/>
                 <w:lang w:val="en-US" w:eastAsia="en-US" w:bidi="ar-SA"/>
               </w:rPr>
-              <w:t>Log Reg (λ = 10</w:t>
-            </w:r>
+              <w:t>Z-normalized</w:t>
+            </w:r>
+          </w:p>
+        </w:tc>
+      </w:tr>
+      <w:tr>
+        <w:trPr/>
+        <w:tc>
+          <w:tcPr>
+            <w:tcW w:w="2774" w:type="dxa"/>
+            <w:tcBorders>
+              <w:left w:val="nil"/>
+              <w:right w:val="nil"/>
+            </w:tcBorders>
+          </w:tcPr>
+          <w:p>
+            <w:pPr>
+              <w:pStyle w:val="Normal"/>
+              <w:widowControl w:val="false"/>
+              <w:suppressAutoHyphens w:val="true"/>
+              <w:spacing w:lineRule="auto" w:line="240" w:before="0" w:after="0"/>
+              <w:jc w:val="left"/>
+              <w:rPr>
+                <w:rFonts w:cs="Calibri" w:cstheme="minorHAnsi"/>
+                <w:sz w:val="24"/>
+                <w:szCs w:val="24"/>
+                <w:lang w:val="en-US"/>
+              </w:rPr>
+            </w:pPr>
             <w:r>
               <w:rPr>
                 <w:rFonts w:eastAsia="Calibri" w:cs="Calibri" w:cstheme="minorHAnsi"/>
                 <w:kern w:val="0"/>
                 <w:sz w:val="24"/>
                 <w:szCs w:val="24"/>
+                <w:lang w:val="en-US" w:eastAsia="en-US" w:bidi="ar-SA"/>
+              </w:rPr>
+              <w:t>Log Reg (λ = 10</w:t>
+            </w:r>
+            <w:r>
+              <w:rPr>
+                <w:rFonts w:eastAsia="Calibri" w:cs="Calibri" w:cstheme="minorHAnsi"/>
+                <w:kern w:val="0"/>
+                <w:sz w:val="24"/>
+                <w:szCs w:val="24"/>
                 <w:vertAlign w:val="superscript"/>
                 <w:lang w:val="en-US" w:eastAsia="en-US" w:bidi="ar-SA"/>
               </w:rPr>
@@ -5953,7 +6075,7 @@
         </w:tc>
         <w:tc>
           <w:tcPr>
-            <w:tcW w:w="1308" w:type="dxa"/>
+            <w:tcW w:w="1309" w:type="dxa"/>
             <w:tcBorders>
               <w:left w:val="nil"/>
               <w:right w:val="nil"/>
@@ -6017,7 +6139,7 @@
         </w:tc>
         <w:tc>
           <w:tcPr>
-            <w:tcW w:w="1584" w:type="dxa"/>
+            <w:tcW w:w="1583" w:type="dxa"/>
             <w:tcBorders>
               <w:left w:val="nil"/>
               <w:right w:val="nil"/>
@@ -6037,6 +6159,7 @@
             <w:r>
               <w:rPr>
                 <w:rFonts w:cs="Calibri"/>
+                <w:sz w:val="22"/>
               </w:rPr>
               <w:t>0.129</w:t>
             </w:r>
@@ -6047,7 +6170,7 @@
         <w:trPr/>
         <w:tc>
           <w:tcPr>
-            <w:tcW w:w="7084" w:type="dxa"/>
+            <w:tcW w:w="7083" w:type="dxa"/>
             <w:gridSpan w:val="4"/>
             <w:tcBorders>
               <w:left w:val="nil"/>
@@ -6082,7 +6205,7 @@
         <w:trPr/>
         <w:tc>
           <w:tcPr>
-            <w:tcW w:w="2775" w:type="dxa"/>
+            <w:tcW w:w="2774" w:type="dxa"/>
             <w:tcBorders>
               <w:left w:val="nil"/>
               <w:right w:val="nil"/>
@@ -6158,7 +6281,7 @@
         </w:tc>
         <w:tc>
           <w:tcPr>
-            <w:tcW w:w="1308" w:type="dxa"/>
+            <w:tcW w:w="1309" w:type="dxa"/>
             <w:tcBorders>
               <w:left w:val="nil"/>
               <w:right w:val="nil"/>
@@ -6220,7 +6343,7 @@
         </w:tc>
         <w:tc>
           <w:tcPr>
-            <w:tcW w:w="1584" w:type="dxa"/>
+            <w:tcW w:w="1583" w:type="dxa"/>
             <w:tcBorders>
               <w:left w:val="nil"/>
               <w:right w:val="nil"/>
@@ -6240,8 +6363,212 @@
             <w:r>
               <w:rPr>
                 <w:rFonts w:cs="Calibri"/>
+                <w:sz w:val="22"/>
               </w:rPr>
               <w:t>0.160</w:t>
+            </w:r>
+          </w:p>
+        </w:tc>
+      </w:tr>
+      <w:tr>
+        <w:trPr/>
+        <w:tc>
+          <w:tcPr>
+            <w:tcW w:w="7083" w:type="dxa"/>
+            <w:gridSpan w:val="4"/>
+            <w:tcBorders>
+              <w:top w:val="nil"/>
+              <w:left w:val="nil"/>
+              <w:right w:val="nil"/>
+            </w:tcBorders>
+          </w:tcPr>
+          <w:p>
+            <w:pPr>
+              <w:pStyle w:val="Normal"/>
+              <w:widowControl w:val="false"/>
+              <w:suppressAutoHyphens w:val="true"/>
+              <w:spacing w:lineRule="auto" w:line="240" w:before="0" w:after="0"/>
+              <w:jc w:val="center"/>
+              <w:rPr>
+                <w:rFonts w:cs="Calibri" w:cstheme="minorHAnsi"/>
+                <w:sz w:val="24"/>
+                <w:szCs w:val="24"/>
+                <w:lang w:val="en-US"/>
+              </w:rPr>
+            </w:pPr>
+            <w:r>
+              <w:rPr>
+                <w:rFonts w:cs="Calibri" w:cstheme="minorHAnsi"/>
+                <w:sz w:val="24"/>
+                <w:szCs w:val="24"/>
+                <w:lang w:val="en-US"/>
+              </w:rPr>
+              <w:t>PCA (m=11)</w:t>
+            </w:r>
+          </w:p>
+        </w:tc>
+      </w:tr>
+      <w:tr>
+        <w:trPr/>
+        <w:tc>
+          <w:tcPr>
+            <w:tcW w:w="2774" w:type="dxa"/>
+            <w:tcBorders>
+              <w:top w:val="nil"/>
+              <w:left w:val="nil"/>
+              <w:right w:val="nil"/>
+            </w:tcBorders>
+          </w:tcPr>
+          <w:p>
+            <w:pPr>
+              <w:pStyle w:val="Normal"/>
+              <w:widowControl w:val="false"/>
+              <w:suppressAutoHyphens w:val="true"/>
+              <w:spacing w:lineRule="auto" w:line="240" w:before="0" w:after="0"/>
+              <w:jc w:val="left"/>
+              <w:rPr>
+                <w:sz w:val="24"/>
+                <w:szCs w:val="24"/>
+              </w:rPr>
+            </w:pPr>
+            <w:r>
+              <w:rPr>
+                <w:rFonts w:eastAsia="Calibri"/>
+                <w:kern w:val="0"/>
+                <w:sz w:val="24"/>
+                <w:szCs w:val="24"/>
+                <w:lang w:eastAsia="en-US" w:bidi="ar-SA"/>
+              </w:rPr>
+              <w:t>Log Reg (λ = 10</w:t>
+            </w:r>
+            <w:r>
+              <w:rPr>
+                <w:rFonts w:eastAsia="Calibri"/>
+                <w:kern w:val="0"/>
+                <w:sz w:val="24"/>
+                <w:szCs w:val="24"/>
+                <w:vertAlign w:val="superscript"/>
+                <w:lang w:eastAsia="en-US" w:bidi="ar-SA"/>
+              </w:rPr>
+              <w:t>−4</w:t>
+            </w:r>
+            <w:r>
+              <w:rPr>
+                <w:rFonts w:eastAsia="Calibri"/>
+                <w:kern w:val="0"/>
+                <w:sz w:val="24"/>
+                <w:szCs w:val="24"/>
+                <w:lang w:eastAsia="en-US" w:bidi="ar-SA"/>
+              </w:rPr>
+              <w:t>, π</w:t>
+            </w:r>
+            <w:r>
+              <w:rPr>
+                <w:rFonts w:eastAsia="Calibri"/>
+                <w:kern w:val="0"/>
+                <w:sz w:val="24"/>
+                <w:szCs w:val="24"/>
+                <w:vertAlign w:val="subscript"/>
+                <w:lang w:eastAsia="en-US" w:bidi="ar-SA"/>
+              </w:rPr>
+              <w:t>T</w:t>
+            </w:r>
+            <w:r>
+              <w:rPr>
+                <w:rFonts w:eastAsia="Calibri"/>
+                <w:kern w:val="0"/>
+                <w:sz w:val="24"/>
+                <w:szCs w:val="24"/>
+                <w:lang w:eastAsia="en-US" w:bidi="ar-SA"/>
+              </w:rPr>
+              <w:t xml:space="preserve"> = 0.5)</w:t>
+            </w:r>
+          </w:p>
+        </w:tc>
+        <w:tc>
+          <w:tcPr>
+            <w:tcW w:w="1309" w:type="dxa"/>
+            <w:tcBorders>
+              <w:top w:val="nil"/>
+              <w:left w:val="nil"/>
+              <w:right w:val="nil"/>
+            </w:tcBorders>
+          </w:tcPr>
+          <w:p>
+            <w:pPr>
+              <w:pStyle w:val="Normal"/>
+              <w:widowControl w:val="false"/>
+              <w:suppressAutoHyphens w:val="true"/>
+              <w:spacing w:lineRule="auto" w:line="240" w:before="0" w:after="0"/>
+              <w:jc w:val="center"/>
+              <w:rPr>
+                <w:rFonts w:cs="Calibri" w:cstheme="minorHAnsi"/>
+              </w:rPr>
+            </w:pPr>
+            <w:r>
+              <w:rPr>
+                <w:rFonts w:cs="Calibri" w:cstheme="minorHAnsi"/>
+                <w:sz w:val="22"/>
+              </w:rPr>
+              <w:t>0.095</w:t>
+            </w:r>
+          </w:p>
+        </w:tc>
+        <w:tc>
+          <w:tcPr>
+            <w:tcW w:w="1417" w:type="dxa"/>
+            <w:tcBorders>
+              <w:top w:val="nil"/>
+              <w:left w:val="nil"/>
+              <w:right w:val="nil"/>
+            </w:tcBorders>
+          </w:tcPr>
+          <w:p>
+            <w:pPr>
+              <w:pStyle w:val="Normal"/>
+              <w:widowControl w:val="false"/>
+              <w:suppressAutoHyphens w:val="true"/>
+              <w:spacing w:lineRule="auto" w:line="240" w:before="0" w:after="0"/>
+              <w:jc w:val="center"/>
+              <w:rPr>
+                <w:rFonts w:cs="Calibri" w:cstheme="minorHAnsi"/>
+              </w:rPr>
+            </w:pPr>
+            <w:r>
+              <w:rPr>
+                <w:rFonts w:cs="Calibri" w:cstheme="minorHAnsi"/>
+                <w:sz w:val="22"/>
+              </w:rPr>
+              <w:t>0.266</w:t>
+            </w:r>
+          </w:p>
+        </w:tc>
+        <w:tc>
+          <w:tcPr>
+            <w:tcW w:w="1583" w:type="dxa"/>
+            <w:tcBorders>
+              <w:top w:val="nil"/>
+              <w:left w:val="nil"/>
+              <w:right w:val="nil"/>
+            </w:tcBorders>
+          </w:tcPr>
+          <w:p>
+            <w:pPr>
+              <w:pStyle w:val="Normal"/>
+              <w:widowControl w:val="false"/>
+              <w:suppressAutoHyphens w:val="true"/>
+              <w:spacing w:lineRule="auto" w:line="240" w:before="0" w:after="0"/>
+              <w:jc w:val="center"/>
+              <w:rPr>
+                <w:rFonts w:cs="Calibri" w:cstheme="minorHAnsi"/>
+              </w:rPr>
+            </w:pPr>
+            <w:r>
+              <w:rPr>
+                <w:rFonts w:cs="Calibri" w:cstheme="minorHAnsi"/>
+                <w:sz w:val="22"/>
+              </w:rPr>
+              <w:t>0.218</w:t>
             </w:r>
           </w:p>
         </w:tc>
@@ -6283,7 +6610,7 @@
           <w:szCs w:val="24"/>
           <w:lang w:val="en-US"/>
         </w:rPr>
-        <w:t>In red are highlighted the overall best values for a regularized dataset. We cans see that a lower λ doesn’t give a big boost, while if we go too low on it, we might overfit our data. Therefore, we select 10</w:t>
+        <w:t>In red are highlighted the overall best values for a regularized dataset. We cans see that a lower λ doesn’t give a big boost, while if we go too low on it, we might over fit our data. Therefore, we select 10</w:t>
       </w:r>
       <w:r>
         <w:rPr>
@@ -6302,7 +6629,7 @@
           <w:szCs w:val="24"/>
           <w:lang w:val="en-US"/>
         </w:rPr>
-        <w:t xml:space="preserve">. In blue it is also highlighted </w:t>
+        <w:t xml:space="preserve">. In blue it is also highlighted the best score, obtained on the Z-normalized dataset, which is really close to that of Gaussian Classifiers, but pays of on unbalanced application. For this reason, for next </w:t>
       </w:r>
       <w:r>
         <w:rPr>
@@ -6311,7 +6638,7 @@
           <w:szCs w:val="24"/>
           <w:lang w:val="en-US"/>
         </w:rPr>
-        <w:t>the best score, obtained on the Z-normalised dataset</w:t>
+        <w:t>comparison</w:t>
       </w:r>
       <w:r>
         <w:rPr>
@@ -6320,7 +6647,34 @@
           <w:szCs w:val="24"/>
           <w:lang w:val="en-US"/>
         </w:rPr>
-        <w:t>.</w:t>
+        <w:t xml:space="preserve">, we will </w:t>
+      </w:r>
+      <w:r>
+        <w:rPr>
+          <w:rFonts w:cs="Calibri" w:cstheme="minorHAnsi"/>
+          <w:sz w:val="24"/>
+          <w:szCs w:val="24"/>
+          <w:lang w:val="en-US"/>
+        </w:rPr>
+        <w:t>take the raw dataset as representative for Logistic Regression</w:t>
+      </w:r>
+      <w:r>
+        <w:rPr>
+          <w:rFonts w:cs="Calibri" w:cstheme="minorHAnsi"/>
+          <w:sz w:val="24"/>
+          <w:szCs w:val="24"/>
+          <w:lang w:val="en-US"/>
+        </w:rPr>
+        <w:t xml:space="preserve">. Again gaussianification and PCA didn’t bring any improvement, instead they lowered model performance </w:t>
+      </w:r>
+      <w:r>
+        <w:rPr>
+          <w:rFonts w:cs="Calibri" w:cstheme="minorHAnsi"/>
+          <w:sz w:val="24"/>
+          <w:szCs w:val="24"/>
+          <w:lang w:val="en-US"/>
+        </w:rPr>
+        <w:t>and training with rebalanced model (in green) had detrimental effect.</w:t>
       </w:r>
     </w:p>
     <w:p>
@@ -6334,13 +6688,7 @@
         </w:rPr>
       </w:pPr>
       <w:r>
-        <w:rPr>
-          <w:rFonts w:cs="Calibri" w:cstheme="minorHAnsi"/>
-          <w:sz w:val="24"/>
-          <w:szCs w:val="24"/>
-          <w:lang w:val="en-US"/>
-        </w:rPr>
-        <w:t>STOP</w:t>
+        <w:rPr/>
       </w:r>
     </w:p>
     <w:p>
@@ -6360,27 +6708,45 @@
           <w:szCs w:val="24"/>
           <w:lang w:val="en-US"/>
         </w:rPr>
-        <w:t>Here we can see a Bayes error plot with normalized minimum Detection Cost Function, to show how much and where the Logistic Regression model performs with respect to MVG.</w:t>
+        <w:t xml:space="preserve">Quadratic Log Reg: min DCF for different values of λ </w:t>
+      </w:r>
+      <w:r>
+        <w:rPr>
+          <w:rFonts w:cs="Calibri" w:cstheme="minorHAnsi"/>
+          <w:sz w:val="24"/>
+          <w:szCs w:val="24"/>
+          <w:lang w:val="en-US"/>
+        </w:rPr>
+        <w:t>on the Z-Normalized dataset:</w:t>
       </w:r>
     </w:p>
     <w:p>
       <w:pPr>
         <w:pStyle w:val="Normal"/>
         <w:jc w:val="center"/>
+        <w:rPr/>
+      </w:pPr>
+      <w:r>
         <w:rPr>
           <w:rFonts w:cs="Calibri" w:cstheme="minorHAnsi"/>
           <w:sz w:val="24"/>
           <w:szCs w:val="24"/>
           <w:lang w:val="en-US"/>
         </w:rPr>
-      </w:pPr>
-      <w:r>
-        <w:rPr/>
+        <w:t xml:space="preserve"> </w:t>
+      </w:r>
+      <w:r>
+        <w:rPr>
+          <w:rFonts w:cs="Calibri" w:cstheme="minorHAnsi"/>
+          <w:sz w:val="24"/>
+          <w:szCs w:val="24"/>
+          <w:lang w:val="en-US"/>
+        </w:rPr>
         <w:drawing>
           <wp:inline distT="0" distB="0" distL="0" distR="0">
-            <wp:extent cx="4679950" cy="3513455"/>
+            <wp:extent cx="4457065" cy="3342640"/>
             <wp:effectExtent l="0" t="0" r="0" b="0"/>
-            <wp:docPr id="33" name="Immagine 48" descr=""/>
+            <wp:docPr id="33" name="Immagine33" descr=""/>
             <wp:cNvGraphicFramePr>
               <a:graphicFrameLocks xmlns:a="http://schemas.openxmlformats.org/drawingml/2006/main" noChangeAspect="1"/>
             </wp:cNvGraphicFramePr>
@@ -6388,7 +6754,7 @@
               <a:graphicData uri="http://schemas.openxmlformats.org/drawingml/2006/picture">
                 <pic:pic xmlns:pic="http://schemas.openxmlformats.org/drawingml/2006/picture">
                   <pic:nvPicPr>
-                    <pic:cNvPr id="33" name="Immagine 48" descr=""/>
+                    <pic:cNvPr id="33" name="Immagine33" descr=""/>
                     <pic:cNvPicPr>
                       <a:picLocks noChangeAspect="1" noChangeArrowheads="1"/>
                     </pic:cNvPicPr>
@@ -6402,7 +6768,7 @@
                   <pic:spPr bwMode="auto">
                     <a:xfrm>
                       <a:off x="0" y="0"/>
-                      <a:ext cx="4679950" cy="3513455"/>
+                      <a:ext cx="4457065" cy="3342640"/>
                     </a:xfrm>
                     <a:prstGeom prst="rect">
                       <a:avLst/>
@@ -6418,12 +6784,8 @@
     <w:p>
       <w:pPr>
         <w:pStyle w:val="Normal"/>
-        <w:rPr>
-          <w:rFonts w:eastAsia="" w:cs="Calibri" w:cstheme="minorHAnsi" w:eastAsiaTheme="minorEastAsia"/>
-          <w:sz w:val="24"/>
-          <w:szCs w:val="24"/>
-          <w:lang w:val="en-GB"/>
-        </w:rPr>
+        <w:jc w:val="left"/>
+        <w:rPr/>
       </w:pPr>
       <w:r>
         <w:rPr>
@@ -6432,237 +6794,1125 @@
           <w:szCs w:val="24"/>
           <w:lang w:val="en-US"/>
         </w:rPr>
-        <w:t xml:space="preserve">These results encourage the idea that separation surfaces are linear, in fact the two models behave almost equally, despite the logistic Regression having an already optimal threshold (embedded in regularization of the objective function). Tied covariances, instead, needs some more tweaking. Finally, application seems to handle better low </w:t>
-      </w:r>
-      <w:r>
-        <w:rPr/>
-      </w:r>
-      <m:oMath xmlns:m="http://schemas.openxmlformats.org/officeDocument/2006/math">
-        <m:acc>
-          <m:accPr>
-            <m:chr m:val="~"/>
-          </m:accPr>
-          <m:e>
-            <m:r>
-              <w:rPr>
-                <w:rFonts w:ascii="Cambria Math" w:hAnsi="Cambria Math"/>
-              </w:rPr>
-              <m:t xml:space="preserve">π</m:t>
-            </m:r>
-          </m:e>
-        </m:acc>
-      </m:oMath>
-      <w:r>
-        <w:rPr>
-          <w:rFonts w:eastAsia="" w:cs="Calibri" w:cstheme="minorHAnsi" w:eastAsiaTheme="minorEastAsia"/>
-          <w:sz w:val="24"/>
-          <w:szCs w:val="24"/>
-          <w:lang w:val="en-GB"/>
-        </w:rPr>
-        <w:t xml:space="preserve">, a behaviour that we will not change since it is the kind of priors we expect while recognising Pulsar (rare </w:t>
-      </w:r>
-      <w:r>
-        <w:rPr>
-          <w:rStyle w:val="Enfasi"/>
-          <w:rFonts w:cs="Calibri" w:cstheme="minorHAnsi"/>
-          <w:i w:val="false"/>
-          <w:iCs w:val="false"/>
-          <w:sz w:val="24"/>
-          <w:szCs w:val="24"/>
-          <w:lang w:val="en-GB"/>
-        </w:rPr>
-        <w:t>celestial object</w:t>
-      </w:r>
-      <w:r>
-        <w:rPr>
-          <w:rFonts w:eastAsia="" w:cs="Calibri" w:cstheme="minorHAnsi" w:eastAsiaTheme="minorEastAsia"/>
-          <w:sz w:val="24"/>
-          <w:szCs w:val="24"/>
-          <w:lang w:val="en-GB"/>
-        </w:rPr>
-        <w:t xml:space="preserve">). </w:t>
+        <w:t xml:space="preserve">We only applied tuning validation on the z-normalized dataset because it proved to be more stable on models for which we don’t know optimal hyper-parameters. For this classifier the optimal   </w:t>
+      </w:r>
+      <w:r>
+        <w:rPr>
+          <w:rFonts w:eastAsia="Calibri" w:cs="Calibri" w:cstheme="minorHAnsi"/>
+          <w:kern w:val="0"/>
+          <w:sz w:val="24"/>
+          <w:szCs w:val="24"/>
+          <w:lang w:val="en-US" w:eastAsia="en-US" w:bidi="ar-SA"/>
+        </w:rPr>
+        <w:t>λ appear to be 10-4</w:t>
       </w:r>
     </w:p>
     <w:p>
       <w:pPr>
         <w:pStyle w:val="Normal"/>
         <w:rPr>
-          <w:rFonts w:eastAsia="" w:cs="Calibri" w:cstheme="minorHAnsi" w:eastAsiaTheme="minorEastAsia"/>
-          <w:sz w:val="24"/>
-          <w:szCs w:val="24"/>
-          <w:lang w:val="en-GB"/>
+          <w:rFonts w:cs="Calibri" w:cstheme="minorHAnsi"/>
+          <w:sz w:val="24"/>
+          <w:szCs w:val="24"/>
+          <w:lang w:val="en-US"/>
         </w:rPr>
       </w:pPr>
       <w:r>
         <w:rPr>
-          <w:rFonts w:eastAsia="" w:cs="Calibri" w:cstheme="minorHAnsi" w:eastAsiaTheme="minorEastAsia"/>
-          <w:sz w:val="24"/>
-          <w:szCs w:val="24"/>
-          <w:lang w:val="en-GB"/>
-        </w:rPr>
-        <w:t>After these results we will focus only on models providing linear separation surfaces.</w:t>
+          <w:rFonts w:cs="Calibri" w:cstheme="minorHAnsi"/>
+          <w:sz w:val="24"/>
+          <w:szCs w:val="24"/>
+          <w:lang w:val="en-US"/>
+        </w:rPr>
       </w:r>
     </w:p>
+    <w:tbl>
+      <w:tblPr>
+        <w:tblStyle w:val="Grigliatabella"/>
+        <w:tblW w:w="7750" w:type="dxa"/>
+        <w:jc w:val="center"/>
+        <w:tblInd w:w="0" w:type="dxa"/>
+        <w:tblLayout w:type="fixed"/>
+        <w:tblCellMar>
+          <w:top w:w="0" w:type="dxa"/>
+          <w:left w:w="108" w:type="dxa"/>
+          <w:bottom w:w="0" w:type="dxa"/>
+          <w:right w:w="108" w:type="dxa"/>
+        </w:tblCellMar>
+        <w:tblLook w:firstRow="1" w:noVBand="1" w:lastRow="0" w:firstColumn="1" w:lastColumn="0" w:noHBand="0" w:val="04a0"/>
+      </w:tblPr>
+      <w:tblGrid>
+        <w:gridCol w:w="3437"/>
+        <w:gridCol w:w="1312"/>
+        <w:gridCol w:w="1413"/>
+        <w:gridCol w:w="1587"/>
+      </w:tblGrid>
+      <w:tr>
+        <w:trPr/>
+        <w:tc>
+          <w:tcPr>
+            <w:tcW w:w="3437" w:type="dxa"/>
+            <w:tcBorders>
+              <w:left w:val="nil"/>
+              <w:right w:val="nil"/>
+            </w:tcBorders>
+          </w:tcPr>
+          <w:p>
+            <w:pPr>
+              <w:pStyle w:val="Normal"/>
+              <w:widowControl w:val="false"/>
+              <w:suppressAutoHyphens w:val="true"/>
+              <w:spacing w:lineRule="auto" w:line="240" w:before="0" w:after="0"/>
+              <w:jc w:val="left"/>
+              <w:rPr>
+                <w:rFonts w:cs="Calibri" w:cstheme="minorHAnsi"/>
+                <w:sz w:val="24"/>
+                <w:szCs w:val="24"/>
+                <w:lang w:val="en-US"/>
+              </w:rPr>
+            </w:pPr>
+            <w:r>
+              <w:rPr>
+                <w:rFonts w:cs="Calibri" w:cstheme="minorHAnsi"/>
+                <w:sz w:val="22"/>
+                <w:szCs w:val="24"/>
+                <w:lang w:val="en-US"/>
+              </w:rPr>
+            </w:r>
+          </w:p>
+        </w:tc>
+        <w:tc>
+          <w:tcPr>
+            <w:tcW w:w="1312" w:type="dxa"/>
+            <w:tcBorders>
+              <w:left w:val="nil"/>
+              <w:right w:val="nil"/>
+            </w:tcBorders>
+          </w:tcPr>
+          <w:p>
+            <w:pPr>
+              <w:pStyle w:val="Normal"/>
+              <w:widowControl w:val="false"/>
+              <w:suppressAutoHyphens w:val="true"/>
+              <w:spacing w:lineRule="auto" w:line="240" w:before="0" w:after="0"/>
+              <w:jc w:val="center"/>
+              <w:rPr>
+                <w:rFonts w:cs="Calibri" w:cstheme="minorHAnsi"/>
+                <w:sz w:val="24"/>
+                <w:szCs w:val="24"/>
+                <w:lang w:val="en-US"/>
+              </w:rPr>
+            </w:pPr>
+            <w:r>
+              <w:rPr>
+                <w:sz w:val="22"/>
+              </w:rPr>
+            </w:r>
+            <m:oMathPara xmlns:m="http://schemas.openxmlformats.org/officeDocument/2006/math">
+              <m:oMathParaPr>
+                <m:jc m:val="center"/>
+              </m:oMathParaPr>
+              <m:oMath>
+                <m:acc>
+                  <m:accPr>
+                    <m:chr m:val="~"/>
+                  </m:accPr>
+                  <m:e>
+                    <m:r>
+                      <w:rPr>
+                        <w:rFonts w:ascii="Cambria Math" w:hAnsi="Cambria Math"/>
+                      </w:rPr>
+                      <m:t xml:space="preserve">π</m:t>
+                    </m:r>
+                  </m:e>
+                </m:acc>
+                <m:r>
+                  <w:rPr>
+                    <w:rFonts w:ascii="Cambria Math" w:hAnsi="Cambria Math"/>
+                  </w:rPr>
+                  <m:t xml:space="preserve">=</m:t>
+                </m:r>
+                <m:r>
+                  <w:rPr>
+                    <w:rFonts w:ascii="Cambria Math" w:hAnsi="Cambria Math"/>
+                  </w:rPr>
+                  <m:t xml:space="preserve">0.5</m:t>
+                </m:r>
+              </m:oMath>
+            </m:oMathPara>
+          </w:p>
+        </w:tc>
+        <w:tc>
+          <w:tcPr>
+            <w:tcW w:w="1413" w:type="dxa"/>
+            <w:tcBorders>
+              <w:left w:val="nil"/>
+              <w:right w:val="nil"/>
+            </w:tcBorders>
+          </w:tcPr>
+          <w:p>
+            <w:pPr>
+              <w:pStyle w:val="Normal"/>
+              <w:widowControl w:val="false"/>
+              <w:suppressAutoHyphens w:val="true"/>
+              <w:spacing w:lineRule="auto" w:line="240" w:before="0" w:after="0"/>
+              <w:jc w:val="center"/>
+              <w:rPr>
+                <w:rFonts w:cs="Calibri" w:cstheme="minorHAnsi"/>
+                <w:sz w:val="24"/>
+                <w:szCs w:val="24"/>
+                <w:lang w:val="en-US"/>
+              </w:rPr>
+            </w:pPr>
+            <w:r>
+              <w:rPr>
+                <w:sz w:val="22"/>
+              </w:rPr>
+            </w:r>
+            <m:oMathPara xmlns:m="http://schemas.openxmlformats.org/officeDocument/2006/math">
+              <m:oMathParaPr>
+                <m:jc m:val="center"/>
+              </m:oMathParaPr>
+              <m:oMath>
+                <m:acc>
+                  <m:accPr>
+                    <m:chr m:val="~"/>
+                  </m:accPr>
+                  <m:e>
+                    <m:r>
+                      <w:rPr>
+                        <w:rFonts w:ascii="Cambria Math" w:hAnsi="Cambria Math"/>
+                      </w:rPr>
+                      <m:t xml:space="preserve">π</m:t>
+                    </m:r>
+                  </m:e>
+                </m:acc>
+                <m:r>
+                  <w:rPr>
+                    <w:rFonts w:ascii="Cambria Math" w:hAnsi="Cambria Math"/>
+                  </w:rPr>
+                  <m:t xml:space="preserve">=</m:t>
+                </m:r>
+                <m:r>
+                  <w:rPr>
+                    <w:rFonts w:ascii="Cambria Math" w:hAnsi="Cambria Math"/>
+                  </w:rPr>
+                  <m:t xml:space="preserve">0.1</m:t>
+                </m:r>
+              </m:oMath>
+            </m:oMathPara>
+          </w:p>
+        </w:tc>
+        <w:tc>
+          <w:tcPr>
+            <w:tcW w:w="1587" w:type="dxa"/>
+            <w:tcBorders>
+              <w:left w:val="nil"/>
+              <w:right w:val="nil"/>
+            </w:tcBorders>
+          </w:tcPr>
+          <w:p>
+            <w:pPr>
+              <w:pStyle w:val="Normal"/>
+              <w:widowControl w:val="false"/>
+              <w:suppressAutoHyphens w:val="true"/>
+              <w:spacing w:lineRule="auto" w:line="240" w:before="0" w:after="0"/>
+              <w:jc w:val="center"/>
+              <w:rPr>
+                <w:rFonts w:cs="Calibri" w:cstheme="minorHAnsi"/>
+                <w:sz w:val="24"/>
+                <w:szCs w:val="24"/>
+                <w:lang w:val="en-US"/>
+              </w:rPr>
+            </w:pPr>
+            <w:r>
+              <w:rPr>
+                <w:sz w:val="22"/>
+              </w:rPr>
+            </w:r>
+            <m:oMathPara xmlns:m="http://schemas.openxmlformats.org/officeDocument/2006/math">
+              <m:oMathParaPr>
+                <m:jc m:val="center"/>
+              </m:oMathParaPr>
+              <m:oMath>
+                <m:acc>
+                  <m:accPr>
+                    <m:chr m:val="~"/>
+                  </m:accPr>
+                  <m:e>
+                    <m:r>
+                      <w:rPr>
+                        <w:rFonts w:ascii="Cambria Math" w:hAnsi="Cambria Math"/>
+                      </w:rPr>
+                      <m:t xml:space="preserve">π</m:t>
+                    </m:r>
+                  </m:e>
+                </m:acc>
+                <m:r>
+                  <w:rPr>
+                    <w:rFonts w:ascii="Cambria Math" w:hAnsi="Cambria Math"/>
+                  </w:rPr>
+                  <m:t xml:space="preserve">=</m:t>
+                </m:r>
+                <m:r>
+                  <w:rPr>
+                    <w:rFonts w:ascii="Cambria Math" w:hAnsi="Cambria Math"/>
+                  </w:rPr>
+                  <m:t xml:space="preserve">0.9</m:t>
+                </m:r>
+              </m:oMath>
+            </m:oMathPara>
+          </w:p>
+        </w:tc>
+      </w:tr>
+      <w:tr>
+        <w:trPr/>
+        <w:tc>
+          <w:tcPr>
+            <w:tcW w:w="7749" w:type="dxa"/>
+            <w:gridSpan w:val="4"/>
+            <w:tcBorders>
+              <w:left w:val="nil"/>
+              <w:right w:val="nil"/>
+            </w:tcBorders>
+          </w:tcPr>
+          <w:p>
+            <w:pPr>
+              <w:pStyle w:val="Normal"/>
+              <w:widowControl w:val="false"/>
+              <w:suppressAutoHyphens w:val="true"/>
+              <w:spacing w:lineRule="auto" w:line="240" w:before="0" w:after="0"/>
+              <w:jc w:val="center"/>
+              <w:rPr>
+                <w:rFonts w:cs="Calibri" w:cstheme="minorHAnsi"/>
+              </w:rPr>
+            </w:pPr>
+            <w:r>
+              <w:rPr>
+                <w:rFonts w:eastAsia="Calibri" w:cs="Calibri" w:cstheme="minorHAnsi"/>
+                <w:kern w:val="0"/>
+                <w:sz w:val="24"/>
+                <w:szCs w:val="24"/>
+                <w:lang w:val="en-US" w:eastAsia="en-US" w:bidi="ar-SA"/>
+              </w:rPr>
+              <w:t>Raw</w:t>
+            </w:r>
+          </w:p>
+        </w:tc>
+      </w:tr>
+      <w:tr>
+        <w:trPr/>
+        <w:tc>
+          <w:tcPr>
+            <w:tcW w:w="3437" w:type="dxa"/>
+            <w:tcBorders>
+              <w:left w:val="nil"/>
+              <w:right w:val="nil"/>
+            </w:tcBorders>
+          </w:tcPr>
+          <w:p>
+            <w:pPr>
+              <w:pStyle w:val="Normal"/>
+              <w:widowControl w:val="false"/>
+              <w:suppressAutoHyphens w:val="true"/>
+              <w:spacing w:lineRule="auto" w:line="240" w:before="0" w:after="0"/>
+              <w:jc w:val="left"/>
+              <w:rPr>
+                <w:rFonts w:cs="Calibri" w:cstheme="minorHAnsi"/>
+                <w:sz w:val="24"/>
+                <w:szCs w:val="24"/>
+                <w:lang w:val="en-US"/>
+              </w:rPr>
+            </w:pPr>
+            <w:r>
+              <w:rPr>
+                <w:rFonts w:eastAsia="Calibri" w:cs="Calibri" w:cstheme="minorHAnsi"/>
+                <w:kern w:val="0"/>
+                <w:sz w:val="24"/>
+                <w:szCs w:val="24"/>
+                <w:lang w:val="en-US" w:eastAsia="en-US" w:bidi="ar-SA"/>
+              </w:rPr>
+              <w:t>QuadLogReg (λ = 10</w:t>
+            </w:r>
+            <w:r>
+              <w:rPr>
+                <w:rFonts w:eastAsia="Calibri" w:cs="Calibri" w:cstheme="minorHAnsi"/>
+                <w:kern w:val="0"/>
+                <w:sz w:val="24"/>
+                <w:szCs w:val="24"/>
+                <w:vertAlign w:val="superscript"/>
+                <w:lang w:val="en-US" w:eastAsia="en-US" w:bidi="ar-SA"/>
+              </w:rPr>
+              <w:t>−4</w:t>
+            </w:r>
+            <w:r>
+              <w:rPr>
+                <w:rFonts w:eastAsia="Calibri" w:cs="Calibri" w:cstheme="minorHAnsi"/>
+                <w:kern w:val="0"/>
+                <w:sz w:val="24"/>
+                <w:szCs w:val="24"/>
+                <w:lang w:val="en-US" w:eastAsia="en-US" w:bidi="ar-SA"/>
+              </w:rPr>
+              <w:t>, π</w:t>
+            </w:r>
+            <w:r>
+              <w:rPr>
+                <w:rFonts w:eastAsia="Calibri" w:cs="Calibri" w:cstheme="minorHAnsi"/>
+                <w:kern w:val="0"/>
+                <w:sz w:val="24"/>
+                <w:szCs w:val="24"/>
+                <w:vertAlign w:val="subscript"/>
+                <w:lang w:val="en-US" w:eastAsia="en-US" w:bidi="ar-SA"/>
+              </w:rPr>
+              <w:t>T</w:t>
+            </w:r>
+            <w:r>
+              <w:rPr>
+                <w:rFonts w:eastAsia="Calibri" w:cs="Calibri" w:cstheme="minorHAnsi"/>
+                <w:kern w:val="0"/>
+                <w:sz w:val="24"/>
+                <w:szCs w:val="24"/>
+                <w:lang w:val="en-US" w:eastAsia="en-US" w:bidi="ar-SA"/>
+              </w:rPr>
+              <w:t xml:space="preserve"> = 0.5)</w:t>
+            </w:r>
+          </w:p>
+        </w:tc>
+        <w:tc>
+          <w:tcPr>
+            <w:tcW w:w="1312" w:type="dxa"/>
+            <w:tcBorders>
+              <w:left w:val="nil"/>
+              <w:right w:val="nil"/>
+            </w:tcBorders>
+          </w:tcPr>
+          <w:p>
+            <w:pPr>
+              <w:pStyle w:val="Normal"/>
+              <w:widowControl w:val="false"/>
+              <w:suppressAutoHyphens w:val="true"/>
+              <w:spacing w:lineRule="auto" w:line="240" w:before="0" w:after="0"/>
+              <w:jc w:val="center"/>
+              <w:rPr>
+                <w:rFonts w:cs="Calibri"/>
+                <w:color w:val="FF0000"/>
+              </w:rPr>
+            </w:pPr>
+            <w:r>
+              <w:rPr>
+                <w:rFonts w:eastAsia="Calibri" w:cs="Calibri" w:cstheme="minorHAnsi"/>
+                <w:color w:val="FF0000"/>
+                <w:kern w:val="0"/>
+                <w:sz w:val="22"/>
+                <w:szCs w:val="22"/>
+                <w:lang w:val="it-IT" w:eastAsia="en-US" w:bidi="ar-SA"/>
+              </w:rPr>
+              <w:t>0.047</w:t>
+            </w:r>
+          </w:p>
+        </w:tc>
+        <w:tc>
+          <w:tcPr>
+            <w:tcW w:w="1413" w:type="dxa"/>
+            <w:tcBorders>
+              <w:left w:val="nil"/>
+              <w:right w:val="nil"/>
+            </w:tcBorders>
+          </w:tcPr>
+          <w:p>
+            <w:pPr>
+              <w:pStyle w:val="Normal"/>
+              <w:widowControl w:val="false"/>
+              <w:suppressAutoHyphens w:val="true"/>
+              <w:spacing w:lineRule="auto" w:line="240" w:before="0" w:after="0"/>
+              <w:jc w:val="center"/>
+              <w:rPr>
+                <w:rFonts w:cs="Calibri" w:cstheme="minorHAnsi"/>
+              </w:rPr>
+            </w:pPr>
+            <w:r>
+              <w:rPr>
+                <w:rFonts w:eastAsia="Calibri" w:cs="Calibri" w:cstheme="minorHAnsi"/>
+                <w:kern w:val="0"/>
+                <w:sz w:val="22"/>
+                <w:szCs w:val="22"/>
+                <w:lang w:val="it-IT" w:eastAsia="en-US" w:bidi="ar-SA"/>
+              </w:rPr>
+              <w:t>0.127</w:t>
+            </w:r>
+          </w:p>
+        </w:tc>
+        <w:tc>
+          <w:tcPr>
+            <w:tcW w:w="1587" w:type="dxa"/>
+            <w:tcBorders>
+              <w:left w:val="nil"/>
+              <w:right w:val="nil"/>
+            </w:tcBorders>
+          </w:tcPr>
+          <w:p>
+            <w:pPr>
+              <w:pStyle w:val="Normal"/>
+              <w:widowControl w:val="false"/>
+              <w:suppressAutoHyphens w:val="true"/>
+              <w:spacing w:lineRule="auto" w:line="240" w:before="0" w:after="0"/>
+              <w:jc w:val="center"/>
+              <w:rPr>
+                <w:rFonts w:cs="Calibri" w:cstheme="minorHAnsi"/>
+              </w:rPr>
+            </w:pPr>
+            <w:r>
+              <w:rPr>
+                <w:rFonts w:cs="Calibri"/>
+                <w:sz w:val="22"/>
+              </w:rPr>
+              <w:t>0.125</w:t>
+            </w:r>
+          </w:p>
+        </w:tc>
+      </w:tr>
+      <w:tr>
+        <w:trPr/>
+        <w:tc>
+          <w:tcPr>
+            <w:tcW w:w="7749" w:type="dxa"/>
+            <w:gridSpan w:val="4"/>
+            <w:tcBorders>
+              <w:left w:val="nil"/>
+              <w:right w:val="nil"/>
+            </w:tcBorders>
+          </w:tcPr>
+          <w:p>
+            <w:pPr>
+              <w:pStyle w:val="Normal"/>
+              <w:widowControl w:val="false"/>
+              <w:suppressAutoHyphens w:val="true"/>
+              <w:spacing w:lineRule="auto" w:line="240" w:before="0" w:after="0"/>
+              <w:jc w:val="center"/>
+              <w:rPr>
+                <w:rFonts w:cs="Calibri" w:cstheme="minorHAnsi"/>
+              </w:rPr>
+            </w:pPr>
+            <w:r>
+              <w:rPr>
+                <w:rFonts w:eastAsia="Calibri" w:cs="Calibri" w:cstheme="minorHAnsi"/>
+                <w:kern w:val="0"/>
+                <w:sz w:val="24"/>
+                <w:szCs w:val="24"/>
+                <w:lang w:val="en-US" w:eastAsia="en-US" w:bidi="ar-SA"/>
+              </w:rPr>
+              <w:t>Z-normalized</w:t>
+            </w:r>
+          </w:p>
+        </w:tc>
+      </w:tr>
+      <w:tr>
+        <w:trPr/>
+        <w:tc>
+          <w:tcPr>
+            <w:tcW w:w="3437" w:type="dxa"/>
+            <w:tcBorders>
+              <w:left w:val="nil"/>
+              <w:right w:val="nil"/>
+            </w:tcBorders>
+          </w:tcPr>
+          <w:p>
+            <w:pPr>
+              <w:pStyle w:val="Normal"/>
+              <w:widowControl w:val="false"/>
+              <w:suppressAutoHyphens w:val="true"/>
+              <w:spacing w:lineRule="auto" w:line="240" w:before="0" w:after="0"/>
+              <w:jc w:val="left"/>
+              <w:rPr>
+                <w:rFonts w:cs="Calibri" w:cstheme="minorHAnsi"/>
+                <w:sz w:val="24"/>
+                <w:szCs w:val="24"/>
+                <w:lang w:val="en-US"/>
+              </w:rPr>
+            </w:pPr>
+            <w:r>
+              <w:rPr>
+                <w:rFonts w:eastAsia="Calibri" w:cs="Calibri" w:cstheme="minorHAnsi"/>
+                <w:kern w:val="0"/>
+                <w:sz w:val="24"/>
+                <w:szCs w:val="24"/>
+                <w:lang w:val="en-US" w:eastAsia="en-US" w:bidi="ar-SA"/>
+              </w:rPr>
+              <w:t>QuadLogReg (λ = 10</w:t>
+            </w:r>
+            <w:r>
+              <w:rPr>
+                <w:rFonts w:eastAsia="Calibri" w:cs="Calibri" w:cstheme="minorHAnsi"/>
+                <w:kern w:val="0"/>
+                <w:sz w:val="24"/>
+                <w:szCs w:val="24"/>
+                <w:vertAlign w:val="superscript"/>
+                <w:lang w:val="en-US" w:eastAsia="en-US" w:bidi="ar-SA"/>
+              </w:rPr>
+              <w:t>−4</w:t>
+            </w:r>
+            <w:r>
+              <w:rPr>
+                <w:rFonts w:eastAsia="Calibri" w:cs="Calibri" w:cstheme="minorHAnsi"/>
+                <w:kern w:val="0"/>
+                <w:sz w:val="24"/>
+                <w:szCs w:val="24"/>
+                <w:lang w:val="en-US" w:eastAsia="en-US" w:bidi="ar-SA"/>
+              </w:rPr>
+              <w:t>, π</w:t>
+            </w:r>
+            <w:r>
+              <w:rPr>
+                <w:rFonts w:eastAsia="Calibri" w:cs="Calibri" w:cstheme="minorHAnsi"/>
+                <w:kern w:val="0"/>
+                <w:sz w:val="24"/>
+                <w:szCs w:val="24"/>
+                <w:vertAlign w:val="subscript"/>
+                <w:lang w:val="en-US" w:eastAsia="en-US" w:bidi="ar-SA"/>
+              </w:rPr>
+              <w:t>T</w:t>
+            </w:r>
+            <w:r>
+              <w:rPr>
+                <w:rFonts w:eastAsia="Calibri" w:cs="Calibri" w:cstheme="minorHAnsi"/>
+                <w:kern w:val="0"/>
+                <w:sz w:val="24"/>
+                <w:szCs w:val="24"/>
+                <w:lang w:val="en-US" w:eastAsia="en-US" w:bidi="ar-SA"/>
+              </w:rPr>
+              <w:t xml:space="preserve"> = 0.5)</w:t>
+            </w:r>
+          </w:p>
+        </w:tc>
+        <w:tc>
+          <w:tcPr>
+            <w:tcW w:w="1312" w:type="dxa"/>
+            <w:tcBorders>
+              <w:left w:val="nil"/>
+              <w:right w:val="nil"/>
+            </w:tcBorders>
+          </w:tcPr>
+          <w:p>
+            <w:pPr>
+              <w:pStyle w:val="Normal"/>
+              <w:widowControl w:val="false"/>
+              <w:suppressAutoHyphens w:val="true"/>
+              <w:spacing w:lineRule="auto" w:line="240" w:before="0" w:after="0"/>
+              <w:jc w:val="center"/>
+              <w:rPr>
+                <w:rFonts w:cs="Calibri"/>
+                <w:color w:val="2A6099"/>
+              </w:rPr>
+            </w:pPr>
+            <w:r>
+              <w:rPr>
+                <w:rFonts w:eastAsia="Calibri" w:cs="Calibri" w:cstheme="minorHAnsi"/>
+                <w:color w:val="2A6099"/>
+                <w:kern w:val="0"/>
+                <w:sz w:val="22"/>
+                <w:szCs w:val="22"/>
+                <w:lang w:val="it-IT" w:eastAsia="en-US" w:bidi="ar-SA"/>
+              </w:rPr>
+              <w:t>0.046</w:t>
+            </w:r>
+          </w:p>
+        </w:tc>
+        <w:tc>
+          <w:tcPr>
+            <w:tcW w:w="1413" w:type="dxa"/>
+            <w:tcBorders>
+              <w:left w:val="nil"/>
+              <w:right w:val="nil"/>
+            </w:tcBorders>
+          </w:tcPr>
+          <w:p>
+            <w:pPr>
+              <w:pStyle w:val="Normal"/>
+              <w:widowControl w:val="false"/>
+              <w:suppressAutoHyphens w:val="true"/>
+              <w:spacing w:lineRule="auto" w:line="240" w:before="0" w:after="0"/>
+              <w:jc w:val="center"/>
+              <w:rPr>
+                <w:rFonts w:cs="Calibri" w:cstheme="minorHAnsi"/>
+              </w:rPr>
+            </w:pPr>
+            <w:r>
+              <w:rPr>
+                <w:rFonts w:eastAsia="Calibri" w:cs="Calibri" w:cstheme="minorHAnsi"/>
+                <w:kern w:val="0"/>
+                <w:sz w:val="22"/>
+                <w:szCs w:val="22"/>
+                <w:lang w:val="it-IT" w:eastAsia="en-US" w:bidi="ar-SA"/>
+              </w:rPr>
+              <w:t>0.136</w:t>
+            </w:r>
+          </w:p>
+        </w:tc>
+        <w:tc>
+          <w:tcPr>
+            <w:tcW w:w="1587" w:type="dxa"/>
+            <w:tcBorders>
+              <w:left w:val="nil"/>
+              <w:right w:val="nil"/>
+            </w:tcBorders>
+          </w:tcPr>
+          <w:p>
+            <w:pPr>
+              <w:pStyle w:val="Normal"/>
+              <w:widowControl w:val="false"/>
+              <w:suppressAutoHyphens w:val="true"/>
+              <w:spacing w:lineRule="auto" w:line="240" w:before="0" w:after="0"/>
+              <w:jc w:val="center"/>
+              <w:rPr>
+                <w:rFonts w:cs="Calibri" w:cstheme="minorHAnsi"/>
+              </w:rPr>
+            </w:pPr>
+            <w:r>
+              <w:rPr>
+                <w:rFonts w:cs="Calibri"/>
+                <w:sz w:val="22"/>
+              </w:rPr>
+              <w:t>0.129</w:t>
+            </w:r>
+          </w:p>
+        </w:tc>
+      </w:tr>
+      <w:tr>
+        <w:trPr/>
+        <w:tc>
+          <w:tcPr>
+            <w:tcW w:w="7749" w:type="dxa"/>
+            <w:gridSpan w:val="4"/>
+            <w:tcBorders>
+              <w:left w:val="nil"/>
+              <w:right w:val="nil"/>
+            </w:tcBorders>
+          </w:tcPr>
+          <w:p>
+            <w:pPr>
+              <w:pStyle w:val="Normal"/>
+              <w:widowControl w:val="false"/>
+              <w:suppressAutoHyphens w:val="true"/>
+              <w:spacing w:lineRule="auto" w:line="240" w:before="0" w:after="0"/>
+              <w:jc w:val="center"/>
+              <w:rPr>
+                <w:rFonts w:cs="Calibri" w:cstheme="minorHAnsi"/>
+              </w:rPr>
+            </w:pPr>
+            <w:r>
+              <w:rPr>
+                <w:rFonts w:eastAsia="Calibri" w:cs="Calibri" w:cstheme="minorHAnsi"/>
+                <w:kern w:val="0"/>
+                <w:sz w:val="24"/>
+                <w:szCs w:val="24"/>
+                <w:lang w:val="en-US" w:eastAsia="en-US" w:bidi="ar-SA"/>
+              </w:rPr>
+              <w:t>Guassianized</w:t>
+            </w:r>
+          </w:p>
+        </w:tc>
+      </w:tr>
+      <w:tr>
+        <w:trPr/>
+        <w:tc>
+          <w:tcPr>
+            <w:tcW w:w="3437" w:type="dxa"/>
+            <w:tcBorders>
+              <w:left w:val="nil"/>
+              <w:right w:val="nil"/>
+            </w:tcBorders>
+          </w:tcPr>
+          <w:p>
+            <w:pPr>
+              <w:pStyle w:val="Normal"/>
+              <w:widowControl w:val="false"/>
+              <w:suppressAutoHyphens w:val="true"/>
+              <w:spacing w:lineRule="auto" w:line="240" w:before="0" w:after="0"/>
+              <w:jc w:val="left"/>
+              <w:rPr>
+                <w:rFonts w:cs="Calibri" w:cstheme="minorHAnsi"/>
+                <w:sz w:val="24"/>
+                <w:szCs w:val="24"/>
+                <w:lang w:val="en-US"/>
+              </w:rPr>
+            </w:pPr>
+            <w:r>
+              <w:rPr>
+                <w:rFonts w:eastAsia="Calibri" w:cs="Calibri" w:cstheme="minorHAnsi"/>
+                <w:kern w:val="0"/>
+                <w:sz w:val="24"/>
+                <w:szCs w:val="24"/>
+                <w:lang w:val="en-US" w:eastAsia="en-US" w:bidi="ar-SA"/>
+              </w:rPr>
+              <w:t>QuadLogReg (λ = 10</w:t>
+            </w:r>
+            <w:r>
+              <w:rPr>
+                <w:rFonts w:eastAsia="Calibri" w:cs="Calibri" w:cstheme="minorHAnsi"/>
+                <w:kern w:val="0"/>
+                <w:sz w:val="24"/>
+                <w:szCs w:val="24"/>
+                <w:vertAlign w:val="superscript"/>
+                <w:lang w:val="en-US" w:eastAsia="en-US" w:bidi="ar-SA"/>
+              </w:rPr>
+              <w:t>−4</w:t>
+            </w:r>
+            <w:r>
+              <w:rPr>
+                <w:rFonts w:eastAsia="Calibri" w:cs="Calibri" w:cstheme="minorHAnsi"/>
+                <w:kern w:val="0"/>
+                <w:sz w:val="24"/>
+                <w:szCs w:val="24"/>
+                <w:lang w:val="en-US" w:eastAsia="en-US" w:bidi="ar-SA"/>
+              </w:rPr>
+              <w:t>, π</w:t>
+            </w:r>
+            <w:r>
+              <w:rPr>
+                <w:rFonts w:eastAsia="Calibri" w:cs="Calibri" w:cstheme="minorHAnsi"/>
+                <w:kern w:val="0"/>
+                <w:sz w:val="24"/>
+                <w:szCs w:val="24"/>
+                <w:vertAlign w:val="subscript"/>
+                <w:lang w:val="en-US" w:eastAsia="en-US" w:bidi="ar-SA"/>
+              </w:rPr>
+              <w:t>T</w:t>
+            </w:r>
+            <w:r>
+              <w:rPr>
+                <w:rFonts w:eastAsia="Calibri" w:cs="Calibri" w:cstheme="minorHAnsi"/>
+                <w:kern w:val="0"/>
+                <w:sz w:val="24"/>
+                <w:szCs w:val="24"/>
+                <w:lang w:val="en-US" w:eastAsia="en-US" w:bidi="ar-SA"/>
+              </w:rPr>
+              <w:t xml:space="preserve"> = 0.5)</w:t>
+            </w:r>
+          </w:p>
+        </w:tc>
+        <w:tc>
+          <w:tcPr>
+            <w:tcW w:w="1312" w:type="dxa"/>
+            <w:tcBorders>
+              <w:left w:val="nil"/>
+              <w:right w:val="nil"/>
+            </w:tcBorders>
+          </w:tcPr>
+          <w:p>
+            <w:pPr>
+              <w:pStyle w:val="Normal"/>
+              <w:widowControl w:val="false"/>
+              <w:suppressAutoHyphens w:val="true"/>
+              <w:spacing w:lineRule="auto" w:line="240" w:before="0" w:after="0"/>
+              <w:jc w:val="center"/>
+              <w:rPr>
+                <w:rFonts w:cs="Calibri" w:cstheme="minorHAnsi"/>
+              </w:rPr>
+            </w:pPr>
+            <w:r>
+              <w:rPr>
+                <w:rFonts w:eastAsia="Calibri" w:cs="Calibri" w:cstheme="minorHAnsi"/>
+                <w:kern w:val="0"/>
+                <w:sz w:val="22"/>
+                <w:szCs w:val="22"/>
+                <w:lang w:val="it-IT" w:eastAsia="en-US" w:bidi="ar-SA"/>
+              </w:rPr>
+              <w:t>0.055</w:t>
+            </w:r>
+          </w:p>
+        </w:tc>
+        <w:tc>
+          <w:tcPr>
+            <w:tcW w:w="1413" w:type="dxa"/>
+            <w:tcBorders>
+              <w:left w:val="nil"/>
+              <w:right w:val="nil"/>
+            </w:tcBorders>
+          </w:tcPr>
+          <w:p>
+            <w:pPr>
+              <w:pStyle w:val="Normal"/>
+              <w:widowControl w:val="false"/>
+              <w:suppressAutoHyphens w:val="true"/>
+              <w:spacing w:lineRule="auto" w:line="240" w:before="0" w:after="0"/>
+              <w:jc w:val="center"/>
+              <w:rPr>
+                <w:rFonts w:cs="Calibri" w:cstheme="minorHAnsi"/>
+              </w:rPr>
+            </w:pPr>
+            <w:r>
+              <w:rPr>
+                <w:rFonts w:eastAsia="Calibri" w:cs="Calibri" w:cstheme="minorHAnsi"/>
+                <w:kern w:val="0"/>
+                <w:sz w:val="22"/>
+                <w:szCs w:val="22"/>
+                <w:lang w:val="it-IT" w:eastAsia="en-US" w:bidi="ar-SA"/>
+              </w:rPr>
+              <w:t>0.162</w:t>
+            </w:r>
+          </w:p>
+        </w:tc>
+        <w:tc>
+          <w:tcPr>
+            <w:tcW w:w="1587" w:type="dxa"/>
+            <w:tcBorders>
+              <w:left w:val="nil"/>
+              <w:right w:val="nil"/>
+            </w:tcBorders>
+          </w:tcPr>
+          <w:p>
+            <w:pPr>
+              <w:pStyle w:val="Normal"/>
+              <w:widowControl w:val="false"/>
+              <w:suppressAutoHyphens w:val="true"/>
+              <w:spacing w:lineRule="auto" w:line="240" w:before="0" w:after="0"/>
+              <w:jc w:val="center"/>
+              <w:rPr>
+                <w:rFonts w:cs="Calibri" w:cstheme="minorHAnsi"/>
+              </w:rPr>
+            </w:pPr>
+            <w:r>
+              <w:rPr>
+                <w:rFonts w:cs="Calibri"/>
+                <w:sz w:val="22"/>
+              </w:rPr>
+              <w:t>0.160</w:t>
+            </w:r>
+          </w:p>
+        </w:tc>
+      </w:tr>
+      <w:tr>
+        <w:trPr/>
+        <w:tc>
+          <w:tcPr>
+            <w:tcW w:w="7749" w:type="dxa"/>
+            <w:gridSpan w:val="4"/>
+            <w:tcBorders>
+              <w:top w:val="nil"/>
+              <w:left w:val="nil"/>
+              <w:right w:val="nil"/>
+            </w:tcBorders>
+          </w:tcPr>
+          <w:p>
+            <w:pPr>
+              <w:pStyle w:val="Normal"/>
+              <w:widowControl w:val="false"/>
+              <w:suppressAutoHyphens w:val="true"/>
+              <w:spacing w:lineRule="auto" w:line="240" w:before="0" w:after="0"/>
+              <w:jc w:val="center"/>
+              <w:rPr>
+                <w:rFonts w:cs="Calibri" w:cstheme="minorHAnsi"/>
+                <w:sz w:val="24"/>
+                <w:szCs w:val="24"/>
+                <w:lang w:val="en-US"/>
+              </w:rPr>
+            </w:pPr>
+            <w:r>
+              <w:rPr>
+                <w:rFonts w:cs="Calibri" w:cstheme="minorHAnsi"/>
+                <w:sz w:val="24"/>
+                <w:szCs w:val="24"/>
+                <w:lang w:val="en-US"/>
+              </w:rPr>
+              <w:t>PCA (m=11)</w:t>
+            </w:r>
+          </w:p>
+        </w:tc>
+      </w:tr>
+      <w:tr>
+        <w:trPr/>
+        <w:tc>
+          <w:tcPr>
+            <w:tcW w:w="3437" w:type="dxa"/>
+            <w:tcBorders>
+              <w:top w:val="nil"/>
+              <w:left w:val="nil"/>
+              <w:right w:val="nil"/>
+            </w:tcBorders>
+          </w:tcPr>
+          <w:p>
+            <w:pPr>
+              <w:pStyle w:val="Normal"/>
+              <w:widowControl w:val="false"/>
+              <w:suppressAutoHyphens w:val="true"/>
+              <w:spacing w:lineRule="auto" w:line="240" w:before="0" w:after="0"/>
+              <w:jc w:val="left"/>
+              <w:rPr>
+                <w:sz w:val="24"/>
+                <w:szCs w:val="24"/>
+              </w:rPr>
+            </w:pPr>
+            <w:r>
+              <w:rPr>
+                <w:rFonts w:eastAsia="Calibri" w:cs="Calibri" w:cstheme="minorHAnsi"/>
+                <w:kern w:val="0"/>
+                <w:sz w:val="24"/>
+                <w:szCs w:val="24"/>
+                <w:lang w:val="en-US" w:eastAsia="en-US" w:bidi="ar-SA"/>
+              </w:rPr>
+              <w:t>QuadLogReg</w:t>
+            </w:r>
+            <w:r>
+              <w:rPr>
+                <w:rFonts w:eastAsia="Calibri"/>
+                <w:kern w:val="0"/>
+                <w:sz w:val="24"/>
+                <w:szCs w:val="24"/>
+                <w:lang w:eastAsia="en-US" w:bidi="ar-SA"/>
+              </w:rPr>
+              <w:t xml:space="preserve"> (λ = 10</w:t>
+            </w:r>
+            <w:r>
+              <w:rPr>
+                <w:rFonts w:eastAsia="Calibri"/>
+                <w:kern w:val="0"/>
+                <w:sz w:val="24"/>
+                <w:szCs w:val="24"/>
+                <w:vertAlign w:val="superscript"/>
+                <w:lang w:eastAsia="en-US" w:bidi="ar-SA"/>
+              </w:rPr>
+              <w:t>−4</w:t>
+            </w:r>
+            <w:r>
+              <w:rPr>
+                <w:rFonts w:eastAsia="Calibri"/>
+                <w:kern w:val="0"/>
+                <w:sz w:val="24"/>
+                <w:szCs w:val="24"/>
+                <w:lang w:eastAsia="en-US" w:bidi="ar-SA"/>
+              </w:rPr>
+              <w:t>, π</w:t>
+            </w:r>
+            <w:r>
+              <w:rPr>
+                <w:rFonts w:eastAsia="Calibri"/>
+                <w:kern w:val="0"/>
+                <w:sz w:val="24"/>
+                <w:szCs w:val="24"/>
+                <w:vertAlign w:val="subscript"/>
+                <w:lang w:eastAsia="en-US" w:bidi="ar-SA"/>
+              </w:rPr>
+              <w:t>T</w:t>
+            </w:r>
+            <w:r>
+              <w:rPr>
+                <w:rFonts w:eastAsia="Calibri"/>
+                <w:kern w:val="0"/>
+                <w:sz w:val="24"/>
+                <w:szCs w:val="24"/>
+                <w:lang w:eastAsia="en-US" w:bidi="ar-SA"/>
+              </w:rPr>
+              <w:t xml:space="preserve"> = 0.5)</w:t>
+            </w:r>
+          </w:p>
+        </w:tc>
+        <w:tc>
+          <w:tcPr>
+            <w:tcW w:w="1312" w:type="dxa"/>
+            <w:tcBorders>
+              <w:top w:val="nil"/>
+              <w:left w:val="nil"/>
+              <w:right w:val="nil"/>
+            </w:tcBorders>
+          </w:tcPr>
+          <w:p>
+            <w:pPr>
+              <w:pStyle w:val="Normal"/>
+              <w:widowControl w:val="false"/>
+              <w:suppressAutoHyphens w:val="true"/>
+              <w:spacing w:lineRule="auto" w:line="240" w:before="0" w:after="0"/>
+              <w:jc w:val="center"/>
+              <w:rPr>
+                <w:rFonts w:cs="Calibri" w:cstheme="minorHAnsi"/>
+              </w:rPr>
+            </w:pPr>
+            <w:r>
+              <w:rPr>
+                <w:rFonts w:cs="Calibri" w:cstheme="minorHAnsi"/>
+                <w:sz w:val="22"/>
+              </w:rPr>
+              <w:t>0.095</w:t>
+            </w:r>
+          </w:p>
+        </w:tc>
+        <w:tc>
+          <w:tcPr>
+            <w:tcW w:w="1413" w:type="dxa"/>
+            <w:tcBorders>
+              <w:top w:val="nil"/>
+              <w:left w:val="nil"/>
+              <w:right w:val="nil"/>
+            </w:tcBorders>
+          </w:tcPr>
+          <w:p>
+            <w:pPr>
+              <w:pStyle w:val="Normal"/>
+              <w:widowControl w:val="false"/>
+              <w:suppressAutoHyphens w:val="true"/>
+              <w:spacing w:lineRule="auto" w:line="240" w:before="0" w:after="0"/>
+              <w:jc w:val="center"/>
+              <w:rPr>
+                <w:rFonts w:cs="Calibri" w:cstheme="minorHAnsi"/>
+              </w:rPr>
+            </w:pPr>
+            <w:r>
+              <w:rPr>
+                <w:rFonts w:cs="Calibri" w:cstheme="minorHAnsi"/>
+                <w:sz w:val="22"/>
+              </w:rPr>
+              <w:t>0.266</w:t>
+            </w:r>
+          </w:p>
+        </w:tc>
+        <w:tc>
+          <w:tcPr>
+            <w:tcW w:w="1587" w:type="dxa"/>
+            <w:tcBorders>
+              <w:top w:val="nil"/>
+              <w:left w:val="nil"/>
+              <w:right w:val="nil"/>
+            </w:tcBorders>
+          </w:tcPr>
+          <w:p>
+            <w:pPr>
+              <w:pStyle w:val="Normal"/>
+              <w:widowControl w:val="false"/>
+              <w:suppressAutoHyphens w:val="true"/>
+              <w:spacing w:lineRule="auto" w:line="240" w:before="0" w:after="0"/>
+              <w:jc w:val="center"/>
+              <w:rPr>
+                <w:rFonts w:cs="Calibri" w:cstheme="minorHAnsi"/>
+              </w:rPr>
+            </w:pPr>
+            <w:r>
+              <w:rPr>
+                <w:rFonts w:cs="Calibri" w:cstheme="minorHAnsi"/>
+                <w:sz w:val="22"/>
+              </w:rPr>
+              <w:t>0.218</w:t>
+            </w:r>
+          </w:p>
+        </w:tc>
+      </w:tr>
+    </w:tbl>
     <w:p>
       <w:pPr>
         <w:pStyle w:val="Normal"/>
         <w:rPr>
-          <w:rFonts w:eastAsia="" w:cs="Calibri" w:cstheme="minorHAnsi" w:eastAsiaTheme="minorEastAsia"/>
-          <w:sz w:val="24"/>
-          <w:szCs w:val="24"/>
-          <w:lang w:val="en-GB"/>
+          <w:rFonts w:cs="Calibri" w:cstheme="minorHAnsi"/>
+          <w:sz w:val="24"/>
+          <w:szCs w:val="24"/>
+          <w:lang w:val="en-US"/>
         </w:rPr>
       </w:pPr>
       <w:r>
         <w:rPr>
-          <w:rFonts w:eastAsia="" w:cs="Calibri" w:cstheme="minorHAnsi" w:eastAsiaTheme="minorEastAsia"/>
-          <w:sz w:val="24"/>
-          <w:szCs w:val="24"/>
-          <w:lang w:val="en-GB"/>
-        </w:rPr>
-      </w:r>
-    </w:p>
-    <w:p>
-      <w:pPr>
-        <w:pStyle w:val="ListParagraph"/>
-        <w:numPr>
-          <w:ilvl w:val="0"/>
-          <w:numId w:val="1"/>
-        </w:numPr>
-        <w:rPr>
-          <w:rFonts w:eastAsia="" w:cs="Calibri" w:cstheme="minorHAnsi" w:eastAsiaTheme="minorEastAsia"/>
-          <w:sz w:val="24"/>
-          <w:szCs w:val="24"/>
-          <w:lang w:val="en-GB"/>
-        </w:rPr>
-      </w:pPr>
-      <w:r>
-        <w:rPr>
-          <w:rFonts w:eastAsia="" w:cs="Calibri" w:cstheme="minorHAnsi" w:eastAsiaTheme="minorEastAsia"/>
-          <w:sz w:val="28"/>
-          <w:szCs w:val="28"/>
-          <w:lang w:val="en-GB"/>
-        </w:rPr>
-        <w:t>Support Vector Machine</w:t>
-      </w:r>
-    </w:p>
-    <w:p>
-      <w:pPr>
-        <w:pStyle w:val="Normal"/>
-        <w:rPr>
-          <w:rFonts w:eastAsia="" w:cs="Calibri" w:cstheme="minorHAnsi" w:eastAsiaTheme="minorEastAsia"/>
+          <w:rFonts w:cs="Calibri" w:cstheme="minorHAnsi"/>
           <w:sz w:val="24"/>
           <w:szCs w:val="24"/>
           <w:lang w:val="en-US"/>
         </w:rPr>
-      </w:pPr>
-      <w:r>
-        <w:rPr>
-          <w:rFonts w:eastAsia="" w:cs="Calibri" w:cstheme="minorHAnsi" w:eastAsiaTheme="minorEastAsia"/>
-          <w:sz w:val="24"/>
-          <w:szCs w:val="24"/>
-          <w:lang w:val="en-GB"/>
-        </w:rPr>
-        <w:t xml:space="preserve">The main hyperparameter to tune for a linear kernel support vector machine is the C upper limit for </w:t>
-      </w:r>
-      <w:r>
-        <w:rPr>
-          <w:rFonts w:cs="Calibri" w:cstheme="minorHAnsi"/>
-          <w:sz w:val="24"/>
-          <w:szCs w:val="24"/>
-        </w:rPr>
-        <w:t>α</w:t>
-      </w:r>
-      <w:r>
-        <w:rPr>
-          <w:rFonts w:eastAsia="" w:cs="Calibri" w:cstheme="minorHAnsi" w:eastAsiaTheme="minorEastAsia"/>
-          <w:sz w:val="24"/>
-          <w:szCs w:val="24"/>
-          <w:vertAlign w:val="subscript"/>
-          <w:lang w:val="en-GB"/>
-        </w:rPr>
-        <w:t xml:space="preserve">i </w:t>
-      </w:r>
-      <w:r>
-        <w:rPr>
-          <w:rFonts w:eastAsia="" w:cs="Calibri" w:cstheme="minorHAnsi" w:eastAsiaTheme="minorEastAsia"/>
-          <w:sz w:val="24"/>
-          <w:szCs w:val="24"/>
-          <w:lang w:val="en-GB"/>
-        </w:rPr>
-        <w:t xml:space="preserve">values. Since for high values of C the Dual problem to minimize becomes computationally too intensive, we looked for the lower value giving an almost good minDCF. </w:t>
-      </w:r>
-      <w:r>
-        <w:rPr>
-          <w:rFonts w:eastAsia="" w:cs="Calibri" w:cstheme="minorHAnsi" w:eastAsiaTheme="minorEastAsia"/>
-          <w:sz w:val="24"/>
-          <w:szCs w:val="24"/>
-          <w:lang w:val="en-US"/>
-        </w:rPr>
-        <w:t>Having already</w:t>
-      </w:r>
-      <w:r>
-        <w:rPr>
-          <w:rFonts w:cs="Calibri" w:cstheme="minorHAnsi"/>
-          <w:lang w:val="en-US"/>
-        </w:rPr>
-        <w:t xml:space="preserve"> </w:t>
-      </w:r>
-      <w:r>
-        <w:rPr>
-          <w:rFonts w:cs="Calibri" w:cstheme="minorHAnsi"/>
-          <w:sz w:val="24"/>
-          <w:szCs w:val="24"/>
-          <w:lang w:val="en-US"/>
-        </w:rPr>
-        <w:t xml:space="preserve">found </w:t>
-      </w:r>
-      <w:r>
-        <w:rPr>
-          <w:rFonts w:eastAsia="" w:cs="Calibri" w:cstheme="minorHAnsi" w:eastAsiaTheme="minorEastAsia"/>
-          <w:sz w:val="24"/>
-          <w:szCs w:val="24"/>
-          <w:lang w:val="en-US"/>
-        </w:rPr>
-        <w:t>models with a minDCF of 0.111 we chose the first value under 0.12, so C=2, but knowing that one the other hyper-parameters are tuned, we can still increase a bit C at cost of time. The graph below has been obtained with K-Fold (K=4) for C from 10</w:t>
-      </w:r>
-      <w:r>
-        <w:rPr>
-          <w:rFonts w:eastAsia="" w:cs="Calibri" w:cstheme="minorHAnsi" w:eastAsiaTheme="minorEastAsia"/>
-          <w:sz w:val="24"/>
-          <w:szCs w:val="24"/>
-          <w:vertAlign w:val="superscript"/>
-          <w:lang w:val="en-US"/>
-        </w:rPr>
-        <w:t>-3</w:t>
-      </w:r>
-      <w:r>
-        <w:rPr>
-          <w:rFonts w:eastAsia="" w:cs="Calibri" w:cstheme="minorHAnsi" w:eastAsiaTheme="minorEastAsia"/>
-          <w:sz w:val="24"/>
-          <w:szCs w:val="24"/>
-          <w:lang w:val="en-US"/>
-        </w:rPr>
-        <w:t xml:space="preserve"> to 10</w:t>
-      </w:r>
-      <w:r>
-        <w:rPr>
-          <w:rFonts w:eastAsia="" w:cs="Calibri" w:cstheme="minorHAnsi" w:eastAsiaTheme="minorEastAsia"/>
-          <w:sz w:val="24"/>
-          <w:szCs w:val="24"/>
-          <w:vertAlign w:val="superscript"/>
-          <w:lang w:val="en-US"/>
-        </w:rPr>
-        <w:t>1</w:t>
-      </w:r>
-      <w:r>
-        <w:rPr>
-          <w:rFonts w:eastAsia="" w:cs="Calibri" w:cstheme="minorHAnsi" w:eastAsiaTheme="minorEastAsia"/>
-          <w:sz w:val="24"/>
-          <w:szCs w:val="24"/>
-          <w:lang w:val="en-US"/>
-        </w:rPr>
-        <w:t>.</w:t>
+        <w:t>Here we can see a Bayes error plot with normalized minimum Detection Cost Function, to show how much and where the Logistic Regression model performs with respect to MVG.</w:t>
       </w:r>
     </w:p>
     <w:p>
@@ -6670,10 +7920,10 @@
         <w:pStyle w:val="Normal"/>
         <w:jc w:val="center"/>
         <w:rPr>
-          <w:rFonts w:eastAsia="" w:cs="Calibri" w:cstheme="minorHAnsi" w:eastAsiaTheme="minorEastAsia"/>
-          <w:sz w:val="24"/>
-          <w:szCs w:val="24"/>
-          <w:lang w:val="en-GB"/>
+          <w:rFonts w:cs="Calibri" w:cstheme="minorHAnsi"/>
+          <w:sz w:val="24"/>
+          <w:szCs w:val="24"/>
+          <w:lang w:val="en-US"/>
         </w:rPr>
       </w:pPr>
       <w:r>
@@ -6682,7 +7932,7 @@
           <wp:inline distT="0" distB="0" distL="0" distR="0">
             <wp:extent cx="4679950" cy="3513455"/>
             <wp:effectExtent l="0" t="0" r="0" b="0"/>
-            <wp:docPr id="34" name="Immagine 49" descr=""/>
+            <wp:docPr id="34" name="Immagine 48" descr=""/>
             <wp:cNvGraphicFramePr>
               <a:graphicFrameLocks xmlns:a="http://schemas.openxmlformats.org/drawingml/2006/main" noChangeAspect="1"/>
             </wp:cNvGraphicFramePr>
@@ -6690,7 +7940,7 @@
               <a:graphicData uri="http://schemas.openxmlformats.org/drawingml/2006/picture">
                 <pic:pic xmlns:pic="http://schemas.openxmlformats.org/drawingml/2006/picture">
                   <pic:nvPicPr>
-                    <pic:cNvPr id="34" name="Immagine 49" descr=""/>
+                    <pic:cNvPr id="34" name="Immagine 48" descr=""/>
                     <pic:cNvPicPr>
                       <a:picLocks noChangeAspect="1" noChangeArrowheads="1"/>
                     </pic:cNvPicPr>
@@ -6729,59 +7979,242 @@
       </w:pPr>
       <w:r>
         <w:rPr>
+          <w:rFonts w:cs="Calibri" w:cstheme="minorHAnsi"/>
+          <w:sz w:val="24"/>
+          <w:szCs w:val="24"/>
+          <w:lang w:val="en-US"/>
+        </w:rPr>
+        <w:t xml:space="preserve">These results encourage the idea that separation surfaces are linear, in fact the two models behave almost equally, despite the logistic Regression having an already optimal threshold (embedded in regularization of the objective function). Tied covariances, instead, needs some more tweaking. Finally, application seems to handle better low </w:t>
+      </w:r>
+      <w:r>
+        <w:rPr/>
+      </w:r>
+      <m:oMath xmlns:m="http://schemas.openxmlformats.org/officeDocument/2006/math">
+        <m:acc>
+          <m:accPr>
+            <m:chr m:val="~"/>
+          </m:accPr>
+          <m:e>
+            <m:r>
+              <w:rPr>
+                <w:rFonts w:ascii="Cambria Math" w:hAnsi="Cambria Math"/>
+              </w:rPr>
+              <m:t xml:space="preserve">π</m:t>
+            </m:r>
+          </m:e>
+        </m:acc>
+      </m:oMath>
+      <w:r>
+        <w:rPr>
           <w:rFonts w:eastAsia="" w:cs="Calibri" w:cstheme="minorHAnsi" w:eastAsiaTheme="minorEastAsia"/>
           <w:sz w:val="24"/>
           <w:szCs w:val="24"/>
           <w:lang w:val="en-GB"/>
         </w:rPr>
-        <w:t xml:space="preserve">Here an error Bayes plot for linear SVM, C = 2 and unregularized C proportions (meaning </w:t>
-      </w:r>
-      <w:r>
-        <w:rPr>
+        <w:t xml:space="preserve">, a behaviour that we will not change since it is the kind of priors we expect while recognising Pulsar (rare </w:t>
+      </w:r>
+      <w:r>
+        <w:rPr>
+          <w:rStyle w:val="Enfasi"/>
           <w:rFonts w:cs="Calibri" w:cstheme="minorHAnsi"/>
+          <w:i w:val="false"/>
+          <w:iCs w:val="false"/>
+          <w:sz w:val="24"/>
+          <w:szCs w:val="24"/>
+          <w:lang w:val="en-GB"/>
+        </w:rPr>
+        <w:t>celestial object</w:t>
+      </w:r>
+      <w:r>
+        <w:rPr>
+          <w:rFonts w:eastAsia="" w:cs="Calibri" w:cstheme="minorHAnsi" w:eastAsiaTheme="minorEastAsia"/>
+          <w:sz w:val="24"/>
+          <w:szCs w:val="24"/>
+          <w:lang w:val="en-GB"/>
+        </w:rPr>
+        <w:t xml:space="preserve">). </w:t>
+      </w:r>
+    </w:p>
+    <w:p>
+      <w:pPr>
+        <w:pStyle w:val="Normal"/>
+        <w:rPr>
+          <w:rFonts w:eastAsia="" w:cs="Calibri" w:cstheme="minorHAnsi" w:eastAsiaTheme="minorEastAsia"/>
+          <w:sz w:val="24"/>
+          <w:szCs w:val="24"/>
+          <w:lang w:val="en-GB"/>
+        </w:rPr>
+      </w:pPr>
+      <w:r>
+        <w:rPr>
+          <w:rFonts w:eastAsia="" w:cs="Calibri" w:cstheme="minorHAnsi" w:eastAsiaTheme="minorEastAsia"/>
+          <w:sz w:val="24"/>
+          <w:szCs w:val="24"/>
+          <w:lang w:val="en-GB"/>
+        </w:rPr>
+        <w:t>After these results we will focus only on models providing linear separation surfaces.</w:t>
+      </w:r>
+    </w:p>
+    <w:p>
+      <w:pPr>
+        <w:pStyle w:val="Normal"/>
+        <w:rPr>
+          <w:rFonts w:eastAsia="" w:cs="Calibri" w:cstheme="minorHAnsi" w:eastAsiaTheme="minorEastAsia"/>
+          <w:sz w:val="24"/>
+          <w:szCs w:val="24"/>
+          <w:lang w:val="en-GB"/>
+        </w:rPr>
+      </w:pPr>
+      <w:r>
+        <w:rPr>
+          <w:rFonts w:eastAsia="" w:cs="Calibri" w:cstheme="minorHAnsi" w:eastAsiaTheme="minorEastAsia"/>
+          <w:sz w:val="24"/>
+          <w:szCs w:val="24"/>
+          <w:lang w:val="en-GB"/>
+        </w:rPr>
+      </w:r>
+    </w:p>
+    <w:p>
+      <w:pPr>
+        <w:pStyle w:val="ListParagraph"/>
+        <w:numPr>
+          <w:ilvl w:val="0"/>
+          <w:numId w:val="1"/>
+        </w:numPr>
+        <w:rPr>
+          <w:rFonts w:eastAsia="" w:cs="Calibri" w:cstheme="minorHAnsi" w:eastAsiaTheme="minorEastAsia"/>
+          <w:sz w:val="24"/>
+          <w:szCs w:val="24"/>
+          <w:lang w:val="en-GB"/>
+        </w:rPr>
+      </w:pPr>
+      <w:r>
+        <w:rPr>
+          <w:rFonts w:eastAsia="" w:cs="Calibri" w:cstheme="minorHAnsi" w:eastAsiaTheme="minorEastAsia"/>
+          <w:sz w:val="28"/>
+          <w:szCs w:val="28"/>
+          <w:lang w:val="en-GB"/>
+        </w:rPr>
+        <w:t>Support Vector Machine</w:t>
+      </w:r>
+    </w:p>
+    <w:p>
+      <w:pPr>
+        <w:pStyle w:val="Normal"/>
+        <w:rPr>
+          <w:rFonts w:eastAsia="" w:cs="Calibri" w:cstheme="minorHAnsi" w:eastAsiaTheme="minorEastAsia"/>
           <w:sz w:val="24"/>
           <w:szCs w:val="24"/>
           <w:lang w:val="en-US"/>
         </w:rPr>
-        <w:t>π</w:t>
+      </w:pPr>
+      <w:r>
+        <w:rPr>
+          <w:rFonts w:eastAsia="" w:cs="Calibri" w:cstheme="minorHAnsi" w:eastAsiaTheme="minorEastAsia"/>
+          <w:sz w:val="24"/>
+          <w:szCs w:val="24"/>
+          <w:lang w:val="en-GB"/>
+        </w:rPr>
+        <w:t xml:space="preserve">The main hyperparameter to tune for a linear kernel support vector machine is the C upper limit for </w:t>
       </w:r>
       <w:r>
         <w:rPr>
           <w:rFonts w:cs="Calibri" w:cstheme="minorHAnsi"/>
           <w:sz w:val="24"/>
           <w:szCs w:val="24"/>
+        </w:rPr>
+        <w:t>α</w:t>
+      </w:r>
+      <w:r>
+        <w:rPr>
+          <w:rFonts w:eastAsia="" w:cs="Calibri" w:cstheme="minorHAnsi" w:eastAsiaTheme="minorEastAsia"/>
+          <w:sz w:val="24"/>
+          <w:szCs w:val="24"/>
           <w:vertAlign w:val="subscript"/>
+          <w:lang w:val="en-GB"/>
+        </w:rPr>
+        <w:t xml:space="preserve">i </w:t>
+      </w:r>
+      <w:r>
+        <w:rPr>
+          <w:rFonts w:eastAsia="" w:cs="Calibri" w:cstheme="minorHAnsi" w:eastAsiaTheme="minorEastAsia"/>
+          <w:sz w:val="24"/>
+          <w:szCs w:val="24"/>
+          <w:lang w:val="en-GB"/>
+        </w:rPr>
+        <w:t xml:space="preserve">values. Since for high values of C the Dual problem to minimize becomes computationally too intensive, we looked for the lower value giving an almost good minDCF. </w:t>
+      </w:r>
+      <w:r>
+        <w:rPr>
+          <w:rFonts w:eastAsia="" w:cs="Calibri" w:cstheme="minorHAnsi" w:eastAsiaTheme="minorEastAsia"/>
+          <w:sz w:val="24"/>
+          <w:szCs w:val="24"/>
           <w:lang w:val="en-US"/>
         </w:rPr>
-        <w:t>T</w:t>
+        <w:t>Having already</w:t>
       </w:r>
       <w:r>
         <w:rPr>
           <w:rFonts w:cs="Calibri" w:cstheme="minorHAnsi"/>
-          <w:sz w:val="24"/>
-          <w:szCs w:val="24"/>
           <w:lang w:val="en-US"/>
         </w:rPr>
-        <w:t>= π</w:t>
+        <w:t xml:space="preserve"> </w:t>
       </w:r>
       <w:r>
         <w:rPr>
           <w:rFonts w:cs="Calibri" w:cstheme="minorHAnsi"/>
           <w:sz w:val="24"/>
           <w:szCs w:val="24"/>
-          <w:vertAlign w:val="subscript"/>
           <w:lang w:val="en-US"/>
         </w:rPr>
-        <w:t>emp</w:t>
+        <w:t xml:space="preserve">found </w:t>
       </w:r>
       <w:r>
         <w:rPr>
           <w:rFonts w:eastAsia="" w:cs="Calibri" w:cstheme="minorHAnsi" w:eastAsiaTheme="minorEastAsia"/>
           <w:sz w:val="24"/>
           <w:szCs w:val="24"/>
-          <w:lang w:val="en-GB"/>
-        </w:rPr>
-        <w:t>). MinDCF is like logistic regression and Tied MVG, but actual DCF is much worse. All evaluation still done on the training set, through K-Mean cross validation.</w:t>
+          <w:lang w:val="en-US"/>
+        </w:rPr>
+        <w:t>models with a minDCF of 0.111 we chose the first value under 0.12, so C=2, but knowing that one the other hyper-parameters are tuned, we can still increase a bit C at cost of time. The graph below has been obtained with K-Fold (K=4) for C from 10</w:t>
+      </w:r>
+      <w:r>
+        <w:rPr>
+          <w:rFonts w:eastAsia="" w:cs="Calibri" w:cstheme="minorHAnsi" w:eastAsiaTheme="minorEastAsia"/>
+          <w:sz w:val="24"/>
+          <w:szCs w:val="24"/>
+          <w:vertAlign w:val="superscript"/>
+          <w:lang w:val="en-US"/>
+        </w:rPr>
+        <w:t>-3</w:t>
+      </w:r>
+      <w:r>
+        <w:rPr>
+          <w:rFonts w:eastAsia="" w:cs="Calibri" w:cstheme="minorHAnsi" w:eastAsiaTheme="minorEastAsia"/>
+          <w:sz w:val="24"/>
+          <w:szCs w:val="24"/>
+          <w:lang w:val="en-US"/>
+        </w:rPr>
+        <w:t xml:space="preserve"> to 10</w:t>
+      </w:r>
+      <w:r>
+        <w:rPr>
+          <w:rFonts w:eastAsia="" w:cs="Calibri" w:cstheme="minorHAnsi" w:eastAsiaTheme="minorEastAsia"/>
+          <w:sz w:val="24"/>
+          <w:szCs w:val="24"/>
+          <w:vertAlign w:val="superscript"/>
+          <w:lang w:val="en-US"/>
+        </w:rPr>
+        <w:t>1</w:t>
+      </w:r>
+      <w:r>
+        <w:rPr>
+          <w:rFonts w:eastAsia="" w:cs="Calibri" w:cstheme="minorHAnsi" w:eastAsiaTheme="minorEastAsia"/>
+          <w:sz w:val="24"/>
+          <w:szCs w:val="24"/>
+          <w:lang w:val="en-US"/>
+        </w:rPr>
+        <w:t>.</w:t>
       </w:r>
     </w:p>
     <w:p>
@@ -6801,7 +8234,7 @@
           <wp:inline distT="0" distB="0" distL="0" distR="0">
             <wp:extent cx="4679950" cy="3513455"/>
             <wp:effectExtent l="0" t="0" r="0" b="0"/>
-            <wp:docPr id="35" name="Immagine 50" descr=""/>
+            <wp:docPr id="35" name="Immagine 49" descr=""/>
             <wp:cNvGraphicFramePr>
               <a:graphicFrameLocks xmlns:a="http://schemas.openxmlformats.org/drawingml/2006/main" noChangeAspect="1"/>
             </wp:cNvGraphicFramePr>
@@ -6809,7 +8242,7 @@
               <a:graphicData uri="http://schemas.openxmlformats.org/drawingml/2006/picture">
                 <pic:pic xmlns:pic="http://schemas.openxmlformats.org/drawingml/2006/picture">
                   <pic:nvPicPr>
-                    <pic:cNvPr id="35" name="Immagine 50" descr=""/>
+                    <pic:cNvPr id="35" name="Immagine 49" descr=""/>
                     <pic:cNvPicPr>
                       <a:picLocks noChangeAspect="1" noChangeArrowheads="1"/>
                     </pic:cNvPicPr>
@@ -6840,10 +8273,59 @@
       <w:pPr>
         <w:pStyle w:val="Normal"/>
         <w:rPr>
+          <w:rFonts w:eastAsia="" w:cs="Calibri" w:cstheme="minorHAnsi" w:eastAsiaTheme="minorEastAsia"/>
+          <w:sz w:val="24"/>
+          <w:szCs w:val="24"/>
+          <w:lang w:val="en-GB"/>
+        </w:rPr>
+      </w:pPr>
+      <w:r>
+        <w:rPr>
+          <w:rFonts w:eastAsia="" w:cs="Calibri" w:cstheme="minorHAnsi" w:eastAsiaTheme="minorEastAsia"/>
+          <w:sz w:val="24"/>
+          <w:szCs w:val="24"/>
+          <w:lang w:val="en-GB"/>
+        </w:rPr>
+        <w:t xml:space="preserve">Here an error Bayes plot for linear SVM, C = 2 and unregularized C proportions (meaning </w:t>
+      </w:r>
+      <w:r>
+        <w:rPr>
           <w:rFonts w:cs="Calibri" w:cstheme="minorHAnsi"/>
-          <w:lang w:val="en-GB"/>
-        </w:rPr>
-      </w:pPr>
+          <w:sz w:val="24"/>
+          <w:szCs w:val="24"/>
+          <w:lang w:val="en-US"/>
+        </w:rPr>
+        <w:t>π</w:t>
+      </w:r>
+      <w:r>
+        <w:rPr>
+          <w:rFonts w:cs="Calibri" w:cstheme="minorHAnsi"/>
+          <w:sz w:val="24"/>
+          <w:szCs w:val="24"/>
+          <w:vertAlign w:val="subscript"/>
+          <w:lang w:val="en-US"/>
+        </w:rPr>
+        <w:t>T</w:t>
+      </w:r>
+      <w:r>
+        <w:rPr>
+          <w:rFonts w:cs="Calibri" w:cstheme="minorHAnsi"/>
+          <w:sz w:val="24"/>
+          <w:szCs w:val="24"/>
+          <w:lang w:val="en-US"/>
+        </w:rPr>
+        <w:t>= π</w:t>
+      </w:r>
+      <w:r>
+        <w:rPr>
+          <w:rFonts w:cs="Calibri" w:cstheme="minorHAnsi"/>
+          <w:sz w:val="24"/>
+          <w:szCs w:val="24"/>
+          <w:vertAlign w:val="subscript"/>
+          <w:lang w:val="en-US"/>
+        </w:rPr>
+        <w:t>emp</w:t>
+      </w:r>
       <w:r>
         <w:rPr>
           <w:rFonts w:eastAsia="" w:cs="Calibri" w:cstheme="minorHAnsi" w:eastAsiaTheme="minorEastAsia"/>
@@ -6851,14 +8333,7 @@
           <w:szCs w:val="24"/>
           <w:lang w:val="en-GB"/>
         </w:rPr>
-        <w:t>We will now rebalance the Dual problem C bounds and plot the actual DCF but keep K at 1 since tuning also K takes too much time.</w:t>
-      </w:r>
-      <w:r>
-        <w:rPr>
-          <w:rFonts w:cs="Calibri" w:cstheme="minorHAnsi"/>
-          <w:lang w:val="en-GB"/>
-        </w:rPr>
-        <w:t xml:space="preserve"> </w:t>
+        <w:t>). MinDCF is like logistic regression and Tied MVG, but actual DCF is much worse. All evaluation still done on the training set, through K-Mean cross validation.</w:t>
       </w:r>
     </w:p>
     <w:p>
@@ -6878,7 +8353,7 @@
           <wp:inline distT="0" distB="0" distL="0" distR="0">
             <wp:extent cx="4679950" cy="3513455"/>
             <wp:effectExtent l="0" t="0" r="0" b="0"/>
-            <wp:docPr id="36" name="Immagine 51" descr=""/>
+            <wp:docPr id="36" name="Immagine 50" descr=""/>
             <wp:cNvGraphicFramePr>
               <a:graphicFrameLocks xmlns:a="http://schemas.openxmlformats.org/drawingml/2006/main" noChangeAspect="1"/>
             </wp:cNvGraphicFramePr>
@@ -6886,7 +8361,7 @@
               <a:graphicData uri="http://schemas.openxmlformats.org/drawingml/2006/picture">
                 <pic:pic xmlns:pic="http://schemas.openxmlformats.org/drawingml/2006/picture">
                   <pic:nvPicPr>
-                    <pic:cNvPr id="36" name="Immagine 51" descr=""/>
+                    <pic:cNvPr id="36" name="Immagine 50" descr=""/>
                     <pic:cNvPicPr>
                       <a:picLocks noChangeAspect="1" noChangeArrowheads="1"/>
                     </pic:cNvPicPr>
@@ -6917,102 +8392,25 @@
       <w:pPr>
         <w:pStyle w:val="Normal"/>
         <w:rPr>
+          <w:rFonts w:cs="Calibri" w:cstheme="minorHAnsi"/>
+          <w:lang w:val="en-GB"/>
+        </w:rPr>
+      </w:pPr>
+      <w:r>
+        <w:rPr>
           <w:rFonts w:eastAsia="" w:cs="Calibri" w:cstheme="minorHAnsi" w:eastAsiaTheme="minorEastAsia"/>
           <w:sz w:val="24"/>
           <w:szCs w:val="24"/>
           <w:lang w:val="en-GB"/>
         </w:rPr>
-      </w:pPr>
-      <w:r>
-        <w:rPr>
-          <w:rFonts w:eastAsia="" w:cs="Calibri" w:cstheme="minorHAnsi" w:eastAsiaTheme="minorEastAsia"/>
-          <w:sz w:val="24"/>
-          <w:szCs w:val="24"/>
-          <w:lang w:val="en-GB"/>
-        </w:rPr>
-        <w:t>We will skip non linear kernel for the Support vector machine, since we already saw the best results are obtained for linear separation surfaces.</w:t>
-      </w:r>
-    </w:p>
-    <w:p>
-      <w:pPr>
-        <w:pStyle w:val="Normal"/>
-        <w:rPr>
-          <w:rFonts w:eastAsia="" w:cs="Calibri" w:cstheme="minorHAnsi" w:eastAsiaTheme="minorEastAsia"/>
-          <w:sz w:val="24"/>
-          <w:szCs w:val="24"/>
-          <w:lang w:val="en-GB"/>
-        </w:rPr>
-      </w:pPr>
-      <w:r>
-        <w:rPr>
-          <w:rFonts w:eastAsia="" w:cs="Calibri" w:cstheme="minorHAnsi" w:eastAsiaTheme="minorEastAsia"/>
-          <w:sz w:val="24"/>
-          <w:szCs w:val="24"/>
-          <w:lang w:val="en-GB"/>
-        </w:rPr>
-      </w:r>
-    </w:p>
-    <w:p>
-      <w:pPr>
-        <w:pStyle w:val="Normal"/>
-        <w:rPr>
-          <w:rFonts w:eastAsia="" w:cs="Calibri" w:cstheme="minorHAnsi" w:eastAsiaTheme="minorEastAsia"/>
-          <w:sz w:val="24"/>
-          <w:szCs w:val="24"/>
-          <w:lang w:val="en-GB"/>
-        </w:rPr>
-      </w:pPr>
-      <w:r>
-        <w:rPr>
-          <w:rFonts w:eastAsia="" w:cs="Calibri" w:cstheme="minorHAnsi" w:eastAsiaTheme="minorEastAsia"/>
-          <w:sz w:val="24"/>
-          <w:szCs w:val="24"/>
-          <w:lang w:val="en-GB"/>
-        </w:rPr>
-      </w:r>
-    </w:p>
-    <w:p>
-      <w:pPr>
-        <w:pStyle w:val="ListParagraph"/>
-        <w:numPr>
-          <w:ilvl w:val="0"/>
-          <w:numId w:val="1"/>
-        </w:numPr>
-        <w:rPr>
-          <w:rFonts w:eastAsia="" w:cs="Calibri" w:cstheme="minorHAnsi" w:eastAsiaTheme="minorEastAsia"/>
-          <w:sz w:val="24"/>
-          <w:szCs w:val="24"/>
-          <w:lang w:val="en-GB"/>
-        </w:rPr>
-      </w:pPr>
-      <w:r>
-        <w:rPr>
-          <w:rFonts w:eastAsia="" w:cs="Calibri" w:cstheme="minorHAnsi" w:eastAsiaTheme="minorEastAsia"/>
-          <w:sz w:val="24"/>
-          <w:szCs w:val="24"/>
-          <w:lang w:val="en-GB"/>
-        </w:rPr>
-        <w:t xml:space="preserve">Gaussian Mixture Model </w:t>
-      </w:r>
-    </w:p>
-    <w:p>
-      <w:pPr>
-        <w:pStyle w:val="Normal"/>
-        <w:rPr>
-          <w:rFonts w:eastAsia="" w:cs="Calibri" w:cstheme="minorHAnsi" w:eastAsiaTheme="minorEastAsia"/>
-          <w:sz w:val="24"/>
-          <w:szCs w:val="24"/>
-          <w:lang w:val="en-GB"/>
-        </w:rPr>
-      </w:pPr>
-      <w:r>
-        <w:rPr>
-          <w:rFonts w:eastAsia="" w:cs="Calibri" w:cstheme="minorHAnsi" w:eastAsiaTheme="minorEastAsia"/>
-          <w:sz w:val="24"/>
-          <w:szCs w:val="24"/>
-          <w:lang w:val="en-GB"/>
-        </w:rPr>
-        <w:t>The last generative model is GMM, for which we will only see the Tied Covariance version, following what seen for MVG. Unfortunately, the EM algorithm we have is bugged (log-likelihood ratios increase at some EM iterations), so decisions taken by this model are sub-optimal. Anyway, a GMM trained with the actual algorithm got minDCF close the best linear model for G greater than 256.  We will show the results, but not use the model.</w:t>
+        <w:t>We will now rebalance the Dual problem C bounds and plot the actual DCF but keep K at 1 since tuning also K takes too much time.</w:t>
+      </w:r>
+      <w:r>
+        <w:rPr>
+          <w:rFonts w:cs="Calibri" w:cstheme="minorHAnsi"/>
+          <w:lang w:val="en-GB"/>
+        </w:rPr>
+        <w:t xml:space="preserve"> </w:t>
       </w:r>
     </w:p>
     <w:p>
@@ -7032,7 +8430,7 @@
           <wp:inline distT="0" distB="0" distL="0" distR="0">
             <wp:extent cx="4679950" cy="3513455"/>
             <wp:effectExtent l="0" t="0" r="0" b="0"/>
-            <wp:docPr id="37" name="Immagine 52" descr=""/>
+            <wp:docPr id="37" name="Immagine 51" descr=""/>
             <wp:cNvGraphicFramePr>
               <a:graphicFrameLocks xmlns:a="http://schemas.openxmlformats.org/drawingml/2006/main" noChangeAspect="1"/>
             </wp:cNvGraphicFramePr>
@@ -7040,7 +8438,7 @@
               <a:graphicData uri="http://schemas.openxmlformats.org/drawingml/2006/picture">
                 <pic:pic xmlns:pic="http://schemas.openxmlformats.org/drawingml/2006/picture">
                   <pic:nvPicPr>
-                    <pic:cNvPr id="37" name="Immagine 52" descr=""/>
+                    <pic:cNvPr id="37" name="Immagine 51" descr=""/>
                     <pic:cNvPicPr>
                       <a:picLocks noChangeAspect="1" noChangeArrowheads="1"/>
                     </pic:cNvPicPr>
@@ -7084,17 +8482,17 @@
           <w:szCs w:val="24"/>
           <w:lang w:val="en-GB"/>
         </w:rPr>
-        <w:t>We will choose Logistic Regression because, even though has small differences from the other model, it is already well calibrated and ready to use.</w:t>
+        <w:t>We will skip non linear kernel for the Support vector machine, since we already saw the best results are obtained for linear separation surfaces.</w:t>
       </w:r>
     </w:p>
     <w:p>
       <w:pPr>
         <w:pStyle w:val="Normal"/>
         <w:rPr>
-          <w:rFonts w:cs="Calibri" w:cstheme="minorHAnsi"/>
-          <w:sz w:val="24"/>
-          <w:szCs w:val="24"/>
-          <w:lang w:val="en-US"/>
+          <w:rFonts w:eastAsia="" w:cs="Calibri" w:cstheme="minorHAnsi" w:eastAsiaTheme="minorEastAsia"/>
+          <w:sz w:val="24"/>
+          <w:szCs w:val="24"/>
+          <w:lang w:val="en-GB"/>
         </w:rPr>
       </w:pPr>
       <w:r>
@@ -7104,205 +8502,24 @@
           <w:szCs w:val="24"/>
           <w:lang w:val="en-GB"/>
         </w:rPr>
-        <w:t xml:space="preserve">So, our last proposal is Logistic Regression with </w:t>
-      </w:r>
-      <w:r>
-        <w:rPr>
-          <w:rFonts w:cs="Calibri" w:cstheme="minorHAnsi"/>
-          <w:sz w:val="24"/>
-          <w:szCs w:val="24"/>
-          <w:lang w:val="en-US"/>
-        </w:rPr>
-        <w:t>λ = 10</w:t>
-      </w:r>
-      <w:r>
-        <w:rPr>
-          <w:rFonts w:cs="Calibri" w:cstheme="minorHAnsi"/>
-          <w:sz w:val="24"/>
-          <w:szCs w:val="24"/>
-          <w:vertAlign w:val="superscript"/>
-          <w:lang w:val="en-US"/>
-        </w:rPr>
-        <w:t>−4</w:t>
-      </w:r>
-      <w:r>
-        <w:rPr>
-          <w:rFonts w:cs="Calibri" w:cstheme="minorHAnsi"/>
-          <w:sz w:val="24"/>
-          <w:szCs w:val="24"/>
-          <w:lang w:val="en-US"/>
-        </w:rPr>
-        <w:t xml:space="preserve"> and balanced class. While still keeping an eye on Tied MVG. A possible second solution could also have been a fusion of the two models, maybe with a score calibration</w:t>
       </w:r>
     </w:p>
     <w:p>
       <w:pPr>
         <w:pStyle w:val="Normal"/>
         <w:rPr>
-          <w:rFonts w:cs="Calibri" w:cstheme="minorHAnsi"/>
-          <w:sz w:val="24"/>
-          <w:szCs w:val="24"/>
-          <w:lang w:val="en-US"/>
+          <w:rFonts w:eastAsia="" w:cs="Calibri" w:cstheme="minorHAnsi" w:eastAsiaTheme="minorEastAsia"/>
+          <w:sz w:val="24"/>
+          <w:szCs w:val="24"/>
+          <w:lang w:val="en-GB"/>
         </w:rPr>
       </w:pPr>
       <w:r>
         <w:rPr>
-          <w:rFonts w:cs="Calibri" w:cstheme="minorHAnsi"/>
-          <w:sz w:val="24"/>
-          <w:szCs w:val="24"/>
-          <w:lang w:val="en-US"/>
-        </w:rPr>
-      </w:r>
-    </w:p>
-    <w:p>
-      <w:pPr>
-        <w:pStyle w:val="Normal"/>
-        <w:rPr>
-          <w:rFonts w:cs="Calibri" w:cstheme="minorHAnsi"/>
-          <w:sz w:val="24"/>
-          <w:szCs w:val="24"/>
-          <w:lang w:val="en-US"/>
-        </w:rPr>
-      </w:pPr>
-      <w:r>
-        <w:rPr>
-          <w:rFonts w:cs="Calibri" w:cstheme="minorHAnsi"/>
-          <w:sz w:val="24"/>
-          <w:szCs w:val="24"/>
-          <w:lang w:val="en-US"/>
-        </w:rPr>
-      </w:r>
-    </w:p>
-    <w:p>
-      <w:pPr>
-        <w:pStyle w:val="Normal"/>
-        <w:rPr>
-          <w:rFonts w:cs="Calibri" w:cstheme="minorHAnsi"/>
-          <w:sz w:val="24"/>
-          <w:szCs w:val="24"/>
-          <w:lang w:val="en-US"/>
-        </w:rPr>
-      </w:pPr>
-      <w:r>
-        <w:rPr>
-          <w:rFonts w:cs="Calibri" w:cstheme="minorHAnsi"/>
-          <w:sz w:val="24"/>
-          <w:szCs w:val="24"/>
-          <w:lang w:val="en-US"/>
-        </w:rPr>
-      </w:r>
-    </w:p>
-    <w:p>
-      <w:pPr>
-        <w:pStyle w:val="Normal"/>
-        <w:rPr>
-          <w:rFonts w:cs="Calibri" w:cstheme="minorHAnsi"/>
-          <w:sz w:val="24"/>
-          <w:szCs w:val="24"/>
-          <w:lang w:val="en-US"/>
-        </w:rPr>
-      </w:pPr>
-      <w:r>
-        <w:rPr>
-          <w:rFonts w:cs="Calibri" w:cstheme="minorHAnsi"/>
-          <w:sz w:val="24"/>
-          <w:szCs w:val="24"/>
-          <w:lang w:val="en-US"/>
-        </w:rPr>
-      </w:r>
-    </w:p>
-    <w:p>
-      <w:pPr>
-        <w:pStyle w:val="Normal"/>
-        <w:rPr>
-          <w:rFonts w:cs="Calibri" w:cstheme="minorHAnsi"/>
-          <w:sz w:val="24"/>
-          <w:szCs w:val="24"/>
-          <w:lang w:val="en-US"/>
-        </w:rPr>
-      </w:pPr>
-      <w:r>
-        <w:rPr>
-          <w:rFonts w:cs="Calibri" w:cstheme="minorHAnsi"/>
-          <w:sz w:val="24"/>
-          <w:szCs w:val="24"/>
-          <w:lang w:val="en-US"/>
-        </w:rPr>
-      </w:r>
-    </w:p>
-    <w:p>
-      <w:pPr>
-        <w:pStyle w:val="Normal"/>
-        <w:rPr>
-          <w:rFonts w:cs="Calibri" w:cstheme="minorHAnsi"/>
-          <w:sz w:val="24"/>
-          <w:szCs w:val="24"/>
-          <w:lang w:val="en-US"/>
-        </w:rPr>
-      </w:pPr>
-      <w:r>
-        <w:rPr>
-          <w:rFonts w:cs="Calibri" w:cstheme="minorHAnsi"/>
-          <w:sz w:val="24"/>
-          <w:szCs w:val="24"/>
-          <w:lang w:val="en-US"/>
-        </w:rPr>
-      </w:r>
-    </w:p>
-    <w:p>
-      <w:pPr>
-        <w:pStyle w:val="Normal"/>
-        <w:rPr>
-          <w:rFonts w:cs="Calibri" w:cstheme="minorHAnsi"/>
-          <w:sz w:val="24"/>
-          <w:szCs w:val="24"/>
-          <w:lang w:val="en-US"/>
-        </w:rPr>
-      </w:pPr>
-      <w:r>
-        <w:rPr>
-          <w:rFonts w:cs="Calibri" w:cstheme="minorHAnsi"/>
-          <w:sz w:val="24"/>
-          <w:szCs w:val="24"/>
-          <w:lang w:val="en-US"/>
-        </w:rPr>
-      </w:r>
-    </w:p>
-    <w:p>
-      <w:pPr>
-        <w:pStyle w:val="Normal"/>
-        <w:rPr>
-          <w:rFonts w:cs="Calibri" w:cstheme="minorHAnsi"/>
-          <w:sz w:val="24"/>
-          <w:szCs w:val="24"/>
-          <w:lang w:val="en-US"/>
-        </w:rPr>
-      </w:pPr>
-      <w:r>
-        <w:rPr>
-          <w:rFonts w:cs="Calibri" w:cstheme="minorHAnsi"/>
-          <w:sz w:val="24"/>
-          <w:szCs w:val="24"/>
-          <w:lang w:val="en-US"/>
-        </w:rPr>
-      </w:r>
-    </w:p>
-    <w:p>
-      <w:pPr>
-        <w:pStyle w:val="Normal"/>
-        <w:rPr>
-          <w:rFonts w:cs="Calibri" w:cstheme="minorHAnsi"/>
-          <w:sz w:val="24"/>
-          <w:szCs w:val="24"/>
-          <w:lang w:val="en-US"/>
-        </w:rPr>
-      </w:pPr>
-      <w:r>
-        <w:rPr>
-          <w:rFonts w:cs="Calibri" w:cstheme="minorHAnsi"/>
-          <w:sz w:val="24"/>
-          <w:szCs w:val="24"/>
-          <w:lang w:val="en-US"/>
+          <w:rFonts w:eastAsia="" w:cs="Calibri" w:cstheme="minorHAnsi" w:eastAsiaTheme="minorEastAsia"/>
+          <w:sz w:val="24"/>
+          <w:szCs w:val="24"/>
+          <w:lang w:val="en-GB"/>
         </w:rPr>
       </w:r>
     </w:p>
@@ -7315,19 +8532,19 @@
         </w:numPr>
         <w:rPr>
           <w:rFonts w:eastAsia="" w:cs="Calibri" w:cstheme="minorHAnsi" w:eastAsiaTheme="minorEastAsia"/>
-          <w:sz w:val="28"/>
-          <w:szCs w:val="28"/>
+          <w:sz w:val="24"/>
+          <w:szCs w:val="24"/>
           <w:lang w:val="en-GB"/>
         </w:rPr>
       </w:pPr>
       <w:r>
         <w:rPr>
           <w:rFonts w:eastAsia="" w:cs="Calibri" w:cstheme="minorHAnsi" w:eastAsiaTheme="minorEastAsia"/>
-          <w:sz w:val="28"/>
-          <w:szCs w:val="28"/>
-          <w:lang w:val="en-GB"/>
-        </w:rPr>
-        <w:t>Experimental result</w:t>
+          <w:sz w:val="24"/>
+          <w:szCs w:val="24"/>
+          <w:lang w:val="en-GB"/>
+        </w:rPr>
+        <w:t xml:space="preserve">Gaussian Mixture Model </w:t>
       </w:r>
     </w:p>
     <w:p>
@@ -7347,7 +8564,7 @@
           <w:szCs w:val="24"/>
           <w:lang w:val="en-GB"/>
         </w:rPr>
-        <w:t>We applied the chosen model on the test data, in raw, and here the results. As expected the DCF are good.</w:t>
+        <w:t>The last generative model is GMM, for which we will only see the Tied Covariance version, following what seen for MVG. Unfortunately, the EM algorithm we have is bugged (log-likelihood ratios increase at some EM iterations), so decisions taken by this model are sub-optimal. Anyway, a GMM trained with the actual algorithm got minDCF close the best linear model for G greater than 256.  We will show the results, but not use the model.</w:t>
       </w:r>
     </w:p>
     <w:p>
@@ -7365,9 +8582,9 @@
         <w:rPr/>
         <w:drawing>
           <wp:inline distT="0" distB="0" distL="0" distR="0">
-            <wp:extent cx="3510280" cy="2635250"/>
+            <wp:extent cx="4679950" cy="3513455"/>
             <wp:effectExtent l="0" t="0" r="0" b="0"/>
-            <wp:docPr id="38" name="Immagine 53" descr=""/>
+            <wp:docPr id="38" name="Immagine 52" descr=""/>
             <wp:cNvGraphicFramePr>
               <a:graphicFrameLocks xmlns:a="http://schemas.openxmlformats.org/drawingml/2006/main" noChangeAspect="1"/>
             </wp:cNvGraphicFramePr>
@@ -7375,13 +8592,348 @@
               <a:graphicData uri="http://schemas.openxmlformats.org/drawingml/2006/picture">
                 <pic:pic xmlns:pic="http://schemas.openxmlformats.org/drawingml/2006/picture">
                   <pic:nvPicPr>
-                    <pic:cNvPr id="38" name="Immagine 53" descr=""/>
+                    <pic:cNvPr id="38" name="Immagine 52" descr=""/>
                     <pic:cNvPicPr>
                       <a:picLocks noChangeAspect="1" noChangeArrowheads="1"/>
                     </pic:cNvPicPr>
                   </pic:nvPicPr>
                   <pic:blipFill>
                     <a:blip r:embed="rId39"/>
+                    <a:stretch>
+                      <a:fillRect/>
+                    </a:stretch>
+                  </pic:blipFill>
+                  <pic:spPr bwMode="auto">
+                    <a:xfrm>
+                      <a:off x="0" y="0"/>
+                      <a:ext cx="4679950" cy="3513455"/>
+                    </a:xfrm>
+                    <a:prstGeom prst="rect">
+                      <a:avLst/>
+                    </a:prstGeom>
+                  </pic:spPr>
+                </pic:pic>
+              </a:graphicData>
+            </a:graphic>
+          </wp:inline>
+        </w:drawing>
+      </w:r>
+    </w:p>
+    <w:p>
+      <w:pPr>
+        <w:pStyle w:val="Normal"/>
+        <w:rPr>
+          <w:rFonts w:eastAsia="" w:cs="Calibri" w:cstheme="minorHAnsi" w:eastAsiaTheme="minorEastAsia"/>
+          <w:sz w:val="24"/>
+          <w:szCs w:val="24"/>
+          <w:lang w:val="en-GB"/>
+        </w:rPr>
+      </w:pPr>
+      <w:r>
+        <w:rPr>
+          <w:rFonts w:eastAsia="" w:cs="Calibri" w:cstheme="minorHAnsi" w:eastAsiaTheme="minorEastAsia"/>
+          <w:sz w:val="24"/>
+          <w:szCs w:val="24"/>
+          <w:lang w:val="en-GB"/>
+        </w:rPr>
+        <w:t>We will choose Logistic Regression because, even though has small differences from the other model, it is already well calibrated and ready to use.</w:t>
+      </w:r>
+    </w:p>
+    <w:p>
+      <w:pPr>
+        <w:pStyle w:val="Normal"/>
+        <w:rPr>
+          <w:rFonts w:cs="Calibri" w:cstheme="minorHAnsi"/>
+          <w:sz w:val="24"/>
+          <w:szCs w:val="24"/>
+          <w:lang w:val="en-US"/>
+        </w:rPr>
+      </w:pPr>
+      <w:r>
+        <w:rPr>
+          <w:rFonts w:eastAsia="" w:cs="Calibri" w:cstheme="minorHAnsi" w:eastAsiaTheme="minorEastAsia"/>
+          <w:sz w:val="24"/>
+          <w:szCs w:val="24"/>
+          <w:lang w:val="en-GB"/>
+        </w:rPr>
+        <w:t xml:space="preserve">So, our last proposal is Logistic Regression with </w:t>
+      </w:r>
+      <w:r>
+        <w:rPr>
+          <w:rFonts w:cs="Calibri" w:cstheme="minorHAnsi"/>
+          <w:sz w:val="24"/>
+          <w:szCs w:val="24"/>
+          <w:lang w:val="en-US"/>
+        </w:rPr>
+        <w:t>λ = 10</w:t>
+      </w:r>
+      <w:r>
+        <w:rPr>
+          <w:rFonts w:cs="Calibri" w:cstheme="minorHAnsi"/>
+          <w:sz w:val="24"/>
+          <w:szCs w:val="24"/>
+          <w:vertAlign w:val="superscript"/>
+          <w:lang w:val="en-US"/>
+        </w:rPr>
+        <w:t>−4</w:t>
+      </w:r>
+      <w:r>
+        <w:rPr>
+          <w:rFonts w:cs="Calibri" w:cstheme="minorHAnsi"/>
+          <w:sz w:val="24"/>
+          <w:szCs w:val="24"/>
+          <w:lang w:val="en-US"/>
+        </w:rPr>
+        <w:t xml:space="preserve"> and balanced class. While still keeping an eye on Tied MVG. A possible second solution could also have been a fusion of the two models, maybe with a score calibration</w:t>
+      </w:r>
+    </w:p>
+    <w:p>
+      <w:pPr>
+        <w:pStyle w:val="Normal"/>
+        <w:rPr>
+          <w:rFonts w:cs="Calibri" w:cstheme="minorHAnsi"/>
+          <w:sz w:val="24"/>
+          <w:szCs w:val="24"/>
+          <w:lang w:val="en-US"/>
+        </w:rPr>
+      </w:pPr>
+      <w:r>
+        <w:rPr>
+          <w:rFonts w:cs="Calibri" w:cstheme="minorHAnsi"/>
+          <w:sz w:val="24"/>
+          <w:szCs w:val="24"/>
+          <w:lang w:val="en-US"/>
+        </w:rPr>
+      </w:r>
+    </w:p>
+    <w:p>
+      <w:pPr>
+        <w:pStyle w:val="Normal"/>
+        <w:rPr>
+          <w:rFonts w:cs="Calibri" w:cstheme="minorHAnsi"/>
+          <w:sz w:val="24"/>
+          <w:szCs w:val="24"/>
+          <w:lang w:val="en-US"/>
+        </w:rPr>
+      </w:pPr>
+      <w:r>
+        <w:rPr>
+          <w:rFonts w:cs="Calibri" w:cstheme="minorHAnsi"/>
+          <w:sz w:val="24"/>
+          <w:szCs w:val="24"/>
+          <w:lang w:val="en-US"/>
+        </w:rPr>
+      </w:r>
+    </w:p>
+    <w:p>
+      <w:pPr>
+        <w:pStyle w:val="Normal"/>
+        <w:rPr>
+          <w:rFonts w:cs="Calibri" w:cstheme="minorHAnsi"/>
+          <w:sz w:val="24"/>
+          <w:szCs w:val="24"/>
+          <w:lang w:val="en-US"/>
+        </w:rPr>
+      </w:pPr>
+      <w:r>
+        <w:rPr>
+          <w:rFonts w:cs="Calibri" w:cstheme="minorHAnsi"/>
+          <w:sz w:val="24"/>
+          <w:szCs w:val="24"/>
+          <w:lang w:val="en-US"/>
+        </w:rPr>
+      </w:r>
+    </w:p>
+    <w:p>
+      <w:pPr>
+        <w:pStyle w:val="Normal"/>
+        <w:rPr>
+          <w:rFonts w:cs="Calibri" w:cstheme="minorHAnsi"/>
+          <w:sz w:val="24"/>
+          <w:szCs w:val="24"/>
+          <w:lang w:val="en-US"/>
+        </w:rPr>
+      </w:pPr>
+      <w:r>
+        <w:rPr>
+          <w:rFonts w:cs="Calibri" w:cstheme="minorHAnsi"/>
+          <w:sz w:val="24"/>
+          <w:szCs w:val="24"/>
+          <w:lang w:val="en-US"/>
+        </w:rPr>
+      </w:r>
+    </w:p>
+    <w:p>
+      <w:pPr>
+        <w:pStyle w:val="Normal"/>
+        <w:rPr>
+          <w:rFonts w:cs="Calibri" w:cstheme="minorHAnsi"/>
+          <w:sz w:val="24"/>
+          <w:szCs w:val="24"/>
+          <w:lang w:val="en-US"/>
+        </w:rPr>
+      </w:pPr>
+      <w:r>
+        <w:rPr>
+          <w:rFonts w:cs="Calibri" w:cstheme="minorHAnsi"/>
+          <w:sz w:val="24"/>
+          <w:szCs w:val="24"/>
+          <w:lang w:val="en-US"/>
+        </w:rPr>
+      </w:r>
+    </w:p>
+    <w:p>
+      <w:pPr>
+        <w:pStyle w:val="Normal"/>
+        <w:rPr>
+          <w:rFonts w:cs="Calibri" w:cstheme="minorHAnsi"/>
+          <w:sz w:val="24"/>
+          <w:szCs w:val="24"/>
+          <w:lang w:val="en-US"/>
+        </w:rPr>
+      </w:pPr>
+      <w:r>
+        <w:rPr>
+          <w:rFonts w:cs="Calibri" w:cstheme="minorHAnsi"/>
+          <w:sz w:val="24"/>
+          <w:szCs w:val="24"/>
+          <w:lang w:val="en-US"/>
+        </w:rPr>
+      </w:r>
+    </w:p>
+    <w:p>
+      <w:pPr>
+        <w:pStyle w:val="Normal"/>
+        <w:rPr>
+          <w:rFonts w:cs="Calibri" w:cstheme="minorHAnsi"/>
+          <w:sz w:val="24"/>
+          <w:szCs w:val="24"/>
+          <w:lang w:val="en-US"/>
+        </w:rPr>
+      </w:pPr>
+      <w:r>
+        <w:rPr>
+          <w:rFonts w:cs="Calibri" w:cstheme="minorHAnsi"/>
+          <w:sz w:val="24"/>
+          <w:szCs w:val="24"/>
+          <w:lang w:val="en-US"/>
+        </w:rPr>
+      </w:r>
+    </w:p>
+    <w:p>
+      <w:pPr>
+        <w:pStyle w:val="Normal"/>
+        <w:rPr>
+          <w:rFonts w:cs="Calibri" w:cstheme="minorHAnsi"/>
+          <w:sz w:val="24"/>
+          <w:szCs w:val="24"/>
+          <w:lang w:val="en-US"/>
+        </w:rPr>
+      </w:pPr>
+      <w:r>
+        <w:rPr>
+          <w:rFonts w:cs="Calibri" w:cstheme="minorHAnsi"/>
+          <w:sz w:val="24"/>
+          <w:szCs w:val="24"/>
+          <w:lang w:val="en-US"/>
+        </w:rPr>
+      </w:r>
+    </w:p>
+    <w:p>
+      <w:pPr>
+        <w:pStyle w:val="Normal"/>
+        <w:rPr>
+          <w:rFonts w:cs="Calibri" w:cstheme="minorHAnsi"/>
+          <w:sz w:val="24"/>
+          <w:szCs w:val="24"/>
+          <w:lang w:val="en-US"/>
+        </w:rPr>
+      </w:pPr>
+      <w:r>
+        <w:rPr>
+          <w:rFonts w:cs="Calibri" w:cstheme="minorHAnsi"/>
+          <w:sz w:val="24"/>
+          <w:szCs w:val="24"/>
+          <w:lang w:val="en-US"/>
+        </w:rPr>
+      </w:r>
+    </w:p>
+    <w:p>
+      <w:pPr>
+        <w:pStyle w:val="ListParagraph"/>
+        <w:numPr>
+          <w:ilvl w:val="0"/>
+          <w:numId w:val="1"/>
+        </w:numPr>
+        <w:rPr>
+          <w:rFonts w:eastAsia="" w:cs="Calibri" w:cstheme="minorHAnsi" w:eastAsiaTheme="minorEastAsia"/>
+          <w:sz w:val="28"/>
+          <w:szCs w:val="28"/>
+          <w:lang w:val="en-GB"/>
+        </w:rPr>
+      </w:pPr>
+      <w:r>
+        <w:rPr>
+          <w:rFonts w:eastAsia="" w:cs="Calibri" w:cstheme="minorHAnsi" w:eastAsiaTheme="minorEastAsia"/>
+          <w:sz w:val="28"/>
+          <w:szCs w:val="28"/>
+          <w:lang w:val="en-GB"/>
+        </w:rPr>
+        <w:t>Experimental result</w:t>
+      </w:r>
+    </w:p>
+    <w:p>
+      <w:pPr>
+        <w:pStyle w:val="Normal"/>
+        <w:rPr>
+          <w:rFonts w:eastAsia="" w:cs="Calibri" w:cstheme="minorHAnsi" w:eastAsiaTheme="minorEastAsia"/>
+          <w:sz w:val="24"/>
+          <w:szCs w:val="24"/>
+          <w:lang w:val="en-GB"/>
+        </w:rPr>
+      </w:pPr>
+      <w:r>
+        <w:rPr>
+          <w:rFonts w:eastAsia="" w:cs="Calibri" w:cstheme="minorHAnsi" w:eastAsiaTheme="minorEastAsia"/>
+          <w:sz w:val="24"/>
+          <w:szCs w:val="24"/>
+          <w:lang w:val="en-GB"/>
+        </w:rPr>
+        <w:t>We applied the chosen model on the test data, in raw, and here the results. As expected the DCF are good.</w:t>
+      </w:r>
+    </w:p>
+    <w:p>
+      <w:pPr>
+        <w:pStyle w:val="Normal"/>
+        <w:jc w:val="center"/>
+        <w:rPr>
+          <w:rFonts w:eastAsia="" w:cs="Calibri" w:cstheme="minorHAnsi" w:eastAsiaTheme="minorEastAsia"/>
+          <w:sz w:val="24"/>
+          <w:szCs w:val="24"/>
+          <w:lang w:val="en-GB"/>
+        </w:rPr>
+      </w:pPr>
+      <w:r>
+        <w:rPr/>
+        <w:drawing>
+          <wp:inline distT="0" distB="0" distL="0" distR="0">
+            <wp:extent cx="3510280" cy="2635250"/>
+            <wp:effectExtent l="0" t="0" r="0" b="0"/>
+            <wp:docPr id="39" name="Immagine 53" descr=""/>
+            <wp:cNvGraphicFramePr>
+              <a:graphicFrameLocks xmlns:a="http://schemas.openxmlformats.org/drawingml/2006/main" noChangeAspect="1"/>
+            </wp:cNvGraphicFramePr>
+            <a:graphic xmlns:a="http://schemas.openxmlformats.org/drawingml/2006/main">
+              <a:graphicData uri="http://schemas.openxmlformats.org/drawingml/2006/picture">
+                <pic:pic xmlns:pic="http://schemas.openxmlformats.org/drawingml/2006/picture">
+                  <pic:nvPicPr>
+                    <pic:cNvPr id="39" name="Immagine 53" descr=""/>
+                    <pic:cNvPicPr>
+                      <a:picLocks noChangeAspect="1" noChangeArrowheads="1"/>
+                    </pic:cNvPicPr>
+                  </pic:nvPicPr>
+                  <pic:blipFill>
+                    <a:blip r:embed="rId40"/>
                     <a:stretch>
                       <a:fillRect/>
                     </a:stretch>
@@ -8351,7 +9903,6 @@
   <w:style w:type="character" w:styleId="PreformattatoHTMLCarattere" w:customStyle="1">
     <w:name w:val="Preformattato HTML Carattere"/>
     <w:basedOn w:val="DefaultParagraphFont"/>
-    <w:link w:val="PreformattatoHTML"/>
     <w:uiPriority w:val="99"/>
     <w:semiHidden/>
     <w:qFormat/>
@@ -8364,7 +9915,7 @@
     </w:rPr>
   </w:style>
   <w:style w:type="character" w:styleId="Enfasi">
-    <w:name w:val="Enfasi"/>
+    <w:name w:val="Emphasis"/>
     <w:basedOn w:val="DefaultParagraphFont"/>
     <w:uiPriority w:val="20"/>
     <w:qFormat/>
@@ -8377,7 +9928,6 @@
   <w:style w:type="character" w:styleId="IntestazioneCarattere" w:customStyle="1">
     <w:name w:val="Intestazione Carattere"/>
     <w:basedOn w:val="DefaultParagraphFont"/>
-    <w:link w:val="Intestazione"/>
     <w:uiPriority w:val="99"/>
     <w:qFormat/>
     <w:rsid w:val="00af5c2a"/>
@@ -8386,7 +9936,6 @@
   <w:style w:type="character" w:styleId="PidipaginaCarattere" w:customStyle="1">
     <w:name w:val="Piè di pagina Carattere"/>
     <w:basedOn w:val="DefaultParagraphFont"/>
-    <w:link w:val="Pidipagina"/>
     <w:uiPriority w:val="99"/>
     <w:qFormat/>
     <w:rsid w:val="00af5c2a"/>

</xml_diff>

<commit_message>
added  quad log reg analysis
</commit_message>
<xml_diff>
--- a/GenderDetection.docx
+++ b/GenderDetection.docx
@@ -5661,27 +5661,7 @@
                 <w:szCs w:val="24"/>
                 <w:lang w:eastAsia="en-US" w:bidi="ar-SA"/>
               </w:rPr>
-              <w:t xml:space="preserve"> = 0.</w:t>
-            </w:r>
-            <w:r>
-              <w:rPr>
-                <w:rFonts w:eastAsia="Calibri"/>
-                <w:kern w:val="0"/>
-                <w:sz w:val="24"/>
-                <w:szCs w:val="24"/>
-                <w:lang w:eastAsia="en-US" w:bidi="ar-SA"/>
-              </w:rPr>
-              <w:t>1</w:t>
-            </w:r>
-            <w:r>
-              <w:rPr>
-                <w:rFonts w:eastAsia="Calibri"/>
-                <w:kern w:val="0"/>
-                <w:sz w:val="24"/>
-                <w:szCs w:val="24"/>
-                <w:lang w:eastAsia="en-US" w:bidi="ar-SA"/>
-              </w:rPr>
-              <w:t>)</w:t>
+              <w:t xml:space="preserve"> = 0.1)</w:t>
             </w:r>
           </w:p>
         </w:tc>
@@ -5710,6 +5690,7 @@
               <w:rPr>
                 <w:rFonts w:cs="Calibri"/>
                 <w:color w:val="auto"/>
+                <w:sz w:val="22"/>
               </w:rPr>
               <w:t>0.046</w:t>
             </w:r>
@@ -5740,6 +5721,7 @@
               <w:rPr>
                 <w:rFonts w:cs="Calibri" w:cstheme="minorHAnsi"/>
                 <w:color w:val="00A933"/>
+                <w:sz w:val="22"/>
               </w:rPr>
               <w:t>0.135</w:t>
             </w:r>
@@ -5768,6 +5750,7 @@
             <w:r>
               <w:rPr>
                 <w:rFonts w:cs="Calibri" w:cstheme="minorHAnsi"/>
+                <w:sz w:val="22"/>
               </w:rPr>
               <w:t>0.128</w:t>
             </w:r>
@@ -5847,27 +5830,7 @@
                 <w:szCs w:val="24"/>
                 <w:lang w:eastAsia="en-US" w:bidi="ar-SA"/>
               </w:rPr>
-              <w:t xml:space="preserve"> = 0.</w:t>
-            </w:r>
-            <w:r>
-              <w:rPr>
-                <w:rFonts w:eastAsia="Calibri"/>
-                <w:kern w:val="0"/>
-                <w:sz w:val="24"/>
-                <w:szCs w:val="24"/>
-                <w:lang w:eastAsia="en-US" w:bidi="ar-SA"/>
-              </w:rPr>
-              <w:t>9</w:t>
-            </w:r>
-            <w:r>
-              <w:rPr>
-                <w:rFonts w:eastAsia="Calibri"/>
-                <w:kern w:val="0"/>
-                <w:sz w:val="24"/>
-                <w:szCs w:val="24"/>
-                <w:lang w:eastAsia="en-US" w:bidi="ar-SA"/>
-              </w:rPr>
-              <w:t>)</w:t>
+              <w:t xml:space="preserve"> = 0.9)</w:t>
             </w:r>
           </w:p>
         </w:tc>
@@ -5896,6 +5859,7 @@
               <w:rPr>
                 <w:rFonts w:cs="Calibri"/>
                 <w:color w:val="auto"/>
+                <w:sz w:val="22"/>
               </w:rPr>
               <w:t>0.047</w:t>
             </w:r>
@@ -5924,6 +5888,7 @@
             <w:r>
               <w:rPr>
                 <w:rFonts w:cs="Calibri" w:cstheme="minorHAnsi"/>
+                <w:sz w:val="22"/>
               </w:rPr>
               <w:t>0.130</w:t>
             </w:r>
@@ -5954,6 +5919,7 @@
               <w:rPr>
                 <w:rFonts w:cs="Calibri" w:cstheme="minorHAnsi"/>
                 <w:color w:val="00A933"/>
+                <w:sz w:val="22"/>
               </w:rPr>
               <w:t>0.128</w:t>
             </w:r>
@@ -6629,52 +6595,7 @@
           <w:szCs w:val="24"/>
           <w:lang w:val="en-US"/>
         </w:rPr>
-        <w:t xml:space="preserve">. In blue it is also highlighted the best score, obtained on the Z-normalized dataset, which is really close to that of Gaussian Classifiers, but pays of on unbalanced application. For this reason, for next </w:t>
-      </w:r>
-      <w:r>
-        <w:rPr>
-          <w:rFonts w:cs="Calibri" w:cstheme="minorHAnsi"/>
-          <w:sz w:val="24"/>
-          <w:szCs w:val="24"/>
-          <w:lang w:val="en-US"/>
-        </w:rPr>
-        <w:t>comparison</w:t>
-      </w:r>
-      <w:r>
-        <w:rPr>
-          <w:rFonts w:cs="Calibri" w:cstheme="minorHAnsi"/>
-          <w:sz w:val="24"/>
-          <w:szCs w:val="24"/>
-          <w:lang w:val="en-US"/>
-        </w:rPr>
-        <w:t xml:space="preserve">, we will </w:t>
-      </w:r>
-      <w:r>
-        <w:rPr>
-          <w:rFonts w:cs="Calibri" w:cstheme="minorHAnsi"/>
-          <w:sz w:val="24"/>
-          <w:szCs w:val="24"/>
-          <w:lang w:val="en-US"/>
-        </w:rPr>
-        <w:t>take the raw dataset as representative for Logistic Regression</w:t>
-      </w:r>
-      <w:r>
-        <w:rPr>
-          <w:rFonts w:cs="Calibri" w:cstheme="minorHAnsi"/>
-          <w:sz w:val="24"/>
-          <w:szCs w:val="24"/>
-          <w:lang w:val="en-US"/>
-        </w:rPr>
-        <w:t xml:space="preserve">. Again gaussianification and PCA didn’t bring any improvement, instead they lowered model performance </w:t>
-      </w:r>
-      <w:r>
-        <w:rPr>
-          <w:rFonts w:cs="Calibri" w:cstheme="minorHAnsi"/>
-          <w:sz w:val="24"/>
-          <w:szCs w:val="24"/>
-          <w:lang w:val="en-US"/>
-        </w:rPr>
-        <w:t>and training with rebalanced model (in green) had detrimental effect.</w:t>
+        <w:t>. In blue it is also highlighted the best score, obtained on the Z-normalized dataset, which is really close to that of Gaussian Classifiers, but pays of on unbalanced application. For this reason, for next comparison, we will take the raw dataset as representative for Logistic Regression. Again gaussianification and PCA didn’t bring any improvement, instead they lowered model performance and training with re-balanced model (in green) had detrimental effect.</w:t>
       </w:r>
     </w:p>
     <w:p>
@@ -6688,7 +6609,12 @@
         </w:rPr>
       </w:pPr>
       <w:r>
-        <w:rPr/>
+        <w:rPr>
+          <w:rFonts w:cs="Calibri" w:cstheme="minorHAnsi"/>
+          <w:sz w:val="24"/>
+          <w:szCs w:val="24"/>
+          <w:lang w:val="en-US"/>
+        </w:rPr>
       </w:r>
     </w:p>
     <w:p>
@@ -6708,16 +6634,7 @@
           <w:szCs w:val="24"/>
           <w:lang w:val="en-US"/>
         </w:rPr>
-        <w:t xml:space="preserve">Quadratic Log Reg: min DCF for different values of λ </w:t>
-      </w:r>
-      <w:r>
-        <w:rPr>
-          <w:rFonts w:cs="Calibri" w:cstheme="minorHAnsi"/>
-          <w:sz w:val="24"/>
-          <w:szCs w:val="24"/>
-          <w:lang w:val="en-US"/>
-        </w:rPr>
-        <w:t>on the Z-Normalized dataset:</w:t>
+        <w:t>Quadratic Log Reg: min DCF for different values of λ on the Z-Normalized dataset:</w:t>
       </w:r>
     </w:p>
     <w:p>
@@ -6736,12 +6653,7 @@
         <w:t xml:space="preserve"> </w:t>
       </w:r>
       <w:r>
-        <w:rPr>
-          <w:rFonts w:cs="Calibri" w:cstheme="minorHAnsi"/>
-          <w:sz w:val="24"/>
-          <w:szCs w:val="24"/>
-          <w:lang w:val="en-US"/>
-        </w:rPr>
+        <w:rPr/>
         <w:drawing>
           <wp:inline distT="0" distB="0" distL="0" distR="0">
             <wp:extent cx="4457065" cy="3342640"/>
@@ -6794,7 +6706,7 @@
           <w:szCs w:val="24"/>
           <w:lang w:val="en-US"/>
         </w:rPr>
-        <w:t xml:space="preserve">We only applied tuning validation on the z-normalized dataset because it proved to be more stable on models for which we don’t know optimal hyper-parameters. For this classifier the optimal   </w:t>
+        <w:t xml:space="preserve">We only applied tuning validation on the z-normalized dataset because it proved to be more stable on models for which we don’t know optimal hyper-parameters. For this classifier the optimal </w:t>
       </w:r>
       <w:r>
         <w:rPr>
@@ -6804,26 +6716,17 @@
           <w:szCs w:val="24"/>
           <w:lang w:val="en-US" w:eastAsia="en-US" w:bidi="ar-SA"/>
         </w:rPr>
-        <w:t>λ appear to be 10-4</w:t>
-      </w:r>
-    </w:p>
-    <w:p>
-      <w:pPr>
-        <w:pStyle w:val="Normal"/>
-        <w:rPr>
-          <w:rFonts w:cs="Calibri" w:cstheme="minorHAnsi"/>
-          <w:sz w:val="24"/>
-          <w:szCs w:val="24"/>
-          <w:lang w:val="en-US"/>
-        </w:rPr>
-      </w:pPr>
-      <w:r>
-        <w:rPr>
-          <w:rFonts w:cs="Calibri" w:cstheme="minorHAnsi"/>
-          <w:sz w:val="24"/>
-          <w:szCs w:val="24"/>
-          <w:lang w:val="en-US"/>
-        </w:rPr>
+        <w:t xml:space="preserve">λ appear to be 10-4. </w:t>
+      </w:r>
+      <w:r>
+        <w:rPr>
+          <w:rFonts w:eastAsia="Calibri" w:cs="Calibri" w:cstheme="minorHAnsi"/>
+          <w:kern w:val="0"/>
+          <w:sz w:val="24"/>
+          <w:szCs w:val="24"/>
+          <w:lang w:val="en-US" w:eastAsia="en-US" w:bidi="ar-SA"/>
+        </w:rPr>
+        <w:t>We analyzed though 5-fold cross-validation also the effect of re-balanced models for unbalanced applications.</w:t>
       </w:r>
     </w:p>
     <w:tbl>
@@ -7200,14 +7103,14 @@
             </w:pPr>
             <w:r>
               <w:rPr>
-                <w:rFonts w:eastAsia="Calibri" w:cs="Calibri" w:cstheme="minorHAnsi"/>
+                <w:rFonts w:eastAsia="Calibri" w:cs="Calibri"/>
                 <w:color w:val="FF0000"/>
                 <w:kern w:val="0"/>
                 <w:sz w:val="22"/>
                 <w:szCs w:val="22"/>
                 <w:lang w:val="it-IT" w:eastAsia="en-US" w:bidi="ar-SA"/>
               </w:rPr>
-              <w:t>0.047</w:t>
+              <w:t>0.120</w:t>
             </w:r>
           </w:p>
         </w:tc>
@@ -7238,7 +7141,7 @@
                 <w:szCs w:val="22"/>
                 <w:lang w:val="it-IT" w:eastAsia="en-US" w:bidi="ar-SA"/>
               </w:rPr>
-              <w:t>0.127</w:t>
+              <w:t>0.323</w:t>
             </w:r>
           </w:p>
         </w:tc>
@@ -7263,10 +7166,17 @@
             </w:pPr>
             <w:r>
               <w:rPr>
-                <w:rFonts w:cs="Calibri"/>
+                <w:rFonts w:cs="Calibri" w:cstheme="minorHAnsi"/>
                 <w:sz w:val="22"/>
               </w:rPr>
-              <w:t>0.125</w:t>
+              <w:t xml:space="preserve"> </w:t>
+            </w:r>
+            <w:r>
+              <w:rPr>
+                <w:rFonts w:cs="Calibri" w:cstheme="minorHAnsi"/>
+                <w:sz w:val="22"/>
+              </w:rPr>
+              <w:t>0.333</w:t>
             </w:r>
           </w:p>
         </w:tc>
@@ -7275,22 +7185,25 @@
         <w:trPr/>
         <w:tc>
           <w:tcPr>
-            <w:tcW w:w="7749" w:type="dxa"/>
-            <w:gridSpan w:val="4"/>
-            <w:tcBorders>
-              <w:left w:val="nil"/>
-              <w:right w:val="nil"/>
-            </w:tcBorders>
-          </w:tcPr>
-          <w:p>
-            <w:pPr>
-              <w:pStyle w:val="Normal"/>
-              <w:widowControl w:val="false"/>
-              <w:suppressAutoHyphens w:val="true"/>
-              <w:spacing w:lineRule="auto" w:line="240" w:before="0" w:after="0"/>
-              <w:jc w:val="center"/>
+            <w:tcW w:w="3437" w:type="dxa"/>
+            <w:tcBorders>
+              <w:top w:val="nil"/>
+              <w:left w:val="nil"/>
+              <w:right w:val="nil"/>
+            </w:tcBorders>
+          </w:tcPr>
+          <w:p>
+            <w:pPr>
+              <w:pStyle w:val="Normal"/>
+              <w:widowControl w:val="false"/>
+              <w:suppressAutoHyphens w:val="true"/>
+              <w:spacing w:lineRule="auto" w:line="240" w:before="0" w:after="0"/>
+              <w:jc w:val="left"/>
               <w:rPr>
                 <w:rFonts w:cs="Calibri" w:cstheme="minorHAnsi"/>
+                <w:sz w:val="24"/>
+                <w:szCs w:val="24"/>
+                <w:lang w:val="en-US"/>
               </w:rPr>
             </w:pPr>
             <w:r>
@@ -7301,7 +7214,143 @@
                 <w:szCs w:val="24"/>
                 <w:lang w:val="en-US" w:eastAsia="en-US" w:bidi="ar-SA"/>
               </w:rPr>
-              <w:t>Z-normalized</w:t>
+              <w:t>Log Reg (λ = 10</w:t>
+            </w:r>
+            <w:r>
+              <w:rPr>
+                <w:rFonts w:eastAsia="Calibri" w:cs="Calibri" w:cstheme="minorHAnsi"/>
+                <w:kern w:val="0"/>
+                <w:sz w:val="24"/>
+                <w:szCs w:val="24"/>
+                <w:vertAlign w:val="superscript"/>
+                <w:lang w:val="en-US" w:eastAsia="en-US" w:bidi="ar-SA"/>
+              </w:rPr>
+              <w:t>−4</w:t>
+            </w:r>
+            <w:r>
+              <w:rPr>
+                <w:rFonts w:eastAsia="Calibri" w:cs="Calibri" w:cstheme="minorHAnsi"/>
+                <w:kern w:val="0"/>
+                <w:sz w:val="24"/>
+                <w:szCs w:val="24"/>
+                <w:lang w:val="en-US" w:eastAsia="en-US" w:bidi="ar-SA"/>
+              </w:rPr>
+              <w:t>, π</w:t>
+            </w:r>
+            <w:r>
+              <w:rPr>
+                <w:rFonts w:eastAsia="Calibri" w:cs="Calibri" w:cstheme="minorHAnsi"/>
+                <w:kern w:val="0"/>
+                <w:sz w:val="24"/>
+                <w:szCs w:val="24"/>
+                <w:vertAlign w:val="subscript"/>
+                <w:lang w:val="en-US" w:eastAsia="en-US" w:bidi="ar-SA"/>
+              </w:rPr>
+              <w:t>T</w:t>
+            </w:r>
+            <w:r>
+              <w:rPr>
+                <w:rFonts w:eastAsia="Calibri" w:cs="Calibri" w:cstheme="minorHAnsi"/>
+                <w:kern w:val="0"/>
+                <w:sz w:val="24"/>
+                <w:szCs w:val="24"/>
+                <w:lang w:val="en-US" w:eastAsia="en-US" w:bidi="ar-SA"/>
+              </w:rPr>
+              <w:t xml:space="preserve"> = 0.5)</w:t>
+            </w:r>
+          </w:p>
+        </w:tc>
+        <w:tc>
+          <w:tcPr>
+            <w:tcW w:w="1312" w:type="dxa"/>
+            <w:tcBorders>
+              <w:top w:val="nil"/>
+              <w:left w:val="nil"/>
+              <w:right w:val="nil"/>
+            </w:tcBorders>
+          </w:tcPr>
+          <w:p>
+            <w:pPr>
+              <w:pStyle w:val="Normal"/>
+              <w:widowControl w:val="false"/>
+              <w:suppressAutoHyphens w:val="true"/>
+              <w:spacing w:lineRule="auto" w:line="240" w:before="0" w:after="0"/>
+              <w:jc w:val="center"/>
+              <w:rPr>
+                <w:color w:val="auto"/>
+              </w:rPr>
+            </w:pPr>
+            <w:r>
+              <w:rPr>
+                <w:rFonts w:eastAsia="Calibri" w:cs="Calibri" w:cstheme="minorHAnsi"/>
+                <w:color w:val="auto"/>
+                <w:kern w:val="0"/>
+                <w:sz w:val="22"/>
+                <w:szCs w:val="22"/>
+                <w:lang w:val="it-IT" w:eastAsia="en-US" w:bidi="ar-SA"/>
+              </w:rPr>
+              <w:t>0.047</w:t>
+            </w:r>
+          </w:p>
+        </w:tc>
+        <w:tc>
+          <w:tcPr>
+            <w:tcW w:w="1413" w:type="dxa"/>
+            <w:tcBorders>
+              <w:top w:val="nil"/>
+              <w:left w:val="nil"/>
+              <w:right w:val="nil"/>
+            </w:tcBorders>
+          </w:tcPr>
+          <w:p>
+            <w:pPr>
+              <w:pStyle w:val="Normal"/>
+              <w:widowControl w:val="false"/>
+              <w:suppressAutoHyphens w:val="true"/>
+              <w:spacing w:lineRule="auto" w:line="240" w:before="0" w:after="0"/>
+              <w:jc w:val="center"/>
+              <w:rPr>
+                <w:rFonts w:cs="Calibri" w:cstheme="minorHAnsi"/>
+              </w:rPr>
+            </w:pPr>
+            <w:r>
+              <w:rPr>
+                <w:rFonts w:eastAsia="Calibri" w:cs="Calibri" w:cstheme="minorHAnsi"/>
+                <w:kern w:val="0"/>
+                <w:sz w:val="22"/>
+                <w:szCs w:val="22"/>
+                <w:lang w:val="it-IT" w:eastAsia="en-US" w:bidi="ar-SA"/>
+              </w:rPr>
+              <w:t>0.127</w:t>
+            </w:r>
+          </w:p>
+        </w:tc>
+        <w:tc>
+          <w:tcPr>
+            <w:tcW w:w="1587" w:type="dxa"/>
+            <w:tcBorders>
+              <w:top w:val="nil"/>
+              <w:left w:val="nil"/>
+              <w:right w:val="nil"/>
+            </w:tcBorders>
+          </w:tcPr>
+          <w:p>
+            <w:pPr>
+              <w:pStyle w:val="Normal"/>
+              <w:widowControl w:val="false"/>
+              <w:suppressAutoHyphens w:val="true"/>
+              <w:spacing w:lineRule="auto" w:line="240" w:before="0" w:after="0"/>
+              <w:jc w:val="center"/>
+              <w:rPr>
+                <w:rFonts w:cs="Calibri" w:cstheme="minorHAnsi"/>
+              </w:rPr>
+            </w:pPr>
+            <w:r>
+              <w:rPr>
+                <w:rFonts w:cs="Calibri"/>
+                <w:sz w:val="22"/>
+              </w:rPr>
+              <w:t>0.125</w:t>
             </w:r>
           </w:p>
         </w:tc>
@@ -7310,6 +7359,41 @@
         <w:trPr/>
         <w:tc>
           <w:tcPr>
+            <w:tcW w:w="7749" w:type="dxa"/>
+            <w:gridSpan w:val="4"/>
+            <w:tcBorders>
+              <w:left w:val="nil"/>
+              <w:right w:val="nil"/>
+            </w:tcBorders>
+          </w:tcPr>
+          <w:p>
+            <w:pPr>
+              <w:pStyle w:val="Normal"/>
+              <w:widowControl w:val="false"/>
+              <w:suppressAutoHyphens w:val="true"/>
+              <w:spacing w:lineRule="auto" w:line="240" w:before="0" w:after="0"/>
+              <w:jc w:val="center"/>
+              <w:rPr>
+                <w:rFonts w:cs="Calibri" w:cstheme="minorHAnsi"/>
+              </w:rPr>
+            </w:pPr>
+            <w:r>
+              <w:rPr>
+                <w:rFonts w:eastAsia="Calibri" w:cs="Calibri" w:cstheme="minorHAnsi"/>
+                <w:kern w:val="0"/>
+                <w:sz w:val="24"/>
+                <w:szCs w:val="24"/>
+                <w:lang w:val="en-US" w:eastAsia="en-US" w:bidi="ar-SA"/>
+              </w:rPr>
+              <w:t>Z-normalized</w:t>
+            </w:r>
+          </w:p>
+        </w:tc>
+      </w:tr>
+      <w:tr>
+        <w:trPr/>
+        <w:tc>
+          <w:tcPr>
             <w:tcW w:w="3437" w:type="dxa"/>
             <w:tcBorders>
               <w:left w:val="nil"/>
@@ -7400,20 +7484,19 @@
               <w:spacing w:lineRule="auto" w:line="240" w:before="0" w:after="0"/>
               <w:jc w:val="center"/>
               <w:rPr>
-                <w:rFonts w:cs="Calibri"/>
-                <w:color w:val="2A6099"/>
+                <w:color w:val="FF0000"/>
               </w:rPr>
             </w:pPr>
             <w:r>
               <w:rPr>
                 <w:rFonts w:eastAsia="Calibri" w:cs="Calibri" w:cstheme="minorHAnsi"/>
-                <w:color w:val="2A6099"/>
+                <w:color w:val="FF0000"/>
                 <w:kern w:val="0"/>
                 <w:sz w:val="22"/>
                 <w:szCs w:val="22"/>
                 <w:lang w:val="it-IT" w:eastAsia="en-US" w:bidi="ar-SA"/>
               </w:rPr>
-              <w:t>0.046</w:t>
+              <w:t>0.052</w:t>
             </w:r>
           </w:p>
         </w:tc>
@@ -7444,7 +7527,7 @@
                 <w:szCs w:val="22"/>
                 <w:lang w:val="it-IT" w:eastAsia="en-US" w:bidi="ar-SA"/>
               </w:rPr>
-              <w:t>0.136</w:t>
+              <w:t>0.150</w:t>
             </w:r>
           </w:p>
         </w:tc>
@@ -7469,10 +7552,10 @@
             </w:pPr>
             <w:r>
               <w:rPr>
-                <w:rFonts w:cs="Calibri"/>
+                <w:rFonts w:cs="Calibri" w:cstheme="minorHAnsi"/>
                 <w:sz w:val="22"/>
               </w:rPr>
-              <w:t>0.129</w:t>
+              <w:t>0.139</w:t>
             </w:r>
           </w:p>
         </w:tc>
@@ -7481,9 +7564,134 @@
         <w:trPr/>
         <w:tc>
           <w:tcPr>
-            <w:tcW w:w="7749" w:type="dxa"/>
-            <w:gridSpan w:val="4"/>
-            <w:tcBorders>
+            <w:tcW w:w="3437" w:type="dxa"/>
+            <w:tcBorders>
+              <w:top w:val="nil"/>
+              <w:left w:val="nil"/>
+              <w:right w:val="nil"/>
+            </w:tcBorders>
+          </w:tcPr>
+          <w:p>
+            <w:pPr>
+              <w:pStyle w:val="Normal"/>
+              <w:widowControl w:val="false"/>
+              <w:suppressAutoHyphens w:val="true"/>
+              <w:spacing w:lineRule="auto" w:line="240" w:before="0" w:after="0"/>
+              <w:jc w:val="left"/>
+              <w:rPr>
+                <w:sz w:val="24"/>
+                <w:szCs w:val="24"/>
+              </w:rPr>
+            </w:pPr>
+            <w:r>
+              <w:rPr>
+                <w:rFonts w:eastAsia="Calibri"/>
+                <w:kern w:val="0"/>
+                <w:sz w:val="24"/>
+                <w:szCs w:val="24"/>
+                <w:lang w:eastAsia="en-US" w:bidi="ar-SA"/>
+              </w:rPr>
+              <w:t>QuadLogReg (λ = 10</w:t>
+            </w:r>
+            <w:r>
+              <w:rPr>
+                <w:rFonts w:eastAsia="Calibri"/>
+                <w:kern w:val="0"/>
+                <w:sz w:val="24"/>
+                <w:szCs w:val="24"/>
+                <w:vertAlign w:val="superscript"/>
+                <w:lang w:eastAsia="en-US" w:bidi="ar-SA"/>
+              </w:rPr>
+              <w:t>−4</w:t>
+            </w:r>
+            <w:r>
+              <w:rPr>
+                <w:rFonts w:eastAsia="Calibri"/>
+                <w:kern w:val="0"/>
+                <w:sz w:val="24"/>
+                <w:szCs w:val="24"/>
+                <w:lang w:eastAsia="en-US" w:bidi="ar-SA"/>
+              </w:rPr>
+              <w:t>, π</w:t>
+            </w:r>
+            <w:r>
+              <w:rPr>
+                <w:rFonts w:eastAsia="Calibri"/>
+                <w:kern w:val="0"/>
+                <w:sz w:val="24"/>
+                <w:szCs w:val="24"/>
+                <w:vertAlign w:val="subscript"/>
+                <w:lang w:eastAsia="en-US" w:bidi="ar-SA"/>
+              </w:rPr>
+              <w:t>T</w:t>
+            </w:r>
+            <w:r>
+              <w:rPr>
+                <w:rFonts w:eastAsia="Calibri"/>
+                <w:kern w:val="0"/>
+                <w:sz w:val="24"/>
+                <w:szCs w:val="24"/>
+                <w:lang w:eastAsia="en-US" w:bidi="ar-SA"/>
+              </w:rPr>
+              <w:t xml:space="preserve"> = 0.</w:t>
+            </w:r>
+            <w:r>
+              <w:rPr>
+                <w:rFonts w:eastAsia="Calibri"/>
+                <w:kern w:val="0"/>
+                <w:sz w:val="24"/>
+                <w:szCs w:val="24"/>
+                <w:lang w:eastAsia="en-US" w:bidi="ar-SA"/>
+              </w:rPr>
+              <w:t>1</w:t>
+            </w:r>
+            <w:r>
+              <w:rPr>
+                <w:rFonts w:eastAsia="Calibri"/>
+                <w:kern w:val="0"/>
+                <w:sz w:val="24"/>
+                <w:szCs w:val="24"/>
+                <w:lang w:eastAsia="en-US" w:bidi="ar-SA"/>
+              </w:rPr>
+              <w:t>)</w:t>
+            </w:r>
+          </w:p>
+        </w:tc>
+        <w:tc>
+          <w:tcPr>
+            <w:tcW w:w="1312" w:type="dxa"/>
+            <w:tcBorders>
+              <w:top w:val="nil"/>
+              <w:left w:val="nil"/>
+              <w:right w:val="nil"/>
+            </w:tcBorders>
+          </w:tcPr>
+          <w:p>
+            <w:pPr>
+              <w:pStyle w:val="Normal"/>
+              <w:widowControl w:val="false"/>
+              <w:suppressAutoHyphens w:val="true"/>
+              <w:spacing w:lineRule="auto" w:line="240" w:before="0" w:after="0"/>
+              <w:jc w:val="center"/>
+              <w:rPr>
+                <w:rFonts w:cs="Calibri"/>
+                <w:color w:val="auto"/>
+              </w:rPr>
+            </w:pPr>
+            <w:r>
+              <w:rPr>
+                <w:rFonts w:cs="Calibri"/>
+                <w:color w:val="auto"/>
+              </w:rPr>
+              <w:t>0.055</w:t>
+            </w:r>
+          </w:p>
+        </w:tc>
+        <w:tc>
+          <w:tcPr>
+            <w:tcW w:w="1413" w:type="dxa"/>
+            <w:tcBorders>
+              <w:top w:val="nil"/>
               <w:left w:val="nil"/>
               <w:right w:val="nil"/>
             </w:tcBorders>
@@ -7497,17 +7705,43 @@
               <w:jc w:val="center"/>
               <w:rPr>
                 <w:rFonts w:cs="Calibri" w:cstheme="minorHAnsi"/>
-              </w:rPr>
-            </w:pPr>
-            <w:r>
-              <w:rPr>
-                <w:rFonts w:eastAsia="Calibri" w:cs="Calibri" w:cstheme="minorHAnsi"/>
-                <w:kern w:val="0"/>
-                <w:sz w:val="24"/>
-                <w:szCs w:val="24"/>
-                <w:lang w:val="en-US" w:eastAsia="en-US" w:bidi="ar-SA"/>
-              </w:rPr>
-              <w:t>Guassianized</w:t>
+                <w:color w:val="2A6099"/>
+              </w:rPr>
+            </w:pPr>
+            <w:r>
+              <w:rPr>
+                <w:rFonts w:cs="Calibri" w:cstheme="minorHAnsi"/>
+                <w:color w:val="2A6099"/>
+              </w:rPr>
+              <w:t>0.154</w:t>
+            </w:r>
+          </w:p>
+        </w:tc>
+        <w:tc>
+          <w:tcPr>
+            <w:tcW w:w="1587" w:type="dxa"/>
+            <w:tcBorders>
+              <w:top w:val="nil"/>
+              <w:left w:val="nil"/>
+              <w:right w:val="nil"/>
+            </w:tcBorders>
+          </w:tcPr>
+          <w:p>
+            <w:pPr>
+              <w:pStyle w:val="Normal"/>
+              <w:widowControl w:val="false"/>
+              <w:suppressAutoHyphens w:val="true"/>
+              <w:spacing w:lineRule="auto" w:line="240" w:before="0" w:after="0"/>
+              <w:jc w:val="center"/>
+              <w:rPr>
+                <w:rFonts w:cs="Calibri" w:cstheme="minorHAnsi"/>
+              </w:rPr>
+            </w:pPr>
+            <w:r>
+              <w:rPr>
+                <w:rFonts w:cs="Calibri" w:cstheme="minorHAnsi"/>
+              </w:rPr>
+              <w:t>0.145</w:t>
             </w:r>
           </w:p>
         </w:tc>
@@ -7518,6 +7752,7 @@
           <w:tcPr>
             <w:tcW w:w="3437" w:type="dxa"/>
             <w:tcBorders>
+              <w:top w:val="nil"/>
               <w:left w:val="nil"/>
               <w:right w:val="nil"/>
             </w:tcBorders>
@@ -7530,7 +7765,523 @@
               <w:spacing w:lineRule="auto" w:line="240" w:before="0" w:after="0"/>
               <w:jc w:val="left"/>
               <w:rPr>
+                <w:sz w:val="24"/>
+                <w:szCs w:val="24"/>
+              </w:rPr>
+            </w:pPr>
+            <w:r>
+              <w:rPr>
+                <w:rFonts w:eastAsia="Calibri"/>
+                <w:kern w:val="0"/>
+                <w:sz w:val="24"/>
+                <w:szCs w:val="24"/>
+                <w:lang w:eastAsia="en-US" w:bidi="ar-SA"/>
+              </w:rPr>
+              <w:t>QuadLogReg (λ = 10</w:t>
+            </w:r>
+            <w:r>
+              <w:rPr>
+                <w:rFonts w:eastAsia="Calibri"/>
+                <w:kern w:val="0"/>
+                <w:sz w:val="24"/>
+                <w:szCs w:val="24"/>
+                <w:vertAlign w:val="superscript"/>
+                <w:lang w:eastAsia="en-US" w:bidi="ar-SA"/>
+              </w:rPr>
+              <w:t>−4</w:t>
+            </w:r>
+            <w:r>
+              <w:rPr>
+                <w:rFonts w:eastAsia="Calibri"/>
+                <w:kern w:val="0"/>
+                <w:sz w:val="24"/>
+                <w:szCs w:val="24"/>
+                <w:lang w:eastAsia="en-US" w:bidi="ar-SA"/>
+              </w:rPr>
+              <w:t>, π</w:t>
+            </w:r>
+            <w:r>
+              <w:rPr>
+                <w:rFonts w:eastAsia="Calibri"/>
+                <w:kern w:val="0"/>
+                <w:sz w:val="24"/>
+                <w:szCs w:val="24"/>
+                <w:vertAlign w:val="subscript"/>
+                <w:lang w:eastAsia="en-US" w:bidi="ar-SA"/>
+              </w:rPr>
+              <w:t>T</w:t>
+            </w:r>
+            <w:r>
+              <w:rPr>
+                <w:rFonts w:eastAsia="Calibri"/>
+                <w:kern w:val="0"/>
+                <w:sz w:val="24"/>
+                <w:szCs w:val="24"/>
+                <w:lang w:eastAsia="en-US" w:bidi="ar-SA"/>
+              </w:rPr>
+              <w:t xml:space="preserve"> = 0.</w:t>
+            </w:r>
+            <w:r>
+              <w:rPr>
+                <w:rFonts w:eastAsia="Calibri"/>
+                <w:kern w:val="0"/>
+                <w:sz w:val="24"/>
+                <w:szCs w:val="24"/>
+                <w:lang w:eastAsia="en-US" w:bidi="ar-SA"/>
+              </w:rPr>
+              <w:t>9</w:t>
+            </w:r>
+            <w:r>
+              <w:rPr>
+                <w:rFonts w:eastAsia="Calibri"/>
+                <w:kern w:val="0"/>
+                <w:sz w:val="24"/>
+                <w:szCs w:val="24"/>
+                <w:lang w:eastAsia="en-US" w:bidi="ar-SA"/>
+              </w:rPr>
+              <w:t>)</w:t>
+            </w:r>
+          </w:p>
+        </w:tc>
+        <w:tc>
+          <w:tcPr>
+            <w:tcW w:w="1312" w:type="dxa"/>
+            <w:tcBorders>
+              <w:top w:val="nil"/>
+              <w:left w:val="nil"/>
+              <w:right w:val="nil"/>
+            </w:tcBorders>
+          </w:tcPr>
+          <w:p>
+            <w:pPr>
+              <w:pStyle w:val="Normal"/>
+              <w:widowControl w:val="false"/>
+              <w:suppressAutoHyphens w:val="true"/>
+              <w:spacing w:lineRule="auto" w:line="240" w:before="0" w:after="0"/>
+              <w:jc w:val="center"/>
+              <w:rPr>
+                <w:rFonts w:cs="Calibri"/>
+                <w:color w:val="auto"/>
+              </w:rPr>
+            </w:pPr>
+            <w:r>
+              <w:rPr>
+                <w:rFonts w:cs="Calibri"/>
+                <w:color w:val="auto"/>
+              </w:rPr>
+              <w:t>0.054</w:t>
+            </w:r>
+          </w:p>
+        </w:tc>
+        <w:tc>
+          <w:tcPr>
+            <w:tcW w:w="1413" w:type="dxa"/>
+            <w:tcBorders>
+              <w:top w:val="nil"/>
+              <w:left w:val="nil"/>
+              <w:right w:val="nil"/>
+            </w:tcBorders>
+          </w:tcPr>
+          <w:p>
+            <w:pPr>
+              <w:pStyle w:val="Normal"/>
+              <w:widowControl w:val="false"/>
+              <w:suppressAutoHyphens w:val="true"/>
+              <w:spacing w:lineRule="auto" w:line="240" w:before="0" w:after="0"/>
+              <w:jc w:val="center"/>
+              <w:rPr>
                 <w:rFonts w:cs="Calibri" w:cstheme="minorHAnsi"/>
+              </w:rPr>
+            </w:pPr>
+            <w:r>
+              <w:rPr>
+                <w:rFonts w:cs="Calibri" w:cstheme="minorHAnsi"/>
+              </w:rPr>
+              <w:t>0.148</w:t>
+            </w:r>
+          </w:p>
+        </w:tc>
+        <w:tc>
+          <w:tcPr>
+            <w:tcW w:w="1587" w:type="dxa"/>
+            <w:tcBorders>
+              <w:top w:val="nil"/>
+              <w:left w:val="nil"/>
+              <w:right w:val="nil"/>
+            </w:tcBorders>
+          </w:tcPr>
+          <w:p>
+            <w:pPr>
+              <w:pStyle w:val="Normal"/>
+              <w:widowControl w:val="false"/>
+              <w:suppressAutoHyphens w:val="true"/>
+              <w:spacing w:lineRule="auto" w:line="240" w:before="0" w:after="0"/>
+              <w:jc w:val="center"/>
+              <w:rPr>
+                <w:rFonts w:cs="Calibri" w:cstheme="minorHAnsi"/>
+                <w:color w:val="2A6099"/>
+              </w:rPr>
+            </w:pPr>
+            <w:r>
+              <w:rPr>
+                <w:rFonts w:cs="Calibri" w:cstheme="minorHAnsi"/>
+                <w:color w:val="2A6099"/>
+              </w:rPr>
+              <w:t>0.141</w:t>
+            </w:r>
+          </w:p>
+        </w:tc>
+      </w:tr>
+      <w:tr>
+        <w:trPr/>
+        <w:tc>
+          <w:tcPr>
+            <w:tcW w:w="3437" w:type="dxa"/>
+            <w:tcBorders>
+              <w:top w:val="nil"/>
+              <w:left w:val="nil"/>
+              <w:right w:val="nil"/>
+            </w:tcBorders>
+          </w:tcPr>
+          <w:p>
+            <w:pPr>
+              <w:pStyle w:val="Normal"/>
+              <w:widowControl w:val="false"/>
+              <w:suppressAutoHyphens w:val="true"/>
+              <w:spacing w:lineRule="auto" w:line="240" w:before="0" w:after="0"/>
+              <w:jc w:val="left"/>
+              <w:rPr/>
+            </w:pPr>
+            <w:r>
+              <w:rPr>
+                <w:rFonts w:eastAsia="" w:cs="Calibri" w:cstheme="minorHAnsi" w:eastAsiaTheme="minorEastAsia"/>
+                <w:kern w:val="0"/>
+                <w:sz w:val="24"/>
+                <w:szCs w:val="24"/>
+                <w:lang w:val="en-GB" w:eastAsia="en-US" w:bidi="ar-SA"/>
+              </w:rPr>
+              <w:t>MVG(FullCov)</w:t>
+            </w:r>
+          </w:p>
+        </w:tc>
+        <w:tc>
+          <w:tcPr>
+            <w:tcW w:w="1312" w:type="dxa"/>
+            <w:tcBorders>
+              <w:top w:val="nil"/>
+              <w:left w:val="nil"/>
+              <w:right w:val="nil"/>
+            </w:tcBorders>
+          </w:tcPr>
+          <w:p>
+            <w:pPr>
+              <w:pStyle w:val="Normal"/>
+              <w:widowControl w:val="false"/>
+              <w:suppressAutoHyphens w:val="true"/>
+              <w:spacing w:lineRule="auto" w:line="240" w:before="0" w:after="0"/>
+              <w:jc w:val="center"/>
+              <w:rPr>
+                <w:rFonts w:eastAsia="" w:cs="Calibri" w:cstheme="minorHAnsi" w:eastAsiaTheme="minorEastAsia"/>
+                <w:sz w:val="24"/>
+                <w:szCs w:val="24"/>
+                <w:lang w:val="en-GB"/>
+              </w:rPr>
+            </w:pPr>
+            <w:r>
+              <w:rPr>
+                <w:rFonts w:eastAsia="" w:cs="Calibri" w:cstheme="minorHAnsi" w:eastAsiaTheme="minorEastAsia"/>
+                <w:kern w:val="0"/>
+                <w:sz w:val="24"/>
+                <w:szCs w:val="24"/>
+                <w:lang w:val="en-GB" w:eastAsia="en-US" w:bidi="ar-SA"/>
+              </w:rPr>
+              <w:t>0.048</w:t>
+            </w:r>
+          </w:p>
+        </w:tc>
+        <w:tc>
+          <w:tcPr>
+            <w:tcW w:w="1413" w:type="dxa"/>
+            <w:tcBorders>
+              <w:top w:val="nil"/>
+              <w:left w:val="nil"/>
+              <w:right w:val="nil"/>
+            </w:tcBorders>
+          </w:tcPr>
+          <w:p>
+            <w:pPr>
+              <w:pStyle w:val="Normal"/>
+              <w:widowControl w:val="false"/>
+              <w:suppressAutoHyphens w:val="true"/>
+              <w:spacing w:lineRule="auto" w:line="240" w:before="0" w:after="0"/>
+              <w:jc w:val="center"/>
+              <w:rPr>
+                <w:rFonts w:eastAsia="" w:cs="Calibri" w:cstheme="minorHAnsi" w:eastAsiaTheme="minorEastAsia"/>
+                <w:sz w:val="24"/>
+                <w:szCs w:val="24"/>
+                <w:lang w:val="en-GB"/>
+              </w:rPr>
+            </w:pPr>
+            <w:r>
+              <w:rPr>
+                <w:rFonts w:eastAsia="" w:cs="Calibri" w:cstheme="minorHAnsi" w:eastAsiaTheme="minorEastAsia"/>
+                <w:kern w:val="0"/>
+                <w:sz w:val="24"/>
+                <w:szCs w:val="24"/>
+                <w:lang w:val="en-GB" w:eastAsia="en-US" w:bidi="ar-SA"/>
+              </w:rPr>
+              <w:t>0.125</w:t>
+            </w:r>
+          </w:p>
+        </w:tc>
+        <w:tc>
+          <w:tcPr>
+            <w:tcW w:w="1587" w:type="dxa"/>
+            <w:tcBorders>
+              <w:top w:val="nil"/>
+              <w:left w:val="nil"/>
+              <w:right w:val="nil"/>
+            </w:tcBorders>
+          </w:tcPr>
+          <w:p>
+            <w:pPr>
+              <w:pStyle w:val="Normal"/>
+              <w:widowControl w:val="false"/>
+              <w:suppressAutoHyphens w:val="true"/>
+              <w:spacing w:lineRule="auto" w:line="240" w:before="0" w:after="0"/>
+              <w:jc w:val="center"/>
+              <w:rPr>
+                <w:rFonts w:eastAsia="" w:cs="Calibri" w:cstheme="minorHAnsi" w:eastAsiaTheme="minorEastAsia"/>
+                <w:sz w:val="24"/>
+                <w:szCs w:val="24"/>
+                <w:lang w:val="en-GB"/>
+              </w:rPr>
+            </w:pPr>
+            <w:r>
+              <w:rPr>
+                <w:rFonts w:eastAsia="" w:cs="Calibri"/>
+                <w:sz w:val="24"/>
+                <w:szCs w:val="24"/>
+                <w:lang w:val="en-GB"/>
+              </w:rPr>
+              <w:t>0.124</w:t>
+            </w:r>
+          </w:p>
+        </w:tc>
+      </w:tr>
+      <w:tr>
+        <w:trPr/>
+        <w:tc>
+          <w:tcPr>
+            <w:tcW w:w="7749" w:type="dxa"/>
+            <w:gridSpan w:val="4"/>
+            <w:tcBorders>
+              <w:left w:val="nil"/>
+              <w:right w:val="nil"/>
+            </w:tcBorders>
+          </w:tcPr>
+          <w:p>
+            <w:pPr>
+              <w:pStyle w:val="Normal"/>
+              <w:widowControl w:val="false"/>
+              <w:suppressAutoHyphens w:val="true"/>
+              <w:spacing w:lineRule="auto" w:line="240" w:before="0" w:after="0"/>
+              <w:jc w:val="center"/>
+              <w:rPr>
+                <w:rFonts w:cs="Calibri" w:cstheme="minorHAnsi"/>
+              </w:rPr>
+            </w:pPr>
+            <w:r>
+              <w:rPr>
+                <w:rFonts w:eastAsia="Calibri" w:cs="Calibri" w:cstheme="minorHAnsi"/>
+                <w:kern w:val="0"/>
+                <w:sz w:val="24"/>
+                <w:szCs w:val="24"/>
+                <w:lang w:val="en-US" w:eastAsia="en-US" w:bidi="ar-SA"/>
+              </w:rPr>
+              <w:t>Guassianized</w:t>
+            </w:r>
+          </w:p>
+        </w:tc>
+      </w:tr>
+      <w:tr>
+        <w:trPr/>
+        <w:tc>
+          <w:tcPr>
+            <w:tcW w:w="3437" w:type="dxa"/>
+            <w:tcBorders>
+              <w:left w:val="nil"/>
+              <w:right w:val="nil"/>
+            </w:tcBorders>
+          </w:tcPr>
+          <w:p>
+            <w:pPr>
+              <w:pStyle w:val="Normal"/>
+              <w:widowControl w:val="false"/>
+              <w:suppressAutoHyphens w:val="true"/>
+              <w:spacing w:lineRule="auto" w:line="240" w:before="0" w:after="0"/>
+              <w:jc w:val="left"/>
+              <w:rPr>
+                <w:sz w:val="24"/>
+                <w:szCs w:val="24"/>
+              </w:rPr>
+            </w:pPr>
+            <w:r>
+              <w:rPr>
+                <w:rFonts w:eastAsia="Calibri"/>
+                <w:kern w:val="0"/>
+                <w:sz w:val="24"/>
+                <w:szCs w:val="24"/>
+                <w:lang w:eastAsia="en-US" w:bidi="ar-SA"/>
+              </w:rPr>
+              <w:t>QuadLogReg (λ = 10</w:t>
+            </w:r>
+            <w:r>
+              <w:rPr>
+                <w:rFonts w:eastAsia="Calibri"/>
+                <w:kern w:val="0"/>
+                <w:sz w:val="24"/>
+                <w:szCs w:val="24"/>
+                <w:vertAlign w:val="superscript"/>
+                <w:lang w:eastAsia="en-US" w:bidi="ar-SA"/>
+              </w:rPr>
+              <w:t>−4</w:t>
+            </w:r>
+            <w:r>
+              <w:rPr>
+                <w:rFonts w:eastAsia="Calibri"/>
+                <w:kern w:val="0"/>
+                <w:sz w:val="24"/>
+                <w:szCs w:val="24"/>
+                <w:lang w:eastAsia="en-US" w:bidi="ar-SA"/>
+              </w:rPr>
+              <w:t>, π</w:t>
+            </w:r>
+            <w:r>
+              <w:rPr>
+                <w:rFonts w:eastAsia="Calibri"/>
+                <w:kern w:val="0"/>
+                <w:sz w:val="24"/>
+                <w:szCs w:val="24"/>
+                <w:vertAlign w:val="subscript"/>
+                <w:lang w:eastAsia="en-US" w:bidi="ar-SA"/>
+              </w:rPr>
+              <w:t>T</w:t>
+            </w:r>
+            <w:r>
+              <w:rPr>
+                <w:rFonts w:eastAsia="Calibri"/>
+                <w:kern w:val="0"/>
+                <w:sz w:val="24"/>
+                <w:szCs w:val="24"/>
+                <w:lang w:eastAsia="en-US" w:bidi="ar-SA"/>
+              </w:rPr>
+              <w:t xml:space="preserve"> = 0.5)</w:t>
+            </w:r>
+          </w:p>
+        </w:tc>
+        <w:tc>
+          <w:tcPr>
+            <w:tcW w:w="1312" w:type="dxa"/>
+            <w:tcBorders>
+              <w:left w:val="nil"/>
+              <w:right w:val="nil"/>
+            </w:tcBorders>
+          </w:tcPr>
+          <w:p>
+            <w:pPr>
+              <w:pStyle w:val="Normal"/>
+              <w:widowControl w:val="false"/>
+              <w:suppressAutoHyphens w:val="true"/>
+              <w:spacing w:lineRule="auto" w:line="240" w:before="0" w:after="0"/>
+              <w:jc w:val="center"/>
+              <w:rPr>
+                <w:rFonts w:cs="Calibri" w:cstheme="minorHAnsi"/>
+              </w:rPr>
+            </w:pPr>
+            <w:r>
+              <w:rPr>
+                <w:rFonts w:cs="Calibri" w:cstheme="minorHAnsi"/>
+              </w:rPr>
+              <w:t>0.057</w:t>
+            </w:r>
+          </w:p>
+        </w:tc>
+        <w:tc>
+          <w:tcPr>
+            <w:tcW w:w="1413" w:type="dxa"/>
+            <w:tcBorders>
+              <w:left w:val="nil"/>
+              <w:right w:val="nil"/>
+            </w:tcBorders>
+          </w:tcPr>
+          <w:p>
+            <w:pPr>
+              <w:pStyle w:val="Normal"/>
+              <w:widowControl w:val="false"/>
+              <w:suppressAutoHyphens w:val="true"/>
+              <w:spacing w:lineRule="auto" w:line="240" w:before="0" w:after="0"/>
+              <w:jc w:val="center"/>
+              <w:rPr>
+                <w:rFonts w:cs="Calibri" w:cstheme="minorHAnsi"/>
+              </w:rPr>
+            </w:pPr>
+            <w:r>
+              <w:rPr>
+                <w:rFonts w:cs="Calibri" w:cstheme="minorHAnsi"/>
+              </w:rPr>
+              <w:t>0.161</w:t>
+            </w:r>
+          </w:p>
+        </w:tc>
+        <w:tc>
+          <w:tcPr>
+            <w:tcW w:w="1587" w:type="dxa"/>
+            <w:tcBorders>
+              <w:left w:val="nil"/>
+              <w:right w:val="nil"/>
+            </w:tcBorders>
+          </w:tcPr>
+          <w:p>
+            <w:pPr>
+              <w:pStyle w:val="Normal"/>
+              <w:widowControl w:val="false"/>
+              <w:suppressAutoHyphens w:val="true"/>
+              <w:spacing w:lineRule="auto" w:line="240" w:before="0" w:after="0"/>
+              <w:jc w:val="center"/>
+              <w:rPr>
+                <w:rFonts w:cs="Calibri" w:cstheme="minorHAnsi"/>
+              </w:rPr>
+            </w:pPr>
+            <w:r>
+              <w:rPr>
+                <w:rFonts w:cs="Calibri" w:cstheme="minorHAnsi"/>
+              </w:rPr>
+              <w:t>0.167</w:t>
+            </w:r>
+          </w:p>
+        </w:tc>
+      </w:tr>
+      <w:tr>
+        <w:trPr/>
+        <w:tc>
+          <w:tcPr>
+            <w:tcW w:w="3437" w:type="dxa"/>
+            <w:tcBorders>
+              <w:top w:val="nil"/>
+              <w:left w:val="nil"/>
+              <w:right w:val="nil"/>
+            </w:tcBorders>
+          </w:tcPr>
+          <w:p>
+            <w:pPr>
+              <w:pStyle w:val="Normal"/>
+              <w:widowControl w:val="false"/>
+              <w:suppressAutoHyphens w:val="true"/>
+              <w:spacing w:lineRule="auto" w:line="240" w:before="0" w:after="0"/>
+              <w:jc w:val="left"/>
+              <w:rPr>
+                <w:rFonts w:cs="Calibri" w:cstheme="minorHAnsi"/>
                 <w:sz w:val="24"/>
                 <w:szCs w:val="24"/>
                 <w:lang w:val="en-US"/>
@@ -7544,7 +8295,7 @@
                 <w:szCs w:val="24"/>
                 <w:lang w:val="en-US" w:eastAsia="en-US" w:bidi="ar-SA"/>
               </w:rPr>
-              <w:t>QuadLogReg (λ = 10</w:t>
+              <w:t>Log Reg (λ = 10</w:t>
             </w:r>
             <w:r>
               <w:rPr>
@@ -7594,6 +8345,7 @@
           <w:tcPr>
             <w:tcW w:w="1312" w:type="dxa"/>
             <w:tcBorders>
+              <w:top w:val="nil"/>
               <w:left w:val="nil"/>
               <w:right w:val="nil"/>
             </w:tcBorders>
@@ -7625,6 +8377,7 @@
           <w:tcPr>
             <w:tcW w:w="1413" w:type="dxa"/>
             <w:tcBorders>
+              <w:top w:val="nil"/>
               <w:left w:val="nil"/>
               <w:right w:val="nil"/>
             </w:tcBorders>
@@ -7656,6 +8409,7 @@
           <w:tcPr>
             <w:tcW w:w="1587" w:type="dxa"/>
             <w:tcBorders>
+              <w:top w:val="nil"/>
               <w:left w:val="nil"/>
               <w:right w:val="nil"/>
             </w:tcBorders>
@@ -7761,6 +8515,171 @@
                 <w:lang w:eastAsia="en-US" w:bidi="ar-SA"/>
               </w:rPr>
               <w:t xml:space="preserve"> (λ = 10</w:t>
+            </w:r>
+            <w:r>
+              <w:rPr>
+                <w:rFonts w:eastAsia="Calibri"/>
+                <w:kern w:val="0"/>
+                <w:sz w:val="24"/>
+                <w:szCs w:val="24"/>
+                <w:vertAlign w:val="superscript"/>
+                <w:lang w:eastAsia="en-US" w:bidi="ar-SA"/>
+              </w:rPr>
+              <w:t>−4</w:t>
+            </w:r>
+            <w:r>
+              <w:rPr>
+                <w:rFonts w:eastAsia="Calibri"/>
+                <w:kern w:val="0"/>
+                <w:sz w:val="24"/>
+                <w:szCs w:val="24"/>
+                <w:lang w:eastAsia="en-US" w:bidi="ar-SA"/>
+              </w:rPr>
+              <w:t>, π</w:t>
+            </w:r>
+            <w:r>
+              <w:rPr>
+                <w:rFonts w:eastAsia="Calibri"/>
+                <w:kern w:val="0"/>
+                <w:sz w:val="24"/>
+                <w:szCs w:val="24"/>
+                <w:vertAlign w:val="subscript"/>
+                <w:lang w:eastAsia="en-US" w:bidi="ar-SA"/>
+              </w:rPr>
+              <w:t>T</w:t>
+            </w:r>
+            <w:r>
+              <w:rPr>
+                <w:rFonts w:eastAsia="Calibri"/>
+                <w:kern w:val="0"/>
+                <w:sz w:val="24"/>
+                <w:szCs w:val="24"/>
+                <w:lang w:eastAsia="en-US" w:bidi="ar-SA"/>
+              </w:rPr>
+              <w:t xml:space="preserve"> = 0.5)</w:t>
+            </w:r>
+          </w:p>
+        </w:tc>
+        <w:tc>
+          <w:tcPr>
+            <w:tcW w:w="1312" w:type="dxa"/>
+            <w:tcBorders>
+              <w:top w:val="nil"/>
+              <w:left w:val="nil"/>
+              <w:right w:val="nil"/>
+            </w:tcBorders>
+          </w:tcPr>
+          <w:p>
+            <w:pPr>
+              <w:pStyle w:val="Normal"/>
+              <w:widowControl w:val="false"/>
+              <w:suppressAutoHyphens w:val="true"/>
+              <w:spacing w:lineRule="auto" w:line="240" w:before="0" w:after="0"/>
+              <w:jc w:val="center"/>
+              <w:rPr>
+                <w:rFonts w:cs="Calibri" w:cstheme="minorHAnsi"/>
+              </w:rPr>
+            </w:pPr>
+            <w:r>
+              <w:rPr>
+                <w:rFonts w:cs="Calibri" w:cstheme="minorHAnsi"/>
+                <w:sz w:val="22"/>
+              </w:rPr>
+              <w:t>0.092</w:t>
+            </w:r>
+          </w:p>
+        </w:tc>
+        <w:tc>
+          <w:tcPr>
+            <w:tcW w:w="1413" w:type="dxa"/>
+            <w:tcBorders>
+              <w:top w:val="nil"/>
+              <w:left w:val="nil"/>
+              <w:right w:val="nil"/>
+            </w:tcBorders>
+          </w:tcPr>
+          <w:p>
+            <w:pPr>
+              <w:pStyle w:val="Normal"/>
+              <w:widowControl w:val="false"/>
+              <w:suppressAutoHyphens w:val="true"/>
+              <w:spacing w:lineRule="auto" w:line="240" w:before="0" w:after="0"/>
+              <w:jc w:val="center"/>
+              <w:rPr>
+                <w:rFonts w:cs="Calibri" w:cstheme="minorHAnsi"/>
+              </w:rPr>
+            </w:pPr>
+            <w:r>
+              <w:rPr>
+                <w:rFonts w:cs="Calibri" w:cstheme="minorHAnsi"/>
+                <w:sz w:val="22"/>
+              </w:rPr>
+              <w:t>0.256</w:t>
+            </w:r>
+          </w:p>
+        </w:tc>
+        <w:tc>
+          <w:tcPr>
+            <w:tcW w:w="1587" w:type="dxa"/>
+            <w:tcBorders>
+              <w:top w:val="nil"/>
+              <w:left w:val="nil"/>
+              <w:right w:val="nil"/>
+            </w:tcBorders>
+          </w:tcPr>
+          <w:p>
+            <w:pPr>
+              <w:pStyle w:val="Normal"/>
+              <w:widowControl w:val="false"/>
+              <w:suppressAutoHyphens w:val="true"/>
+              <w:spacing w:lineRule="auto" w:line="240" w:before="0" w:after="0"/>
+              <w:jc w:val="center"/>
+              <w:rPr>
+                <w:rFonts w:cs="Calibri" w:cstheme="minorHAnsi"/>
+              </w:rPr>
+            </w:pPr>
+            <w:r>
+              <w:rPr>
+                <w:rFonts w:cs="Calibri" w:cstheme="minorHAnsi"/>
+                <w:sz w:val="22"/>
+              </w:rPr>
+              <w:t>0.224</w:t>
+            </w:r>
+          </w:p>
+        </w:tc>
+      </w:tr>
+      <w:tr>
+        <w:trPr/>
+        <w:tc>
+          <w:tcPr>
+            <w:tcW w:w="3437" w:type="dxa"/>
+            <w:tcBorders>
+              <w:top w:val="nil"/>
+              <w:left w:val="nil"/>
+              <w:right w:val="nil"/>
+            </w:tcBorders>
+          </w:tcPr>
+          <w:p>
+            <w:pPr>
+              <w:pStyle w:val="Normal"/>
+              <w:widowControl w:val="false"/>
+              <w:suppressAutoHyphens w:val="true"/>
+              <w:spacing w:lineRule="auto" w:line="240" w:before="0" w:after="0"/>
+              <w:jc w:val="left"/>
+              <w:rPr>
+                <w:sz w:val="24"/>
+                <w:szCs w:val="24"/>
+              </w:rPr>
+            </w:pPr>
+            <w:r>
+              <w:rPr>
+                <w:rFonts w:eastAsia="Calibri"/>
+                <w:kern w:val="0"/>
+                <w:sz w:val="24"/>
+                <w:szCs w:val="24"/>
+                <w:lang w:eastAsia="en-US" w:bidi="ar-SA"/>
+              </w:rPr>
+              <w:t>Log Reg (λ = 10</w:t>
             </w:r>
             <w:r>
               <w:rPr>
@@ -7912,6 +8831,46 @@
           <w:szCs w:val="24"/>
           <w:lang w:val="en-US"/>
         </w:rPr>
+        <w:t xml:space="preserve">The first thing we denote is that Z-normalized dataset had a positive impact on this classifier with respect to raw features, while re-balancing led to worse results even on unbalanced applications. Although gaussianification brought worse results, PCA appeared to be helpful for this model against its linear counterpart, but still this two pre-processing steps didn’t improve models results. </w:t>
+      </w:r>
+    </w:p>
+    <w:p>
+      <w:pPr>
+        <w:pStyle w:val="Normal"/>
+        <w:rPr>
+          <w:rFonts w:cs="Calibri" w:cstheme="minorHAnsi"/>
+          <w:sz w:val="24"/>
+          <w:szCs w:val="24"/>
+          <w:lang w:val="en-US"/>
+        </w:rPr>
+      </w:pPr>
+      <w:r>
+        <w:rPr>
+          <w:rFonts w:cs="Calibri" w:cstheme="minorHAnsi"/>
+          <w:sz w:val="24"/>
+          <w:szCs w:val="24"/>
+          <w:lang w:val="en-US"/>
+        </w:rPr>
+        <w:t>In conclusion the quadratic Logistic regression doesn’t seem to be a good model, with respect to the previous, but this could be because it seems that linear separation rules fits better for this dataset. In fact, linear Log Reg performs better than quadratic and even MVG with full covariance, which should be a quadratic model, resulted in being close to tied.</w:t>
+      </w:r>
+    </w:p>
+    <w:p>
+      <w:pPr>
+        <w:pStyle w:val="Normal"/>
+        <w:rPr>
+          <w:rFonts w:cs="Calibri" w:cstheme="minorHAnsi"/>
+          <w:sz w:val="24"/>
+          <w:szCs w:val="24"/>
+          <w:lang w:val="en-US"/>
+        </w:rPr>
+      </w:pPr>
+      <w:r>
+        <w:rPr>
+          <w:rFonts w:cs="Calibri" w:cstheme="minorHAnsi"/>
+          <w:sz w:val="24"/>
+          <w:szCs w:val="24"/>
+          <w:lang w:val="en-US"/>
+        </w:rPr>
         <w:t>Here we can see a Bayes error plot with normalized minimum Detection Cost Function, to show how much and where the Logistic Regression model performs with respect to MVG.</w:t>
       </w:r>
     </w:p>
@@ -7927,12 +8886,17 @@
         </w:rPr>
       </w:pPr>
       <w:r>
-        <w:rPr/>
+        <w:rPr>
+          <w:rFonts w:cs="Calibri" w:cstheme="minorHAnsi"/>
+          <w:sz w:val="24"/>
+          <w:szCs w:val="24"/>
+          <w:lang w:val="en-US"/>
+        </w:rPr>
         <w:drawing>
           <wp:inline distT="0" distB="0" distL="0" distR="0">
-            <wp:extent cx="4679950" cy="3513455"/>
+            <wp:extent cx="4545965" cy="3409315"/>
             <wp:effectExtent l="0" t="0" r="0" b="0"/>
-            <wp:docPr id="34" name="Immagine 48" descr=""/>
+            <wp:docPr id="34" name="Immagine34" descr=""/>
             <wp:cNvGraphicFramePr>
               <a:graphicFrameLocks xmlns:a="http://schemas.openxmlformats.org/drawingml/2006/main" noChangeAspect="1"/>
             </wp:cNvGraphicFramePr>
@@ -7940,7 +8904,7 @@
               <a:graphicData uri="http://schemas.openxmlformats.org/drawingml/2006/picture">
                 <pic:pic xmlns:pic="http://schemas.openxmlformats.org/drawingml/2006/picture">
                   <pic:nvPicPr>
-                    <pic:cNvPr id="34" name="Immagine 48" descr=""/>
+                    <pic:cNvPr id="34" name="Immagine34" descr=""/>
                     <pic:cNvPicPr>
                       <a:picLocks noChangeAspect="1" noChangeArrowheads="1"/>
                     </pic:cNvPicPr>
@@ -7954,7 +8918,7 @@
                   <pic:spPr bwMode="auto">
                     <a:xfrm>
                       <a:off x="0" y="0"/>
-                      <a:ext cx="4679950" cy="3513455"/>
+                      <a:ext cx="4545965" cy="3409315"/>
                     </a:xfrm>
                     <a:prstGeom prst="rect">
                       <a:avLst/>
@@ -7970,12 +8934,8 @@
     <w:p>
       <w:pPr>
         <w:pStyle w:val="Normal"/>
-        <w:rPr>
-          <w:rFonts w:eastAsia="" w:cs="Calibri" w:cstheme="minorHAnsi" w:eastAsiaTheme="minorEastAsia"/>
-          <w:sz w:val="24"/>
-          <w:szCs w:val="24"/>
-          <w:lang w:val="en-GB"/>
-        </w:rPr>
+        <w:jc w:val="left"/>
+        <w:rPr/>
       </w:pPr>
       <w:r>
         <w:rPr>
@@ -7984,10 +8944,15 @@
           <w:szCs w:val="24"/>
           <w:lang w:val="en-US"/>
         </w:rPr>
-        <w:t xml:space="preserve">These results encourage the idea that separation surfaces are linear, in fact the two models behave almost equally, despite the logistic Regression having an already optimal threshold (embedded in regularization of the objective function). Tied covariances, instead, needs some more tweaking. Finally, application seems to handle better low </w:t>
-      </w:r>
-      <w:r>
-        <w:rPr/>
+        <w:t xml:space="preserve">The two models behaves almost the same on minDCF metrics, with the Tied MVG slightly better on higher </w:t>
+      </w:r>
+      <w:r>
+        <w:rPr>
+          <w:rFonts w:cs="Calibri" w:cstheme="minorHAnsi"/>
+          <w:sz w:val="24"/>
+          <w:szCs w:val="24"/>
+          <w:lang w:val="en-US"/>
+        </w:rPr>
       </w:r>
       <m:oMath xmlns:m="http://schemas.openxmlformats.org/officeDocument/2006/math">
         <m:acc>
@@ -8006,33 +8971,12 @@
       </m:oMath>
       <w:r>
         <w:rPr>
-          <w:rFonts w:eastAsia="" w:cs="Calibri" w:cstheme="minorHAnsi" w:eastAsiaTheme="minorEastAsia"/>
-          <w:sz w:val="24"/>
-          <w:szCs w:val="24"/>
-          <w:lang w:val="en-GB"/>
-        </w:rPr>
-        <w:t xml:space="preserve">, a behaviour that we will not change since it is the kind of priors we expect while recognising Pulsar (rare </w:t>
-      </w:r>
-      <w:r>
-        <w:rPr>
-          <w:rStyle w:val="Enfasi"/>
           <w:rFonts w:cs="Calibri" w:cstheme="minorHAnsi"/>
-          <w:i w:val="false"/>
-          <w:iCs w:val="false"/>
-          <w:sz w:val="24"/>
-          <w:szCs w:val="24"/>
-          <w:lang w:val="en-GB"/>
-        </w:rPr>
-        <w:t>celestial object</w:t>
-      </w:r>
-      <w:r>
-        <w:rPr>
-          <w:rFonts w:eastAsia="" w:cs="Calibri" w:cstheme="minorHAnsi" w:eastAsiaTheme="minorEastAsia"/>
-          <w:sz w:val="24"/>
-          <w:szCs w:val="24"/>
-          <w:lang w:val="en-GB"/>
-        </w:rPr>
-        <w:t xml:space="preserve">). </w:t>
+          <w:sz w:val="24"/>
+          <w:szCs w:val="24"/>
+          <w:lang w:val="en-US"/>
+        </w:rPr>
+        <w:t>, and even on actual DCF they appear to be well calibrated, not obvious for the tied Mvg.</w:t>
       </w:r>
     </w:p>
     <w:p>
@@ -8047,12 +8991,75 @@
       </w:pPr>
       <w:r>
         <w:rPr>
+          <w:rFonts w:cs="Calibri" w:cstheme="minorHAnsi"/>
+          <w:sz w:val="24"/>
+          <w:szCs w:val="24"/>
+          <w:lang w:val="en-US"/>
+        </w:rPr>
+        <w:t xml:space="preserve">Finally, application seems to handle better </w:t>
+      </w:r>
+      <w:r>
+        <w:rPr>
+          <w:rFonts w:cs="Calibri" w:cstheme="minorHAnsi"/>
+          <w:sz w:val="24"/>
+          <w:szCs w:val="24"/>
+          <w:lang w:val="en-US"/>
+        </w:rPr>
+        <w:t>high</w:t>
+      </w:r>
+      <w:r>
+        <w:rPr>
+          <w:rFonts w:cs="Calibri" w:cstheme="minorHAnsi"/>
+          <w:sz w:val="24"/>
+          <w:szCs w:val="24"/>
+          <w:lang w:val="en-US"/>
+        </w:rPr>
+        <w:t xml:space="preserve"> </w:t>
+      </w:r>
+      <w:r>
+        <w:rPr/>
+      </w:r>
+      <m:oMath xmlns:m="http://schemas.openxmlformats.org/officeDocument/2006/math">
+        <m:acc>
+          <m:accPr>
+            <m:chr m:val="~"/>
+          </m:accPr>
+          <m:e>
+            <m:r>
+              <w:rPr>
+                <w:rFonts w:ascii="Cambria Math" w:hAnsi="Cambria Math"/>
+              </w:rPr>
+              <m:t xml:space="preserve">π</m:t>
+            </m:r>
+          </m:e>
+        </m:acc>
+      </m:oMath>
+      <w:r>
+        <w:rPr>
           <w:rFonts w:eastAsia="" w:cs="Calibri" w:cstheme="minorHAnsi" w:eastAsiaTheme="minorEastAsia"/>
           <w:sz w:val="24"/>
           <w:szCs w:val="24"/>
           <w:lang w:val="en-GB"/>
         </w:rPr>
-        <w:t>After these results we will focus only on models providing linear separation surfaces.</w:t>
+        <w:t xml:space="preserve">, </w:t>
+      </w:r>
+      <w:r>
+        <w:rPr>
+          <w:rFonts w:eastAsia="" w:cs="Calibri" w:cstheme="minorHAnsi" w:eastAsiaTheme="minorEastAsia"/>
+          <w:sz w:val="24"/>
+          <w:szCs w:val="24"/>
+          <w:lang w:val="en-GB"/>
+        </w:rPr>
+        <w:t>but since it’s of just some cents we will not consider it as a problem</w:t>
+      </w:r>
+      <w:r>
+        <w:rPr>
+          <w:rFonts w:eastAsia="" w:cs="Calibri" w:cstheme="minorHAnsi" w:eastAsiaTheme="minorEastAsia"/>
+          <w:sz w:val="24"/>
+          <w:szCs w:val="24"/>
+          <w:lang w:val="en-GB"/>
+        </w:rPr>
+        <w:t xml:space="preserve">. </w:t>
       </w:r>
     </w:p>
     <w:p>
@@ -8115,7 +9122,7 @@
           <w:szCs w:val="24"/>
           <w:lang w:val="en-GB"/>
         </w:rPr>
-        <w:t xml:space="preserve">The main hyperparameter to tune for a linear kernel support vector machine is the C upper limit for </w:t>
+        <w:t xml:space="preserve">The main hyper-parameter to tune for a linear kernel support vector machine is the C upper limit for </w:t>
       </w:r>
       <w:r>
         <w:rPr>
@@ -8142,7 +9149,27 @@
           <w:szCs w:val="24"/>
           <w:lang w:val="en-GB"/>
         </w:rPr>
-        <w:t xml:space="preserve">values. Since for high values of C the Dual problem to minimize becomes computationally too intensive, we looked for the lower value giving an almost good minDCF. </w:t>
+        <w:t xml:space="preserve">values. </w:t>
+      </w:r>
+    </w:p>
+    <w:p>
+      <w:pPr>
+        <w:pStyle w:val="Normal"/>
+        <w:rPr>
+          <w:rFonts w:eastAsia="" w:cs="Calibri" w:cstheme="minorHAnsi" w:eastAsiaTheme="minorEastAsia"/>
+          <w:sz w:val="24"/>
+          <w:szCs w:val="24"/>
+          <w:lang w:val="en-US"/>
+        </w:rPr>
+      </w:pPr>
+      <w:r>
+        <w:rPr>
+          <w:rFonts w:eastAsia="" w:cs="Calibri" w:cstheme="minorHAnsi" w:eastAsiaTheme="minorEastAsia"/>
+          <w:sz w:val="24"/>
+          <w:szCs w:val="24"/>
+          <w:lang w:val="en-GB"/>
+        </w:rPr>
+        <w:t xml:space="preserve">Since for high values of C the Dual problem to minimize becomes computationally too intensive, we looked for the lower value giving an almost good minDCF. </w:t>
       </w:r>
       <w:r>
         <w:rPr>

</xml_diff>